<commit_message>
inicio tp - alcance (incompleto)
</commit_message>
<xml_diff>
--- a/TP Integrador - Inspector Digital.docx
+++ b/TP Integrador - Inspector Digital.docx
@@ -12,6 +12,7 @@
         </w:rPr>
       </w:pPr>
       <w:bookmarkStart w:id="0" w:name="_Toc75038919"/>
+      <w:bookmarkStart w:id="1" w:name="_Toc75047016"/>
       <w:r>
         <w:rPr>
           <w:sz w:val="28"/>
@@ -48,6 +49,7 @@
         <w:t xml:space="preserve"> – Ministerio de Trabajo</w:t>
       </w:r>
       <w:bookmarkEnd w:id="0"/>
+      <w:bookmarkEnd w:id="1"/>
     </w:p>
     <w:p>
       <w:pPr>
@@ -59,7 +61,8 @@
           <w:lang w:eastAsia="es-ES"/>
         </w:rPr>
       </w:pPr>
-      <w:bookmarkStart w:id="1" w:name="_Toc75038920"/>
+      <w:bookmarkStart w:id="2" w:name="_Toc75038920"/>
+      <w:bookmarkStart w:id="3" w:name="_Toc75047017"/>
       <w:r>
         <w:rPr>
           <w:sz w:val="24"/>
@@ -84,7 +87,8 @@
         </w:rPr>
         <w:t>Jerónimo Fermín Deiros</w:t>
       </w:r>
-      <w:bookmarkEnd w:id="1"/>
+      <w:bookmarkEnd w:id="2"/>
+      <w:bookmarkEnd w:id="3"/>
     </w:p>
     <w:p>
       <w:pPr>
@@ -96,7 +100,8 @@
           <w:lang w:eastAsia="es-ES"/>
         </w:rPr>
       </w:pPr>
-      <w:bookmarkStart w:id="2" w:name="_Toc75038921"/>
+      <w:bookmarkStart w:id="4" w:name="_Toc75038921"/>
+      <w:bookmarkStart w:id="5" w:name="_Toc75047018"/>
       <w:r>
         <w:rPr>
           <w:sz w:val="24"/>
@@ -105,7 +110,8 @@
         </w:rPr>
         <w:t>Universidad Nacional de la Matanza</w:t>
       </w:r>
-      <w:bookmarkEnd w:id="2"/>
+      <w:bookmarkEnd w:id="4"/>
+      <w:bookmarkEnd w:id="5"/>
     </w:p>
     <w:p>
       <w:pPr>
@@ -117,7 +123,8 @@
           <w:lang w:eastAsia="es-ES"/>
         </w:rPr>
       </w:pPr>
-      <w:bookmarkStart w:id="3" w:name="_Toc75038922"/>
+      <w:bookmarkStart w:id="6" w:name="_Toc75038922"/>
+      <w:bookmarkStart w:id="7" w:name="_Toc75047019"/>
       <w:r>
         <w:rPr>
           <w:sz w:val="24"/>
@@ -147,7 +154,8 @@
         </w:rPr>
         <w:t>.</w:t>
       </w:r>
-      <w:bookmarkEnd w:id="3"/>
+      <w:bookmarkEnd w:id="6"/>
+      <w:bookmarkEnd w:id="7"/>
     </w:p>
     <w:p>
       <w:pPr>
@@ -164,15 +172,7 @@
             <w:sz w:val="20"/>
             <w:szCs w:val="20"/>
           </w:rPr>
-          <w:t>ezurdo</w:t>
-        </w:r>
-        <w:r>
-          <w:rPr>
-            <w:rStyle w:val="Hipervnculo"/>
-            <w:sz w:val="20"/>
-            <w:szCs w:val="20"/>
-          </w:rPr>
-          <w:t>@alumno.unlam.edu.ar</w:t>
+          <w:t>ezurdo@alumno.unlam.edu.ar</w:t>
         </w:r>
       </w:hyperlink>
       <w:r>
@@ -190,15 +190,7 @@
             <w:sz w:val="20"/>
             <w:szCs w:val="20"/>
           </w:rPr>
-          <w:t>lferrufino</w:t>
-        </w:r>
-        <w:r>
-          <w:rPr>
-            <w:rStyle w:val="Hipervnculo"/>
-            <w:sz w:val="20"/>
-            <w:szCs w:val="20"/>
-          </w:rPr>
-          <w:t>@alumno.unlam.edu.ar</w:t>
+          <w:t>lferrufino@alumno.unlam.edu.ar</w:t>
         </w:r>
       </w:hyperlink>
       <w:r>
@@ -235,13 +227,13 @@
         <w:br/>
       </w:r>
     </w:p>
-    <w:p/>
+    <w:bookmarkStart w:id="8" w:name="_Toc75038923" w:displacedByCustomXml="next"/>
     <w:sdt>
       <w:sdtPr>
         <w:rPr>
           <w:lang w:val="es-ES"/>
         </w:rPr>
-        <w:id w:val="1380672568"/>
+        <w:id w:val="-662624036"/>
         <w:docPartObj>
           <w:docPartGallery w:val="Table of Contents"/>
           <w:docPartUnique/>
@@ -267,7 +259,7 @@
             <w:rPr>
               <w:lang w:val="es-ES"/>
             </w:rPr>
-            <w:t>Contenido</w:t>
+            <w:t>Tabla de contenido</w:t>
           </w:r>
         </w:p>
         <w:p>
@@ -290,25 +282,13 @@
           <w:r>
             <w:fldChar w:fldCharType="separate"/>
           </w:r>
-        </w:p>
-        <w:p>
-          <w:pPr>
-            <w:pStyle w:val="TDC1"/>
-            <w:tabs>
-              <w:tab w:val="right" w:leader="dot" w:pos="8779"/>
-            </w:tabs>
-            <w:rPr>
-              <w:rFonts w:cstheme="minorBidi"/>
-              <w:noProof/>
-            </w:rPr>
-          </w:pPr>
-          <w:hyperlink w:anchor="_Toc75038923" w:history="1">
+          <w:hyperlink w:anchor="_Toc75047016" w:history="1">
             <w:r>
               <w:rPr>
                 <w:rStyle w:val="Hipervnculo"/>
                 <w:noProof/>
               </w:rPr>
-              <w:t>Gestión del Alcance</w:t>
+              <w:t>Plan de Proyecto: Inspector Digital – Ministerio de Trabajo</w:t>
             </w:r>
             <w:r>
               <w:rPr>
@@ -329,7 +309,7 @@
                 <w:noProof/>
                 <w:webHidden/>
               </w:rPr>
-              <w:instrText xml:space="preserve"> PAGEREF _Toc75038923 \h </w:instrText>
+              <w:instrText xml:space="preserve"> PAGEREF _Toc75047016 \h </w:instrText>
             </w:r>
             <w:r>
               <w:rPr>
@@ -349,7 +329,7 @@
                 <w:noProof/>
                 <w:webHidden/>
               </w:rPr>
-              <w:t>2</w:t>
+              <w:t>1</w:t>
             </w:r>
             <w:r>
               <w:rPr>
@@ -371,13 +351,14 @@
               <w:noProof/>
             </w:rPr>
           </w:pPr>
-          <w:hyperlink w:anchor="_Toc75038924" w:history="1">
+          <w:hyperlink w:anchor="_Toc75047017" w:history="1">
             <w:r>
               <w:rPr>
                 <w:rStyle w:val="Hipervnculo"/>
                 <w:noProof/>
-              </w:rPr>
-              <w:t>Introducción</w:t>
+                <w:lang w:eastAsia="es-ES"/>
+              </w:rPr>
+              <w:t>Eliseo Alfredo Zurdo, Luís Ferrufino, Jerónimo Fermín Deiros</w:t>
             </w:r>
             <w:r>
               <w:rPr>
@@ -398,7 +379,7 @@
                 <w:noProof/>
                 <w:webHidden/>
               </w:rPr>
-              <w:instrText xml:space="preserve"> PAGEREF _Toc75038924 \h </w:instrText>
+              <w:instrText xml:space="preserve"> PAGEREF _Toc75047017 \h </w:instrText>
             </w:r>
             <w:r>
               <w:rPr>
@@ -418,7 +399,7 @@
                 <w:noProof/>
                 <w:webHidden/>
               </w:rPr>
-              <w:t>2</w:t>
+              <w:t>1</w:t>
             </w:r>
             <w:r>
               <w:rPr>
@@ -440,11 +421,296 @@
               <w:noProof/>
             </w:rPr>
           </w:pPr>
-          <w:hyperlink w:anchor="_Toc75038925" w:history="1">
+          <w:hyperlink w:anchor="_Toc75047018" w:history="1">
             <w:r>
               <w:rPr>
                 <w:rStyle w:val="Hipervnculo"/>
                 <w:noProof/>
+                <w:lang w:eastAsia="es-ES"/>
+              </w:rPr>
+              <w:t>Universidad Nacional de la Matanza</w:t>
+            </w:r>
+            <w:r>
+              <w:rPr>
+                <w:noProof/>
+                <w:webHidden/>
+              </w:rPr>
+              <w:tab/>
+            </w:r>
+            <w:r>
+              <w:rPr>
+                <w:noProof/>
+                <w:webHidden/>
+              </w:rPr>
+              <w:fldChar w:fldCharType="begin"/>
+            </w:r>
+            <w:r>
+              <w:rPr>
+                <w:noProof/>
+                <w:webHidden/>
+              </w:rPr>
+              <w:instrText xml:space="preserve"> PAGEREF _Toc75047018 \h </w:instrText>
+            </w:r>
+            <w:r>
+              <w:rPr>
+                <w:noProof/>
+                <w:webHidden/>
+              </w:rPr>
+            </w:r>
+            <w:r>
+              <w:rPr>
+                <w:noProof/>
+                <w:webHidden/>
+              </w:rPr>
+              <w:fldChar w:fldCharType="separate"/>
+            </w:r>
+            <w:r>
+              <w:rPr>
+                <w:noProof/>
+                <w:webHidden/>
+              </w:rPr>
+              <w:t>1</w:t>
+            </w:r>
+            <w:r>
+              <w:rPr>
+                <w:noProof/>
+                <w:webHidden/>
+              </w:rPr>
+              <w:fldChar w:fldCharType="end"/>
+            </w:r>
+          </w:hyperlink>
+        </w:p>
+        <w:p>
+          <w:pPr>
+            <w:pStyle w:val="TDC2"/>
+            <w:tabs>
+              <w:tab w:val="right" w:leader="dot" w:pos="8779"/>
+            </w:tabs>
+            <w:rPr>
+              <w:rFonts w:cstheme="minorBidi"/>
+              <w:noProof/>
+            </w:rPr>
+          </w:pPr>
+          <w:hyperlink w:anchor="_Toc75047019" w:history="1">
+            <w:r>
+              <w:rPr>
+                <w:rStyle w:val="Hipervnculo"/>
+                <w:noProof/>
+              </w:rPr>
+              <w:t>Trabajo Práctico Integrador de la materia Gestión Organizacional / Administración II</w:t>
+            </w:r>
+            <w:r>
+              <w:rPr>
+                <w:rStyle w:val="Hipervnculo"/>
+                <w:noProof/>
+                <w:lang w:eastAsia="es-ES"/>
+              </w:rPr>
+              <w:t>.</w:t>
+            </w:r>
+            <w:r>
+              <w:rPr>
+                <w:noProof/>
+                <w:webHidden/>
+              </w:rPr>
+              <w:tab/>
+            </w:r>
+            <w:r>
+              <w:rPr>
+                <w:noProof/>
+                <w:webHidden/>
+              </w:rPr>
+              <w:fldChar w:fldCharType="begin"/>
+            </w:r>
+            <w:r>
+              <w:rPr>
+                <w:noProof/>
+                <w:webHidden/>
+              </w:rPr>
+              <w:instrText xml:space="preserve"> PAGEREF _Toc75047019 \h </w:instrText>
+            </w:r>
+            <w:r>
+              <w:rPr>
+                <w:noProof/>
+                <w:webHidden/>
+              </w:rPr>
+            </w:r>
+            <w:r>
+              <w:rPr>
+                <w:noProof/>
+                <w:webHidden/>
+              </w:rPr>
+              <w:fldChar w:fldCharType="separate"/>
+            </w:r>
+            <w:r>
+              <w:rPr>
+                <w:noProof/>
+                <w:webHidden/>
+              </w:rPr>
+              <w:t>1</w:t>
+            </w:r>
+            <w:r>
+              <w:rPr>
+                <w:noProof/>
+                <w:webHidden/>
+              </w:rPr>
+              <w:fldChar w:fldCharType="end"/>
+            </w:r>
+          </w:hyperlink>
+        </w:p>
+        <w:p>
+          <w:pPr>
+            <w:pStyle w:val="TDC1"/>
+            <w:tabs>
+              <w:tab w:val="right" w:leader="dot" w:pos="8779"/>
+            </w:tabs>
+            <w:rPr>
+              <w:rFonts w:cstheme="minorBidi"/>
+              <w:noProof/>
+            </w:rPr>
+          </w:pPr>
+          <w:hyperlink w:anchor="_Toc75047020" w:history="1">
+            <w:r>
+              <w:rPr>
+                <w:rStyle w:val="Hipervnculo"/>
+                <w:noProof/>
+              </w:rPr>
+              <w:t>Gestión del Alcance</w:t>
+            </w:r>
+            <w:r>
+              <w:rPr>
+                <w:noProof/>
+                <w:webHidden/>
+              </w:rPr>
+              <w:tab/>
+            </w:r>
+            <w:r>
+              <w:rPr>
+                <w:noProof/>
+                <w:webHidden/>
+              </w:rPr>
+              <w:fldChar w:fldCharType="begin"/>
+            </w:r>
+            <w:r>
+              <w:rPr>
+                <w:noProof/>
+                <w:webHidden/>
+              </w:rPr>
+              <w:instrText xml:space="preserve"> PAGEREF _Toc75047020 \h </w:instrText>
+            </w:r>
+            <w:r>
+              <w:rPr>
+                <w:noProof/>
+                <w:webHidden/>
+              </w:rPr>
+            </w:r>
+            <w:r>
+              <w:rPr>
+                <w:noProof/>
+                <w:webHidden/>
+              </w:rPr>
+              <w:fldChar w:fldCharType="separate"/>
+            </w:r>
+            <w:r>
+              <w:rPr>
+                <w:noProof/>
+                <w:webHidden/>
+              </w:rPr>
+              <w:t>2</w:t>
+            </w:r>
+            <w:r>
+              <w:rPr>
+                <w:noProof/>
+                <w:webHidden/>
+              </w:rPr>
+              <w:fldChar w:fldCharType="end"/>
+            </w:r>
+          </w:hyperlink>
+        </w:p>
+        <w:p>
+          <w:pPr>
+            <w:pStyle w:val="TDC2"/>
+            <w:tabs>
+              <w:tab w:val="right" w:leader="dot" w:pos="8779"/>
+            </w:tabs>
+            <w:rPr>
+              <w:rFonts w:cstheme="minorBidi"/>
+              <w:noProof/>
+            </w:rPr>
+          </w:pPr>
+          <w:hyperlink w:anchor="_Toc75047021" w:history="1">
+            <w:r>
+              <w:rPr>
+                <w:rStyle w:val="Hipervnculo"/>
+                <w:noProof/>
+              </w:rPr>
+              <w:t>Introducción</w:t>
+            </w:r>
+            <w:r>
+              <w:rPr>
+                <w:noProof/>
+                <w:webHidden/>
+              </w:rPr>
+              <w:tab/>
+            </w:r>
+            <w:r>
+              <w:rPr>
+                <w:noProof/>
+                <w:webHidden/>
+              </w:rPr>
+              <w:fldChar w:fldCharType="begin"/>
+            </w:r>
+            <w:r>
+              <w:rPr>
+                <w:noProof/>
+                <w:webHidden/>
+              </w:rPr>
+              <w:instrText xml:space="preserve"> PAGEREF _Toc75047021 \h </w:instrText>
+            </w:r>
+            <w:r>
+              <w:rPr>
+                <w:noProof/>
+                <w:webHidden/>
+              </w:rPr>
+            </w:r>
+            <w:r>
+              <w:rPr>
+                <w:noProof/>
+                <w:webHidden/>
+              </w:rPr>
+              <w:fldChar w:fldCharType="separate"/>
+            </w:r>
+            <w:r>
+              <w:rPr>
+                <w:noProof/>
+                <w:webHidden/>
+              </w:rPr>
+              <w:t>2</w:t>
+            </w:r>
+            <w:r>
+              <w:rPr>
+                <w:noProof/>
+                <w:webHidden/>
+              </w:rPr>
+              <w:fldChar w:fldCharType="end"/>
+            </w:r>
+          </w:hyperlink>
+        </w:p>
+        <w:p>
+          <w:pPr>
+            <w:pStyle w:val="TDC2"/>
+            <w:tabs>
+              <w:tab w:val="right" w:leader="dot" w:pos="8779"/>
+            </w:tabs>
+            <w:rPr>
+              <w:rFonts w:cstheme="minorBidi"/>
+              <w:noProof/>
+            </w:rPr>
+          </w:pPr>
+          <w:hyperlink w:anchor="_Toc75047022" w:history="1">
+            <w:r>
+              <w:rPr>
+                <w:rStyle w:val="Hipervnculo"/>
+                <w:noProof/>
               </w:rPr>
               <w:t>Objetivo</w:t>
             </w:r>
@@ -467,7 +733,7 @@
                 <w:noProof/>
                 <w:webHidden/>
               </w:rPr>
-              <w:instrText xml:space="preserve"> PAGEREF _Toc75038925 \h </w:instrText>
+              <w:instrText xml:space="preserve"> PAGEREF _Toc75047022 \h </w:instrText>
             </w:r>
             <w:r>
               <w:rPr>
@@ -488,6 +754,420 @@
                 <w:webHidden/>
               </w:rPr>
               <w:t>2</w:t>
+            </w:r>
+            <w:r>
+              <w:rPr>
+                <w:noProof/>
+                <w:webHidden/>
+              </w:rPr>
+              <w:fldChar w:fldCharType="end"/>
+            </w:r>
+          </w:hyperlink>
+        </w:p>
+        <w:p>
+          <w:pPr>
+            <w:pStyle w:val="TDC2"/>
+            <w:tabs>
+              <w:tab w:val="right" w:leader="dot" w:pos="8779"/>
+            </w:tabs>
+            <w:rPr>
+              <w:rFonts w:cstheme="minorBidi"/>
+              <w:noProof/>
+            </w:rPr>
+          </w:pPr>
+          <w:hyperlink w:anchor="_Toc75047023" w:history="1">
+            <w:r>
+              <w:rPr>
+                <w:rStyle w:val="Hipervnculo"/>
+                <w:noProof/>
+              </w:rPr>
+              <w:t>Alcance</w:t>
+            </w:r>
+            <w:r>
+              <w:rPr>
+                <w:noProof/>
+                <w:webHidden/>
+              </w:rPr>
+              <w:tab/>
+            </w:r>
+            <w:r>
+              <w:rPr>
+                <w:noProof/>
+                <w:webHidden/>
+              </w:rPr>
+              <w:fldChar w:fldCharType="begin"/>
+            </w:r>
+            <w:r>
+              <w:rPr>
+                <w:noProof/>
+                <w:webHidden/>
+              </w:rPr>
+              <w:instrText xml:space="preserve"> PAGEREF _Toc75047023 \h </w:instrText>
+            </w:r>
+            <w:r>
+              <w:rPr>
+                <w:noProof/>
+                <w:webHidden/>
+              </w:rPr>
+            </w:r>
+            <w:r>
+              <w:rPr>
+                <w:noProof/>
+                <w:webHidden/>
+              </w:rPr>
+              <w:fldChar w:fldCharType="separate"/>
+            </w:r>
+            <w:r>
+              <w:rPr>
+                <w:noProof/>
+                <w:webHidden/>
+              </w:rPr>
+              <w:t>2</w:t>
+            </w:r>
+            <w:r>
+              <w:rPr>
+                <w:noProof/>
+                <w:webHidden/>
+              </w:rPr>
+              <w:fldChar w:fldCharType="end"/>
+            </w:r>
+          </w:hyperlink>
+        </w:p>
+        <w:p>
+          <w:pPr>
+            <w:pStyle w:val="TDC3"/>
+            <w:tabs>
+              <w:tab w:val="right" w:leader="dot" w:pos="8779"/>
+            </w:tabs>
+            <w:rPr>
+              <w:rFonts w:cstheme="minorBidi"/>
+              <w:noProof/>
+            </w:rPr>
+          </w:pPr>
+          <w:hyperlink w:anchor="_Toc75047024" w:history="1">
+            <w:r>
+              <w:rPr>
+                <w:rStyle w:val="Hipervnculo"/>
+                <w:noProof/>
+              </w:rPr>
+              <w:t>El proyecto Incluye</w:t>
+            </w:r>
+            <w:r>
+              <w:rPr>
+                <w:noProof/>
+                <w:webHidden/>
+              </w:rPr>
+              <w:tab/>
+            </w:r>
+            <w:r>
+              <w:rPr>
+                <w:noProof/>
+                <w:webHidden/>
+              </w:rPr>
+              <w:fldChar w:fldCharType="begin"/>
+            </w:r>
+            <w:r>
+              <w:rPr>
+                <w:noProof/>
+                <w:webHidden/>
+              </w:rPr>
+              <w:instrText xml:space="preserve"> PAGEREF _Toc75047024 \h </w:instrText>
+            </w:r>
+            <w:r>
+              <w:rPr>
+                <w:noProof/>
+                <w:webHidden/>
+              </w:rPr>
+            </w:r>
+            <w:r>
+              <w:rPr>
+                <w:noProof/>
+                <w:webHidden/>
+              </w:rPr>
+              <w:fldChar w:fldCharType="separate"/>
+            </w:r>
+            <w:r>
+              <w:rPr>
+                <w:noProof/>
+                <w:webHidden/>
+              </w:rPr>
+              <w:t>2</w:t>
+            </w:r>
+            <w:r>
+              <w:rPr>
+                <w:noProof/>
+                <w:webHidden/>
+              </w:rPr>
+              <w:fldChar w:fldCharType="end"/>
+            </w:r>
+          </w:hyperlink>
+        </w:p>
+        <w:p>
+          <w:pPr>
+            <w:pStyle w:val="TDC3"/>
+            <w:tabs>
+              <w:tab w:val="right" w:leader="dot" w:pos="8779"/>
+            </w:tabs>
+            <w:rPr>
+              <w:rFonts w:cstheme="minorBidi"/>
+              <w:noProof/>
+            </w:rPr>
+          </w:pPr>
+          <w:hyperlink w:anchor="_Toc75047025" w:history="1">
+            <w:r>
+              <w:rPr>
+                <w:rStyle w:val="Hipervnculo"/>
+                <w:noProof/>
+              </w:rPr>
+              <w:t>El proyecto No incluye</w:t>
+            </w:r>
+            <w:r>
+              <w:rPr>
+                <w:noProof/>
+                <w:webHidden/>
+              </w:rPr>
+              <w:tab/>
+            </w:r>
+            <w:r>
+              <w:rPr>
+                <w:noProof/>
+                <w:webHidden/>
+              </w:rPr>
+              <w:fldChar w:fldCharType="begin"/>
+            </w:r>
+            <w:r>
+              <w:rPr>
+                <w:noProof/>
+                <w:webHidden/>
+              </w:rPr>
+              <w:instrText xml:space="preserve"> PAGEREF _Toc75047025 \h </w:instrText>
+            </w:r>
+            <w:r>
+              <w:rPr>
+                <w:noProof/>
+                <w:webHidden/>
+              </w:rPr>
+            </w:r>
+            <w:r>
+              <w:rPr>
+                <w:noProof/>
+                <w:webHidden/>
+              </w:rPr>
+              <w:fldChar w:fldCharType="separate"/>
+            </w:r>
+            <w:r>
+              <w:rPr>
+                <w:noProof/>
+                <w:webHidden/>
+              </w:rPr>
+              <w:t>3</w:t>
+            </w:r>
+            <w:r>
+              <w:rPr>
+                <w:noProof/>
+                <w:webHidden/>
+              </w:rPr>
+              <w:fldChar w:fldCharType="end"/>
+            </w:r>
+          </w:hyperlink>
+        </w:p>
+        <w:p>
+          <w:pPr>
+            <w:pStyle w:val="TDC2"/>
+            <w:tabs>
+              <w:tab w:val="right" w:leader="dot" w:pos="8779"/>
+            </w:tabs>
+            <w:rPr>
+              <w:rFonts w:cstheme="minorBidi"/>
+              <w:noProof/>
+            </w:rPr>
+          </w:pPr>
+          <w:hyperlink w:anchor="_Toc75047026" w:history="1">
+            <w:r>
+              <w:rPr>
+                <w:rStyle w:val="Hipervnculo"/>
+                <w:noProof/>
+              </w:rPr>
+              <w:t>Descripción General del Producto</w:t>
+            </w:r>
+            <w:r>
+              <w:rPr>
+                <w:noProof/>
+                <w:webHidden/>
+              </w:rPr>
+              <w:tab/>
+            </w:r>
+            <w:r>
+              <w:rPr>
+                <w:noProof/>
+                <w:webHidden/>
+              </w:rPr>
+              <w:fldChar w:fldCharType="begin"/>
+            </w:r>
+            <w:r>
+              <w:rPr>
+                <w:noProof/>
+                <w:webHidden/>
+              </w:rPr>
+              <w:instrText xml:space="preserve"> PAGEREF _Toc75047026 \h </w:instrText>
+            </w:r>
+            <w:r>
+              <w:rPr>
+                <w:noProof/>
+                <w:webHidden/>
+              </w:rPr>
+            </w:r>
+            <w:r>
+              <w:rPr>
+                <w:noProof/>
+                <w:webHidden/>
+              </w:rPr>
+              <w:fldChar w:fldCharType="separate"/>
+            </w:r>
+            <w:r>
+              <w:rPr>
+                <w:noProof/>
+                <w:webHidden/>
+              </w:rPr>
+              <w:t>3</w:t>
+            </w:r>
+            <w:r>
+              <w:rPr>
+                <w:noProof/>
+                <w:webHidden/>
+              </w:rPr>
+              <w:fldChar w:fldCharType="end"/>
+            </w:r>
+          </w:hyperlink>
+        </w:p>
+        <w:p>
+          <w:pPr>
+            <w:pStyle w:val="TDC2"/>
+            <w:tabs>
+              <w:tab w:val="right" w:leader="dot" w:pos="8779"/>
+            </w:tabs>
+            <w:rPr>
+              <w:rFonts w:cstheme="minorBidi"/>
+              <w:noProof/>
+            </w:rPr>
+          </w:pPr>
+          <w:hyperlink w:anchor="_Toc75047027" w:history="1">
+            <w:r>
+              <w:rPr>
+                <w:rStyle w:val="Hipervnculo"/>
+                <w:noProof/>
+              </w:rPr>
+              <w:t>Descripción General</w:t>
+            </w:r>
+            <w:r>
+              <w:rPr>
+                <w:noProof/>
+                <w:webHidden/>
+              </w:rPr>
+              <w:tab/>
+            </w:r>
+            <w:r>
+              <w:rPr>
+                <w:noProof/>
+                <w:webHidden/>
+              </w:rPr>
+              <w:fldChar w:fldCharType="begin"/>
+            </w:r>
+            <w:r>
+              <w:rPr>
+                <w:noProof/>
+                <w:webHidden/>
+              </w:rPr>
+              <w:instrText xml:space="preserve"> PAGEREF _Toc75047027 \h </w:instrText>
+            </w:r>
+            <w:r>
+              <w:rPr>
+                <w:noProof/>
+                <w:webHidden/>
+              </w:rPr>
+            </w:r>
+            <w:r>
+              <w:rPr>
+                <w:noProof/>
+                <w:webHidden/>
+              </w:rPr>
+              <w:fldChar w:fldCharType="separate"/>
+            </w:r>
+            <w:r>
+              <w:rPr>
+                <w:noProof/>
+                <w:webHidden/>
+              </w:rPr>
+              <w:t>3</w:t>
+            </w:r>
+            <w:r>
+              <w:rPr>
+                <w:noProof/>
+                <w:webHidden/>
+              </w:rPr>
+              <w:fldChar w:fldCharType="end"/>
+            </w:r>
+          </w:hyperlink>
+        </w:p>
+        <w:p>
+          <w:pPr>
+            <w:pStyle w:val="TDC2"/>
+            <w:tabs>
+              <w:tab w:val="right" w:leader="dot" w:pos="8779"/>
+            </w:tabs>
+            <w:rPr>
+              <w:rFonts w:cstheme="minorBidi"/>
+              <w:noProof/>
+            </w:rPr>
+          </w:pPr>
+          <w:hyperlink w:anchor="_Toc75047028" w:history="1">
+            <w:r>
+              <w:rPr>
+                <w:rStyle w:val="Hipervnculo"/>
+                <w:noProof/>
+              </w:rPr>
+              <w:t>Entregables</w:t>
+            </w:r>
+            <w:r>
+              <w:rPr>
+                <w:noProof/>
+                <w:webHidden/>
+              </w:rPr>
+              <w:tab/>
+            </w:r>
+            <w:r>
+              <w:rPr>
+                <w:noProof/>
+                <w:webHidden/>
+              </w:rPr>
+              <w:fldChar w:fldCharType="begin"/>
+            </w:r>
+            <w:r>
+              <w:rPr>
+                <w:noProof/>
+                <w:webHidden/>
+              </w:rPr>
+              <w:instrText xml:space="preserve"> PAGEREF _Toc75047028 \h </w:instrText>
+            </w:r>
+            <w:r>
+              <w:rPr>
+                <w:noProof/>
+                <w:webHidden/>
+              </w:rPr>
+            </w:r>
+            <w:r>
+              <w:rPr>
+                <w:noProof/>
+                <w:webHidden/>
+              </w:rPr>
+              <w:fldChar w:fldCharType="separate"/>
+            </w:r>
+            <w:r>
+              <w:rPr>
+                <w:noProof/>
+                <w:webHidden/>
+              </w:rPr>
+              <w:t>3</w:t>
             </w:r>
             <w:r>
               <w:rPr>
@@ -521,18 +1201,6 @@
           <w:lang w:val="es-ES" w:eastAsia="es-ES"/>
         </w:rPr>
       </w:pPr>
-    </w:p>
-    <w:p>
-      <w:pPr>
-        <w:rPr>
-          <w:rFonts w:asciiTheme="majorHAnsi" w:eastAsiaTheme="majorEastAsia" w:hAnsiTheme="majorHAnsi" w:cstheme="majorBidi"/>
-          <w:b/>
-          <w:color w:val="4472C4" w:themeColor="accent1"/>
-          <w:sz w:val="32"/>
-          <w:szCs w:val="32"/>
-          <w:lang w:val="es-ES" w:eastAsia="es-ES"/>
-        </w:rPr>
-      </w:pPr>
       <w:r>
         <w:br w:type="page"/>
       </w:r>
@@ -541,57 +1209,503 @@
       <w:pPr>
         <w:pStyle w:val="Ttulo1"/>
       </w:pPr>
-      <w:bookmarkStart w:id="4" w:name="_Toc75038923"/>
+      <w:bookmarkStart w:id="9" w:name="_Toc75047020"/>
       <w:r>
         <w:lastRenderedPageBreak/>
         <w:t>Gestión del Alcance</w:t>
       </w:r>
-      <w:bookmarkEnd w:id="4"/>
+      <w:bookmarkEnd w:id="8"/>
+      <w:bookmarkEnd w:id="9"/>
     </w:p>
     <w:p>
       <w:pPr>
         <w:pStyle w:val="Ttulo2"/>
       </w:pPr>
-      <w:bookmarkStart w:id="5" w:name="_Toc75038924"/>
+      <w:bookmarkStart w:id="10" w:name="_Toc75038924"/>
+      <w:bookmarkStart w:id="11" w:name="_Toc75047021"/>
       <w:r>
         <w:t>Introducción</w:t>
       </w:r>
-      <w:bookmarkEnd w:id="5"/>
-    </w:p>
-    <w:p>
-      <w:pPr>
-        <w:rPr>
-          <w:lang w:val="es-ES"/>
-        </w:rPr>
-      </w:pPr>
-    </w:p>
-    <w:p>
-      <w:pPr>
-        <w:rPr>
-          <w:lang w:val="es-ES"/>
-        </w:rPr>
-      </w:pPr>
-    </w:p>
-    <w:p>
-      <w:pPr>
-        <w:rPr>
-          <w:lang w:val="es-ES"/>
-        </w:rPr>
-      </w:pPr>
-      <w:r>
-        <w:rPr>
-          <w:lang w:val="es-ES"/>
-        </w:rPr>
-        <w:t xml:space="preserve">Comentarios del </w:t>
-      </w:r>
-      <w:proofErr w:type="gramStart"/>
-      <w:r>
-        <w:rPr>
-          <w:lang w:val="es-ES"/>
-        </w:rPr>
-        <w:t>Sponsor</w:t>
-      </w:r>
-      <w:proofErr w:type="gramEnd"/>
+      <w:bookmarkEnd w:id="10"/>
+      <w:bookmarkEnd w:id="11"/>
+    </w:p>
+    <w:p>
+      <w:pPr>
+        <w:rPr>
+          <w:lang w:val="es-ES"/>
+        </w:rPr>
+      </w:pPr>
+      <w:r>
+        <w:rPr>
+          <w:lang w:val="es-ES"/>
+        </w:rPr>
+        <w:t xml:space="preserve">A fin de aumentar la efectividad y el impacto de las inspecciones sobre el trabajo no registrado, el </w:t>
+      </w:r>
+      <w:r>
+        <w:rPr>
+          <w:lang w:val="es-ES"/>
+        </w:rPr>
+        <w:t>Ministerio de Trabajo, Empleo y Seguridad Social (</w:t>
+      </w:r>
+      <w:proofErr w:type="spellStart"/>
+      <w:r>
+        <w:rPr>
+          <w:lang w:val="es-ES"/>
+        </w:rPr>
+        <w:t>MTEySS</w:t>
+      </w:r>
+      <w:proofErr w:type="spellEnd"/>
+      <w:r>
+        <w:rPr>
+          <w:lang w:val="es-ES"/>
+        </w:rPr>
+        <w:t>)</w:t>
+      </w:r>
+      <w:r>
+        <w:rPr>
+          <w:lang w:val="es-ES"/>
+        </w:rPr>
+        <w:t xml:space="preserve"> ha lanzado un Plan Nacional de Regularización del Trabajo (PNRT), con la finalidad de verificar la debida registración de los trabajadores por parte de sus empleadores y sancionar los incumplimientos detectados.</w:t>
+      </w:r>
+    </w:p>
+    <w:p>
+      <w:pPr>
+        <w:rPr>
+          <w:lang w:val="es-ES"/>
+        </w:rPr>
+      </w:pPr>
+      <w:r>
+        <w:rPr>
+          <w:lang w:val="es-ES"/>
+        </w:rPr>
+        <w:t xml:space="preserve">Para tal fin </w:t>
+      </w:r>
+      <w:r>
+        <w:rPr>
+          <w:lang w:val="es-ES"/>
+        </w:rPr>
+        <w:t>será necesario</w:t>
+      </w:r>
+      <w:r>
+        <w:rPr>
+          <w:lang w:val="es-ES"/>
+        </w:rPr>
+        <w:t xml:space="preserve"> desarrollar una ap</w:t>
+      </w:r>
+      <w:r>
+        <w:rPr>
+          <w:lang w:val="es-ES"/>
+        </w:rPr>
+        <w:t>licación</w:t>
+      </w:r>
+      <w:r>
+        <w:rPr>
+          <w:lang w:val="es-ES"/>
+        </w:rPr>
+        <w:t xml:space="preserve"> de escritorio que se instalará en netbooks, para luego ser distribuidas a los Inspectores.</w:t>
+      </w:r>
+    </w:p>
+    <w:p>
+      <w:pPr>
+        <w:rPr>
+          <w:lang w:val="es-ES"/>
+        </w:rPr>
+      </w:pPr>
+      <w:r>
+        <w:rPr>
+          <w:lang w:val="es-ES"/>
+        </w:rPr>
+        <w:t xml:space="preserve">Esto permitirá a los Inspectores hacer relevamientos de trabajo </w:t>
+      </w:r>
+      <w:r>
+        <w:rPr>
+          <w:lang w:val="es-ES"/>
+        </w:rPr>
+        <w:t xml:space="preserve">no registrado </w:t>
+      </w:r>
+      <w:r>
+        <w:rPr>
+          <w:lang w:val="es-ES"/>
+        </w:rPr>
+        <w:t>en las Empresas.</w:t>
+      </w:r>
+    </w:p>
+    <w:p>
+      <w:pPr>
+        <w:rPr>
+          <w:lang w:val="es-ES"/>
+        </w:rPr>
+      </w:pPr>
+      <w:r>
+        <w:rPr>
+          <w:lang w:val="es-ES"/>
+        </w:rPr>
+        <w:t>La Ap</w:t>
+      </w:r>
+      <w:r>
+        <w:rPr>
+          <w:lang w:val="es-ES"/>
+        </w:rPr>
+        <w:t>licación</w:t>
+      </w:r>
+      <w:r>
+        <w:rPr>
+          <w:lang w:val="es-ES"/>
+        </w:rPr>
+        <w:t xml:space="preserve"> deberá permitir mínimamente:</w:t>
+      </w:r>
+    </w:p>
+    <w:p>
+      <w:pPr>
+        <w:rPr>
+          <w:lang w:val="es-ES"/>
+        </w:rPr>
+      </w:pPr>
+      <w:r>
+        <w:rPr>
+          <w:lang w:val="es-ES"/>
+        </w:rPr>
+        <w:t xml:space="preserve">• Desde el Ministerio de Trabajo podrán hacer seguimiento, informes y estadísticas sobre los resultados cargados por los Inspectores mediante la </w:t>
+      </w:r>
+      <w:r>
+        <w:rPr>
+          <w:lang w:val="es-ES"/>
+        </w:rPr>
+        <w:t>aplicación</w:t>
+      </w:r>
+      <w:r>
+        <w:rPr>
+          <w:lang w:val="es-ES"/>
+        </w:rPr>
+        <w:t xml:space="preserve"> web que utilizan diariamente.</w:t>
+      </w:r>
+    </w:p>
+    <w:p>
+      <w:pPr>
+        <w:rPr>
+          <w:lang w:val="es-ES"/>
+        </w:rPr>
+      </w:pPr>
+      <w:r>
+        <w:rPr>
+          <w:lang w:val="es-ES"/>
+        </w:rPr>
+        <w:t>• Gestionar las adquisiciones de las netbooks y módems, para luego distribuirlas en las</w:t>
+      </w:r>
+      <w:r>
+        <w:rPr>
+          <w:lang w:val="es-ES"/>
+        </w:rPr>
+        <w:t xml:space="preserve"> </w:t>
+      </w:r>
+      <w:r>
+        <w:rPr>
+          <w:lang w:val="es-ES"/>
+        </w:rPr>
+        <w:t>Delegaciones Regionales (46).</w:t>
+      </w:r>
+    </w:p>
+    <w:p>
+      <w:pPr>
+        <w:pStyle w:val="Ttulo2"/>
+      </w:pPr>
+      <w:bookmarkStart w:id="12" w:name="_Toc75038925"/>
+    </w:p>
+    <w:p>
+      <w:pPr>
+        <w:pStyle w:val="Ttulo2"/>
+      </w:pPr>
+      <w:bookmarkStart w:id="13" w:name="_Toc75047022"/>
+      <w:r>
+        <w:t>Objetivo</w:t>
+      </w:r>
+      <w:bookmarkEnd w:id="12"/>
+      <w:bookmarkEnd w:id="13"/>
+    </w:p>
+    <w:p>
+      <w:r>
+        <w:t>Construir un</w:t>
+      </w:r>
+      <w:r>
+        <w:t>a solución de soft</w:t>
+      </w:r>
+      <w:r>
+        <w:t xml:space="preserve">ware </w:t>
+      </w:r>
+      <w:r>
+        <w:t>que,</w:t>
+      </w:r>
+      <w:r>
+        <w:t xml:space="preserve"> apoyada con el hardware necesario</w:t>
+      </w:r>
+      <w:r>
+        <w:t>,</w:t>
+      </w:r>
+      <w:r>
+        <w:t xml:space="preserve"> sea capaz de </w:t>
+      </w:r>
+      <w:r>
+        <w:t>administrar</w:t>
+      </w:r>
+      <w:r>
+        <w:t xml:space="preserve"> la información recolectada por los inspectores de cada delegación</w:t>
+      </w:r>
+      <w:r>
+        <w:t xml:space="preserve"> del </w:t>
+      </w:r>
+      <w:proofErr w:type="spellStart"/>
+      <w:r>
+        <w:t>MTEySS</w:t>
+      </w:r>
+      <w:proofErr w:type="spellEnd"/>
+      <w:r>
+        <w:t xml:space="preserve"> de la Nación</w:t>
+      </w:r>
+      <w:r>
+        <w:t xml:space="preserve"> para luego</w:t>
+      </w:r>
+      <w:r>
+        <w:t xml:space="preserve"> poder hacer seguimiento, informes y estadísticas sobre los resultados obtenidos</w:t>
+      </w:r>
+      <w:r>
+        <w:t>.</w:t>
+      </w:r>
+    </w:p>
+    <w:p/>
+    <w:p>
+      <w:pPr>
+        <w:pStyle w:val="Ttulo2"/>
+      </w:pPr>
+      <w:bookmarkStart w:id="14" w:name="_Toc75047023"/>
+      <w:r>
+        <w:t>Alcance</w:t>
+      </w:r>
+      <w:bookmarkEnd w:id="14"/>
+    </w:p>
+    <w:p>
+      <w:pPr>
+        <w:rPr>
+          <w:lang w:val="es-ES"/>
+        </w:rPr>
+      </w:pPr>
+      <w:r>
+        <w:rPr>
+          <w:lang w:val="es-ES"/>
+        </w:rPr>
+        <w:t>Se desarrollará un proyecto que</w:t>
+      </w:r>
+      <w:r>
+        <w:rPr>
+          <w:lang w:val="es-ES"/>
+        </w:rPr>
+        <w:t>, a través del uso de netbooks</w:t>
+      </w:r>
+      <w:r>
+        <w:rPr>
+          <w:lang w:val="es-ES"/>
+        </w:rPr>
+        <w:t>, permita la recolección de Información del registro de los trabajadores por parte de sus empleadores</w:t>
+      </w:r>
+      <w:r>
+        <w:rPr>
+          <w:lang w:val="es-ES"/>
+        </w:rPr>
+        <w:t>,</w:t>
+      </w:r>
+      <w:r>
+        <w:rPr>
+          <w:lang w:val="es-ES"/>
+        </w:rPr>
+        <w:t xml:space="preserve"> llevada a cabo por los Inspectores que forma</w:t>
+      </w:r>
+      <w:r>
+        <w:rPr>
+          <w:lang w:val="es-ES"/>
+        </w:rPr>
+        <w:t>n</w:t>
+      </w:r>
+      <w:r>
+        <w:rPr>
+          <w:lang w:val="es-ES"/>
+        </w:rPr>
+        <w:t xml:space="preserve"> parte de cada una de las </w:t>
+      </w:r>
+      <w:r>
+        <w:rPr>
+          <w:lang w:val="es-ES"/>
+        </w:rPr>
+        <w:t>46 Delegaciones de la Nación Argentina</w:t>
+      </w:r>
+      <w:r>
+        <w:rPr>
+          <w:lang w:val="es-ES"/>
+        </w:rPr>
+        <w:t>.</w:t>
+      </w:r>
+    </w:p>
+    <w:p>
+      <w:pPr>
+        <w:rPr>
+          <w:color w:val="FF0000"/>
+          <w:lang w:val="es-ES"/>
+        </w:rPr>
+      </w:pPr>
+      <w:r>
+        <w:rPr>
+          <w:color w:val="FF0000"/>
+          <w:lang w:val="es-ES"/>
+        </w:rPr>
+        <w:t>&lt;&lt;&lt;</w:t>
+      </w:r>
+      <w:r>
+        <w:rPr>
+          <w:color w:val="FF0000"/>
+          <w:lang w:val="es-ES"/>
+        </w:rPr>
+        <w:t xml:space="preserve">falta detalle de </w:t>
+      </w:r>
+      <w:proofErr w:type="spellStart"/>
+      <w:r>
+        <w:rPr>
+          <w:color w:val="FF0000"/>
+          <w:lang w:val="es-ES"/>
+        </w:rPr>
+        <w:t>como</w:t>
+      </w:r>
+      <w:proofErr w:type="spellEnd"/>
+      <w:r>
+        <w:rPr>
+          <w:color w:val="FF0000"/>
+        </w:rPr>
+        <w:t xml:space="preserve"> </w:t>
+      </w:r>
+      <w:r>
+        <w:rPr>
+          <w:color w:val="FF0000"/>
+          <w:lang w:val="es-ES"/>
+        </w:rPr>
+        <w:t>vamos a iniciarlo,</w:t>
+      </w:r>
+      <w:r>
+        <w:rPr>
+          <w:color w:val="FF0000"/>
+          <w:lang w:val="es-ES"/>
+        </w:rPr>
+        <w:t xml:space="preserve"> como</w:t>
+      </w:r>
+      <w:r>
+        <w:rPr>
+          <w:color w:val="FF0000"/>
+          <w:lang w:val="es-ES"/>
+        </w:rPr>
+        <w:t xml:space="preserve"> vamos a conseguir </w:t>
+      </w:r>
+      <w:r>
+        <w:rPr>
+          <w:color w:val="FF0000"/>
+          <w:lang w:val="es-ES"/>
+        </w:rPr>
+        <w:t>el equipo de trabajo</w:t>
+      </w:r>
+      <w:r>
+        <w:rPr>
+          <w:color w:val="FF0000"/>
+          <w:lang w:val="es-ES"/>
+        </w:rPr>
+        <w:t xml:space="preserve">, </w:t>
+      </w:r>
+      <w:r>
+        <w:rPr>
+          <w:color w:val="FF0000"/>
+          <w:lang w:val="es-ES"/>
+        </w:rPr>
+        <w:t xml:space="preserve">como </w:t>
+      </w:r>
+      <w:r>
+        <w:rPr>
+          <w:color w:val="FF0000"/>
+          <w:lang w:val="es-ES"/>
+        </w:rPr>
+        <w:t xml:space="preserve">vamos a planearlo, </w:t>
+      </w:r>
+      <w:r>
+        <w:rPr>
+          <w:color w:val="FF0000"/>
+          <w:lang w:val="es-ES"/>
+        </w:rPr>
+        <w:t xml:space="preserve">que ciclo de vida </w:t>
+      </w:r>
+      <w:r>
+        <w:rPr>
+          <w:color w:val="FF0000"/>
+          <w:lang w:val="es-ES"/>
+        </w:rPr>
+        <w:t>vamos a usar,</w:t>
+      </w:r>
+      <w:r>
+        <w:rPr>
+          <w:color w:val="FF0000"/>
+          <w:lang w:val="es-ES"/>
+        </w:rPr>
+        <w:t xml:space="preserve"> que producto vamos a</w:t>
+      </w:r>
+      <w:r>
+        <w:rPr>
+          <w:color w:val="FF0000"/>
+          <w:lang w:val="es-ES"/>
+        </w:rPr>
+        <w:t xml:space="preserve"> dejar terminado con </w:t>
+      </w:r>
+      <w:r>
+        <w:rPr>
+          <w:color w:val="FF0000"/>
+          <w:lang w:val="es-ES"/>
+        </w:rPr>
+        <w:t>que</w:t>
+      </w:r>
+      <w:r>
+        <w:rPr>
+          <w:color w:val="FF0000"/>
+          <w:lang w:val="es-ES"/>
+        </w:rPr>
+        <w:t xml:space="preserve"> características</w:t>
+      </w:r>
+      <w:r>
+        <w:rPr>
+          <w:color w:val="FF0000"/>
+          <w:lang w:val="es-ES"/>
+        </w:rPr>
+        <w:t>...</w:t>
+      </w:r>
+      <w:r>
+        <w:rPr>
+          <w:color w:val="FF0000"/>
+          <w:lang w:val="es-ES"/>
+        </w:rPr>
+        <w:t xml:space="preserve"> </w:t>
+      </w:r>
+      <w:r>
+        <w:rPr>
+          <w:color w:val="FF0000"/>
+          <w:lang w:val="es-ES"/>
+        </w:rPr>
+        <w:t>&gt;&gt;&gt;&gt;&gt;</w:t>
+      </w:r>
+    </w:p>
+    <w:p>
+      <w:pPr>
+        <w:rPr>
+          <w:lang w:val="es-ES"/>
+        </w:rPr>
+      </w:pPr>
+      <w:bookmarkStart w:id="15" w:name="_Toc75047024"/>
+      <w:r>
+        <w:rPr>
+          <w:rStyle w:val="Ttulo3Car"/>
+        </w:rPr>
+        <w:t>El proyecto Incluye</w:t>
+      </w:r>
+      <w:bookmarkEnd w:id="15"/>
       <w:r>
         <w:rPr>
           <w:lang w:val="es-ES"/>
@@ -601,489 +1715,684 @@
     </w:p>
     <w:p>
       <w:pPr>
-        <w:rPr>
-          <w:lang w:val="es-ES"/>
-        </w:rPr>
-      </w:pPr>
-      <w:r>
-        <w:rPr>
-          <w:lang w:val="es-ES"/>
-        </w:rPr>
-        <w:t>- El alcance del proyecto NO podrá variar. Todo lo solicitado debe estar incluido.</w:t>
-      </w:r>
-    </w:p>
-    <w:p>
-      <w:pPr>
-        <w:rPr>
-          <w:lang w:val="es-ES"/>
-        </w:rPr>
-      </w:pPr>
-      <w:r>
-        <w:rPr>
-          <w:lang w:val="es-ES"/>
-        </w:rPr>
-        <w:t>- La seguridad de los datos es muy importante para el Ministerio de Trabajo.</w:t>
-      </w:r>
-    </w:p>
-    <w:p>
-      <w:pPr>
-        <w:rPr>
-          <w:lang w:val="es-ES"/>
-        </w:rPr>
-      </w:pPr>
-      <w:r>
-        <w:rPr>
-          <w:lang w:val="es-ES"/>
-        </w:rPr>
-        <w:t xml:space="preserve">Comience elaborando una </w:t>
-      </w:r>
-      <w:r>
-        <w:rPr>
-          <w:b/>
-          <w:bCs/>
-          <w:lang w:val="es-ES"/>
-        </w:rPr>
-        <w:t>introducción</w:t>
-      </w:r>
-      <w:r>
-        <w:rPr>
-          <w:lang w:val="es-ES"/>
-        </w:rPr>
-        <w:t xml:space="preserve">, la cual nos acerque a conocer </w:t>
-      </w:r>
-    </w:p>
-    <w:p>
-      <w:pPr>
-        <w:rPr>
-          <w:lang w:val="es-ES"/>
-        </w:rPr>
-      </w:pPr>
-      <w:r>
-        <w:rPr>
-          <w:lang w:val="es-ES"/>
-        </w:rPr>
-        <w:t xml:space="preserve">- </w:t>
-      </w:r>
-      <w:r>
-        <w:rPr>
-          <w:lang w:val="es-ES"/>
-        </w:rPr>
-        <w:t xml:space="preserve">detalles globales de la organización, </w:t>
-      </w:r>
-    </w:p>
-    <w:p>
-      <w:pPr>
-        <w:rPr>
-          <w:lang w:val="es-ES"/>
-        </w:rPr>
-      </w:pPr>
-      <w:r>
-        <w:rPr>
-          <w:lang w:val="es-ES"/>
-        </w:rPr>
-        <w:t xml:space="preserve">- </w:t>
-      </w:r>
-      <w:r>
-        <w:rPr>
-          <w:lang w:val="es-ES"/>
-        </w:rPr>
-        <w:t>la necesidad o problema sobre el cual se quiere accionar, y</w:t>
-      </w:r>
-    </w:p>
-    <w:p>
-      <w:pPr>
-        <w:rPr>
-          <w:lang w:val="es-ES"/>
-        </w:rPr>
-      </w:pPr>
-      <w:r>
-        <w:rPr>
-          <w:lang w:val="es-ES"/>
-        </w:rPr>
-        <w:t>-</w:t>
-      </w:r>
-      <w:r>
-        <w:rPr>
-          <w:lang w:val="es-ES"/>
-        </w:rPr>
-        <w:t xml:space="preserve"> cualquier detalle relevante que nos acerque a un buen entendimiento del Plan de Proyecto que vamos a elaborar (situación actual).</w:t>
-      </w:r>
-    </w:p>
-    <w:p>
-      <w:pPr>
-        <w:spacing w:after="0" w:line="240" w:lineRule="auto"/>
-        <w:rPr>
-          <w:rFonts w:ascii="Calibri" w:eastAsia="Times New Roman" w:hAnsi="Calibri" w:cs="Calibri"/>
-          <w:lang w:eastAsia="es-AR"/>
-        </w:rPr>
-      </w:pPr>
-      <w:r>
-        <w:rPr>
-          <w:rFonts w:ascii="Calibri" w:eastAsia="Times New Roman" w:hAnsi="Calibri" w:cs="Calibri"/>
-          <w:b/>
-          <w:bCs/>
-          <w:lang w:eastAsia="es-AR"/>
-        </w:rPr>
-        <w:t>Ejemplo Alcance</w:t>
-      </w:r>
-      <w:r>
-        <w:rPr>
-          <w:rFonts w:ascii="Calibri" w:eastAsia="Times New Roman" w:hAnsi="Calibri" w:cs="Calibri"/>
-          <w:lang w:eastAsia="es-AR"/>
-        </w:rPr>
-        <w:t>: donde estoy parado (una situación actual) y que es lo que necesitamos</w:t>
-      </w:r>
-    </w:p>
-    <w:p>
-      <w:pPr>
-        <w:spacing w:after="0" w:line="240" w:lineRule="auto"/>
-        <w:rPr>
-          <w:rFonts w:ascii="Calibri" w:eastAsia="Times New Roman" w:hAnsi="Calibri" w:cs="Calibri"/>
-          <w:lang w:eastAsia="es-AR"/>
-        </w:rPr>
-      </w:pPr>
-      <w:r>
-        <w:rPr>
-          <w:rFonts w:ascii="Calibri" w:eastAsia="Times New Roman" w:hAnsi="Calibri" w:cs="Calibri"/>
-          <w:lang w:eastAsia="es-AR"/>
-        </w:rPr>
-        <w:t>Estilo enunciado del alcance (parecido).</w:t>
-      </w:r>
-    </w:p>
-    <w:p>
-      <w:pPr>
-        <w:spacing w:after="0" w:line="240" w:lineRule="auto"/>
-        <w:rPr>
-          <w:rFonts w:ascii="Calibri" w:eastAsia="Times New Roman" w:hAnsi="Calibri" w:cs="Calibri"/>
-          <w:lang w:eastAsia="es-AR"/>
-        </w:rPr>
-      </w:pPr>
-      <w:r>
-        <w:rPr>
-          <w:rFonts w:ascii="Calibri" w:eastAsia="Times New Roman" w:hAnsi="Calibri" w:cs="Calibri"/>
-          <w:lang w:eastAsia="es-AR"/>
-        </w:rPr>
-        <w:t>Ejemplo: estamos en tal área de la organización, y tenemos una falencia de tales características, que nos está generando perdidas y creemos que lo que necesitamos es un software con tales características que nos ayude a tener un control de esto para mermar esas pérdidas.</w:t>
-      </w:r>
-    </w:p>
-    <w:p>
-      <w:pPr>
-        <w:spacing w:after="0" w:line="240" w:lineRule="auto"/>
-        <w:rPr>
-          <w:rFonts w:ascii="Calibri" w:eastAsia="Times New Roman" w:hAnsi="Calibri" w:cs="Calibri"/>
-          <w:lang w:eastAsia="es-AR"/>
-        </w:rPr>
-      </w:pPr>
-      <w:r>
-        <w:rPr>
-          <w:rFonts w:ascii="Calibri" w:eastAsia="Times New Roman" w:hAnsi="Calibri" w:cs="Calibri"/>
-          <w:lang w:eastAsia="es-AR"/>
-        </w:rPr>
-        <w:t> </w:t>
-      </w:r>
-    </w:p>
-    <w:p>
-      <w:pPr>
-        <w:spacing w:after="0" w:line="240" w:lineRule="auto"/>
-        <w:rPr>
-          <w:rFonts w:ascii="Calibri" w:eastAsia="Times New Roman" w:hAnsi="Calibri" w:cs="Calibri"/>
-          <w:lang w:eastAsia="es-AR"/>
-        </w:rPr>
-      </w:pPr>
-      <w:r>
-        <w:rPr>
-          <w:rFonts w:ascii="Calibri" w:eastAsia="Times New Roman" w:hAnsi="Calibri" w:cs="Calibri"/>
-          <w:b/>
-          <w:bCs/>
-          <w:lang w:eastAsia="es-AR"/>
-        </w:rPr>
-        <w:t>Objetivo</w:t>
-      </w:r>
-      <w:r>
-        <w:rPr>
-          <w:rFonts w:ascii="Calibri" w:eastAsia="Times New Roman" w:hAnsi="Calibri" w:cs="Calibri"/>
-          <w:lang w:eastAsia="es-AR"/>
-        </w:rPr>
-        <w:t>: construir un software de ciertas características para satisfacer que dejemos de perder plata en esto. (frase cortita que se entienda).</w:t>
-      </w:r>
-    </w:p>
-    <w:p>
-      <w:pPr>
-        <w:spacing w:after="0" w:line="240" w:lineRule="auto"/>
-        <w:rPr>
-          <w:rFonts w:ascii="Calibri" w:eastAsia="Times New Roman" w:hAnsi="Calibri" w:cs="Calibri"/>
-          <w:lang w:eastAsia="es-AR"/>
-        </w:rPr>
-      </w:pPr>
-      <w:r>
-        <w:rPr>
-          <w:rFonts w:ascii="Calibri" w:eastAsia="Times New Roman" w:hAnsi="Calibri" w:cs="Calibri"/>
-          <w:lang w:eastAsia="es-AR"/>
-        </w:rPr>
-        <w:t> </w:t>
-      </w:r>
-    </w:p>
-    <w:p>
-      <w:pPr>
-        <w:spacing w:after="0" w:line="240" w:lineRule="auto"/>
-        <w:rPr>
-          <w:rFonts w:ascii="Calibri" w:eastAsia="Times New Roman" w:hAnsi="Calibri" w:cs="Calibri"/>
-          <w:lang w:eastAsia="es-AR"/>
-        </w:rPr>
-      </w:pPr>
-      <w:r>
-        <w:rPr>
-          <w:rFonts w:ascii="Calibri" w:eastAsia="Times New Roman" w:hAnsi="Calibri" w:cs="Calibri"/>
-          <w:b/>
-          <w:bCs/>
-          <w:lang w:eastAsia="es-AR"/>
-        </w:rPr>
-        <w:t>Limites</w:t>
-      </w:r>
-      <w:r>
-        <w:rPr>
-          <w:rFonts w:ascii="Calibri" w:eastAsia="Times New Roman" w:hAnsi="Calibri" w:cs="Calibri"/>
-          <w:lang w:eastAsia="es-AR"/>
-        </w:rPr>
-        <w:t>: limitantes. Cosas que quiero dejar claro y marcar la cancha. Que delimitan que si voy a hacer y que no.</w:t>
-      </w:r>
-    </w:p>
-    <w:p>
-      <w:pPr>
-        <w:spacing w:after="0" w:line="240" w:lineRule="auto"/>
-        <w:rPr>
-          <w:rFonts w:ascii="Calibri" w:eastAsia="Times New Roman" w:hAnsi="Calibri" w:cs="Calibri"/>
-          <w:lang w:eastAsia="es-AR"/>
-        </w:rPr>
-      </w:pPr>
-      <w:r>
-        <w:rPr>
-          <w:rFonts w:ascii="Calibri" w:eastAsia="Times New Roman" w:hAnsi="Calibri" w:cs="Calibri"/>
-          <w:lang w:eastAsia="es-AR"/>
-        </w:rPr>
-        <w:t>Ej.</w:t>
-      </w:r>
-    </w:p>
-    <w:p>
-      <w:pPr>
-        <w:spacing w:after="0" w:line="240" w:lineRule="auto"/>
-        <w:rPr>
-          <w:rFonts w:ascii="Calibri" w:eastAsia="Times New Roman" w:hAnsi="Calibri" w:cs="Calibri"/>
-          <w:lang w:eastAsia="es-AR"/>
-        </w:rPr>
-      </w:pPr>
-      <w:r>
-        <w:rPr>
-          <w:rFonts w:ascii="Calibri" w:eastAsia="Times New Roman" w:hAnsi="Calibri" w:cs="Calibri"/>
-          <w:lang w:eastAsia="es-AR"/>
-        </w:rPr>
-        <w:t>Limitantes del proyecto: las siguientes cosas son partes del proyecto:</w:t>
-      </w:r>
-    </w:p>
-    <w:p>
-      <w:pPr>
+        <w:pStyle w:val="Prrafodelista"/>
         <w:numPr>
           <w:ilvl w:val="0"/>
-          <w:numId w:val="1"/>
+          <w:numId w:val="3"/>
         </w:numPr>
-        <w:spacing w:after="0" w:line="240" w:lineRule="auto"/>
-        <w:ind w:left="1260"/>
-        <w:textAlignment w:val="center"/>
-        <w:rPr>
-          <w:rFonts w:ascii="Calibri" w:eastAsia="Times New Roman" w:hAnsi="Calibri" w:cs="Calibri"/>
-          <w:lang w:eastAsia="es-AR"/>
-        </w:rPr>
-      </w:pPr>
-      <w:r>
-        <w:rPr>
-          <w:rFonts w:ascii="Calibri" w:eastAsia="Times New Roman" w:hAnsi="Calibri" w:cs="Calibri"/>
-          <w:lang w:eastAsia="es-AR"/>
-        </w:rPr>
-        <w:t>Construir el software</w:t>
-      </w:r>
-    </w:p>
-    <w:p>
-      <w:pPr>
+        <w:rPr>
+          <w:lang w:val="es-ES"/>
+        </w:rPr>
+      </w:pPr>
+      <w:r>
+        <w:rPr>
+          <w:lang w:val="es-ES"/>
+        </w:rPr>
+        <w:t>Desarrollo de Aplicación de escritorio</w:t>
+      </w:r>
+      <w:r>
+        <w:rPr>
+          <w:lang w:val="es-ES"/>
+        </w:rPr>
+        <w:t xml:space="preserve"> que permita la recolección de datos por parte de los Inspectores.</w:t>
+      </w:r>
+      <w:r>
+        <w:rPr>
+          <w:lang w:val="es-ES"/>
+        </w:rPr>
+        <w:t xml:space="preserve"> Esta aplicación incluye:</w:t>
+      </w:r>
+    </w:p>
+    <w:p>
+      <w:pPr>
+        <w:pStyle w:val="Prrafodelista"/>
+        <w:numPr>
+          <w:ilvl w:val="1"/>
+          <w:numId w:val="3"/>
+        </w:numPr>
+        <w:rPr>
+          <w:lang w:val="es-ES"/>
+        </w:rPr>
+      </w:pPr>
+      <w:r>
+        <w:rPr>
+          <w:lang w:val="es-ES"/>
+        </w:rPr>
+        <w:t xml:space="preserve">Módulo de sincronización con </w:t>
+      </w:r>
+      <w:r>
+        <w:rPr>
+          <w:lang w:val="es-ES"/>
+        </w:rPr>
+        <w:t>el servidor principal</w:t>
+      </w:r>
+      <w:r>
+        <w:rPr>
+          <w:lang w:val="es-ES"/>
+        </w:rPr>
+        <w:t xml:space="preserve"> para </w:t>
+      </w:r>
+      <w:r>
+        <w:rPr>
+          <w:lang w:val="es-ES"/>
+        </w:rPr>
+        <w:t>actualizar los datos del servidor con lo</w:t>
+      </w:r>
+      <w:r>
+        <w:rPr>
+          <w:lang w:val="es-ES"/>
+        </w:rPr>
+        <w:t>s datos guardados localmente en la netbook del Inspector.</w:t>
+      </w:r>
+    </w:p>
+    <w:p>
+      <w:pPr>
+        <w:pStyle w:val="Prrafodelista"/>
+        <w:numPr>
+          <w:ilvl w:val="1"/>
+          <w:numId w:val="3"/>
+        </w:numPr>
+        <w:rPr>
+          <w:lang w:val="es-ES"/>
+        </w:rPr>
+      </w:pPr>
+      <w:r>
+        <w:rPr>
+          <w:lang w:val="es-ES"/>
+        </w:rPr>
+        <w:t>Módulo</w:t>
+      </w:r>
+      <w:r>
+        <w:rPr>
+          <w:lang w:val="es-ES"/>
+        </w:rPr>
+        <w:t xml:space="preserve"> validador de token.</w:t>
+      </w:r>
+    </w:p>
+    <w:p>
+      <w:pPr>
+        <w:pStyle w:val="Prrafodelista"/>
+        <w:numPr>
+          <w:ilvl w:val="1"/>
+          <w:numId w:val="3"/>
+        </w:numPr>
+        <w:rPr>
+          <w:lang w:val="es-ES"/>
+        </w:rPr>
+      </w:pPr>
+      <w:r>
+        <w:rPr>
+          <w:lang w:val="es-ES"/>
+        </w:rPr>
+        <w:t xml:space="preserve">Diseño y desarrollo de </w:t>
+      </w:r>
+      <w:r>
+        <w:rPr>
+          <w:lang w:val="es-ES"/>
+        </w:rPr>
+        <w:t>Base de Datos local que permita guardar la información recolectada por los inspectores de manera local, esta luego será sincronizada con la base de datos del servidor principal.</w:t>
+      </w:r>
+    </w:p>
+    <w:p>
+      <w:pPr>
+        <w:pStyle w:val="Prrafodelista"/>
         <w:numPr>
           <w:ilvl w:val="0"/>
-          <w:numId w:val="1"/>
+          <w:numId w:val="3"/>
         </w:numPr>
-        <w:spacing w:after="0" w:line="240" w:lineRule="auto"/>
-        <w:ind w:left="1260"/>
-        <w:textAlignment w:val="center"/>
-        <w:rPr>
-          <w:rFonts w:ascii="Calibri" w:eastAsia="Times New Roman" w:hAnsi="Calibri" w:cs="Calibri"/>
-          <w:lang w:eastAsia="es-AR"/>
-        </w:rPr>
-      </w:pPr>
-      <w:r>
-        <w:rPr>
-          <w:rFonts w:ascii="Calibri" w:eastAsia="Times New Roman" w:hAnsi="Calibri" w:cs="Calibri"/>
-          <w:lang w:eastAsia="es-AR"/>
-        </w:rPr>
-        <w:t>Entregarlo llave en mano</w:t>
-      </w:r>
-    </w:p>
-    <w:p>
-      <w:pPr>
-        <w:spacing w:after="0" w:line="240" w:lineRule="auto"/>
-        <w:rPr>
-          <w:rFonts w:ascii="Calibri" w:eastAsia="Times New Roman" w:hAnsi="Calibri" w:cs="Calibri"/>
-          <w:lang w:eastAsia="es-AR"/>
-        </w:rPr>
-      </w:pPr>
-      <w:r>
-        <w:rPr>
-          <w:rFonts w:ascii="Calibri" w:eastAsia="Times New Roman" w:hAnsi="Calibri" w:cs="Calibri"/>
-          <w:lang w:eastAsia="es-AR"/>
-        </w:rPr>
-        <w:t>Que cosas no incluye este proyecto:</w:t>
-      </w:r>
-    </w:p>
-    <w:p>
-      <w:pPr>
+        <w:rPr>
+          <w:lang w:val="es-ES"/>
+        </w:rPr>
+      </w:pPr>
+      <w:r>
+        <w:rPr>
+          <w:lang w:val="es-ES"/>
+        </w:rPr>
+        <w:t>Adquisición</w:t>
+      </w:r>
+      <w:r>
+        <w:rPr>
+          <w:lang w:val="es-ES"/>
+        </w:rPr>
+        <w:t xml:space="preserve"> de Netbooks</w:t>
+      </w:r>
+      <w:r>
+        <w:rPr>
+          <w:lang w:val="es-ES"/>
+        </w:rPr>
+        <w:t xml:space="preserve"> para cada Inspector, donde se instalará el software </w:t>
+      </w:r>
+      <w:r>
+        <w:rPr>
+          <w:lang w:val="es-ES"/>
+        </w:rPr>
+        <w:t>de recolección de datos.</w:t>
+      </w:r>
+    </w:p>
+    <w:p>
+      <w:pPr>
+        <w:pStyle w:val="Prrafodelista"/>
         <w:numPr>
           <w:ilvl w:val="0"/>
-          <w:numId w:val="2"/>
+          <w:numId w:val="3"/>
         </w:numPr>
-        <w:spacing w:after="0" w:line="240" w:lineRule="auto"/>
-        <w:ind w:left="1260"/>
-        <w:textAlignment w:val="center"/>
-        <w:rPr>
-          <w:rFonts w:ascii="Calibri" w:eastAsia="Times New Roman" w:hAnsi="Calibri" w:cs="Calibri"/>
-          <w:lang w:eastAsia="es-AR"/>
-        </w:rPr>
-      </w:pPr>
-      <w:r>
-        <w:rPr>
-          <w:rFonts w:ascii="Calibri" w:eastAsia="Times New Roman" w:hAnsi="Calibri" w:cs="Calibri"/>
-          <w:lang w:eastAsia="es-AR"/>
-        </w:rPr>
-        <w:t>Poner los recursos hardware, la empresa me los tiene que dar.</w:t>
-      </w:r>
-    </w:p>
-    <w:p>
-      <w:pPr>
+        <w:rPr>
+          <w:lang w:val="es-ES"/>
+        </w:rPr>
+      </w:pPr>
+      <w:r>
+        <w:rPr>
+          <w:lang w:val="es-ES"/>
+        </w:rPr>
+        <w:lastRenderedPageBreak/>
+        <w:t>Adquisición</w:t>
+      </w:r>
+      <w:r>
+        <w:rPr>
+          <w:lang w:val="es-ES"/>
+        </w:rPr>
+        <w:t xml:space="preserve"> de los dispositivos</w:t>
+      </w:r>
+      <w:r>
+        <w:rPr>
+          <w:lang w:val="es-ES"/>
+        </w:rPr>
+        <w:t xml:space="preserve"> de seguridad</w:t>
+      </w:r>
+      <w:r>
+        <w:rPr>
+          <w:lang w:val="es-ES"/>
+        </w:rPr>
+        <w:t xml:space="preserve"> para cada Inspector</w:t>
+      </w:r>
+      <w:r>
+        <w:rPr>
+          <w:lang w:val="es-ES"/>
+        </w:rPr>
+        <w:t xml:space="preserve">: Pen Drive </w:t>
+      </w:r>
+      <w:r>
+        <w:rPr>
+          <w:lang w:val="es-ES"/>
+        </w:rPr>
+        <w:t xml:space="preserve">de </w:t>
+      </w:r>
+      <w:r>
+        <w:rPr>
+          <w:lang w:val="es-ES"/>
+        </w:rPr>
+        <w:t>llave electrónica.</w:t>
+      </w:r>
+    </w:p>
+    <w:p>
+      <w:pPr>
+        <w:pStyle w:val="Prrafodelista"/>
         <w:numPr>
           <w:ilvl w:val="0"/>
-          <w:numId w:val="2"/>
+          <w:numId w:val="3"/>
         </w:numPr>
-        <w:spacing w:after="0" w:line="240" w:lineRule="auto"/>
-        <w:ind w:left="1260"/>
-        <w:textAlignment w:val="center"/>
-        <w:rPr>
-          <w:rFonts w:ascii="Calibri" w:eastAsia="Times New Roman" w:hAnsi="Calibri" w:cs="Calibri"/>
-          <w:lang w:eastAsia="es-AR"/>
-        </w:rPr>
-      </w:pPr>
-      <w:r>
-        <w:rPr>
-          <w:rFonts w:ascii="Calibri" w:eastAsia="Times New Roman" w:hAnsi="Calibri" w:cs="Calibri"/>
-          <w:lang w:eastAsia="es-AR"/>
-        </w:rPr>
-        <w:t>Garantizar la derogación de dinero en cada una de las etapas del proyecto.</w:t>
-      </w:r>
-    </w:p>
-    <w:p>
-      <w:pPr>
+        <w:rPr>
+          <w:lang w:val="es-ES"/>
+        </w:rPr>
+      </w:pPr>
+      <w:r>
+        <w:rPr>
+          <w:lang w:val="es-ES"/>
+        </w:rPr>
+        <w:t xml:space="preserve">Desarrollo de nuevo módulo de reportes para </w:t>
+      </w:r>
+      <w:r>
+        <w:rPr>
+          <w:lang w:val="es-ES"/>
+        </w:rPr>
+        <w:t xml:space="preserve">agregar a la aplicación web de </w:t>
+      </w:r>
+      <w:proofErr w:type="spellStart"/>
+      <w:r>
+        <w:t>MTEySS</w:t>
+      </w:r>
+      <w:proofErr w:type="spellEnd"/>
+      <w:r>
+        <w:t xml:space="preserve"> ya existente.</w:t>
+      </w:r>
+    </w:p>
+    <w:p>
+      <w:pPr>
+        <w:rPr>
+          <w:lang w:val="es-ES"/>
+        </w:rPr>
+      </w:pPr>
+      <w:bookmarkStart w:id="16" w:name="_Toc75047025"/>
+      <w:r>
+        <w:rPr>
+          <w:rStyle w:val="Ttulo3Car"/>
+        </w:rPr>
+        <w:t>El proyecto No incluye</w:t>
+      </w:r>
+      <w:bookmarkEnd w:id="16"/>
+      <w:r>
+        <w:rPr>
+          <w:lang w:val="es-ES"/>
+        </w:rPr>
+        <w:t>:</w:t>
+      </w:r>
+    </w:p>
+    <w:p>
+      <w:pPr>
+        <w:pStyle w:val="Prrafodelista"/>
         <w:numPr>
           <w:ilvl w:val="0"/>
-          <w:numId w:val="2"/>
+          <w:numId w:val="4"/>
         </w:numPr>
-        <w:spacing w:after="0" w:line="240" w:lineRule="auto"/>
-        <w:ind w:left="1260"/>
-        <w:textAlignment w:val="center"/>
-        <w:rPr>
-          <w:rFonts w:ascii="Calibri" w:eastAsia="Times New Roman" w:hAnsi="Calibri" w:cs="Calibri"/>
-          <w:lang w:eastAsia="es-AR"/>
-        </w:rPr>
-      </w:pPr>
-      <w:r>
-        <w:rPr>
-          <w:rFonts w:ascii="Calibri" w:eastAsia="Times New Roman" w:hAnsi="Calibri" w:cs="Calibri"/>
-          <w:lang w:eastAsia="es-AR"/>
-        </w:rPr>
-        <w:t>Compra de licencia de software en la nube.</w:t>
-      </w:r>
-    </w:p>
-    <w:p>
-      <w:pPr>
-        <w:spacing w:after="0" w:line="240" w:lineRule="auto"/>
-        <w:rPr>
-          <w:rFonts w:ascii="Calibri" w:eastAsia="Times New Roman" w:hAnsi="Calibri" w:cs="Calibri"/>
-          <w:lang w:eastAsia="es-AR"/>
-        </w:rPr>
-      </w:pPr>
-      <w:r>
-        <w:rPr>
-          <w:rFonts w:ascii="Calibri" w:eastAsia="Times New Roman" w:hAnsi="Calibri" w:cs="Calibri"/>
-          <w:lang w:eastAsia="es-AR"/>
-        </w:rPr>
-        <w:t> </w:t>
-      </w:r>
-    </w:p>
-    <w:p>
-      <w:pPr>
-        <w:spacing w:after="0" w:line="240" w:lineRule="auto"/>
-        <w:rPr>
-          <w:rFonts w:ascii="Calibri" w:eastAsia="Times New Roman" w:hAnsi="Calibri" w:cs="Calibri"/>
-          <w:lang w:eastAsia="es-AR"/>
-        </w:rPr>
-      </w:pPr>
-      <w:r>
-        <w:rPr>
-          <w:rFonts w:ascii="Calibri" w:eastAsia="Times New Roman" w:hAnsi="Calibri" w:cs="Calibri"/>
-          <w:b/>
-          <w:bCs/>
-          <w:lang w:eastAsia="es-AR"/>
-        </w:rPr>
-        <w:t>Alcance</w:t>
-      </w:r>
-      <w:r>
-        <w:rPr>
-          <w:rFonts w:ascii="Calibri" w:eastAsia="Times New Roman" w:hAnsi="Calibri" w:cs="Calibri"/>
-          <w:lang w:eastAsia="es-AR"/>
-        </w:rPr>
-        <w:t xml:space="preserve">: (enunciado del alcance) te cuento un cuentito de que voy </w:t>
-      </w:r>
-      <w:proofErr w:type="gramStart"/>
-      <w:r>
-        <w:rPr>
-          <w:rFonts w:ascii="Calibri" w:eastAsia="Times New Roman" w:hAnsi="Calibri" w:cs="Calibri"/>
-          <w:lang w:eastAsia="es-AR"/>
-        </w:rPr>
-        <w:t>a  hacer</w:t>
-      </w:r>
-      <w:proofErr w:type="gramEnd"/>
-      <w:r>
-        <w:rPr>
-          <w:rFonts w:ascii="Calibri" w:eastAsia="Times New Roman" w:hAnsi="Calibri" w:cs="Calibri"/>
-          <w:lang w:eastAsia="es-AR"/>
-        </w:rPr>
-        <w:t xml:space="preserve"> para cumplir ese objetivo. Vamos a hacer un proyecto de tales características, vamos a iniciarlo así, vamos a conseguir un equipo, vamos a planearlo de esta manera, vamos a usar este ciclo de vida, vamos a construir estas características de esta manera y vamos a dejar un producto terminado con tales características que ahora más adelante en el alcance del producto te lo describo.</w:t>
-      </w:r>
-    </w:p>
-    <w:p>
-      <w:pPr>
-        <w:rPr>
-          <w:lang w:val="es-ES"/>
-        </w:rPr>
-      </w:pPr>
-    </w:p>
+        <w:rPr>
+          <w:lang w:val="es-ES"/>
+        </w:rPr>
+      </w:pPr>
+      <w:r>
+        <w:rPr>
+          <w:lang w:val="es-ES"/>
+        </w:rPr>
+        <w:t xml:space="preserve">Desarrollo de la aplicación Web del </w:t>
+      </w:r>
+      <w:proofErr w:type="spellStart"/>
+      <w:r>
+        <w:t>MTEySS</w:t>
+      </w:r>
+      <w:proofErr w:type="spellEnd"/>
+      <w:r>
+        <w:t>, asumimos que dicha aplicación ya existe</w:t>
+      </w:r>
+      <w:r>
+        <w:t xml:space="preserve"> y solo necesitará los nuevos módulos de reportes</w:t>
+      </w:r>
+      <w:r>
+        <w:t>.</w:t>
+      </w:r>
+    </w:p>
+    <w:p>
+      <w:pPr>
+        <w:pStyle w:val="Prrafodelista"/>
+        <w:numPr>
+          <w:ilvl w:val="0"/>
+          <w:numId w:val="4"/>
+        </w:numPr>
+        <w:rPr>
+          <w:lang w:val="es-ES"/>
+        </w:rPr>
+      </w:pPr>
+      <w:r>
+        <w:t>Diseño y desarrollo de la base de datos del servidor principal.</w:t>
+      </w:r>
+    </w:p>
+    <w:p/>
     <w:p>
       <w:pPr>
         <w:pStyle w:val="Ttulo2"/>
       </w:pPr>
-      <w:bookmarkStart w:id="6" w:name="_Toc75038925"/>
-      <w:r>
-        <w:t>Objetivo</w:t>
-      </w:r>
-      <w:bookmarkEnd w:id="6"/>
+      <w:bookmarkStart w:id="17" w:name="_Toc75047026"/>
+      <w:r>
+        <w:t>Descripción General del Producto</w:t>
+      </w:r>
+      <w:bookmarkEnd w:id="17"/>
+    </w:p>
+    <w:p>
+      <w:pPr>
+        <w:pStyle w:val="Ttulo2"/>
+      </w:pPr>
+      <w:bookmarkStart w:id="18" w:name="_Toc75047027"/>
+      <w:r>
+        <w:t>De</w:t>
+      </w:r>
+      <w:r>
+        <w:t>scripción General</w:t>
+      </w:r>
+      <w:bookmarkEnd w:id="18"/>
+    </w:p>
+    <w:p>
+      <w:r>
+        <w:t xml:space="preserve">La solución general cuenta con los componentes que se describen en la </w:t>
+      </w:r>
+      <w:r>
+        <w:t>ilustración</w:t>
+      </w:r>
+      <w:r>
+        <w:t xml:space="preserve"> </w:t>
+      </w:r>
+      <w:r>
+        <w:t>1</w:t>
+      </w:r>
+      <w:r>
+        <w:t>.</w:t>
+      </w:r>
+    </w:p>
+    <w:p>
+      <w:pPr>
+        <w:keepNext/>
+      </w:pPr>
+      <w:r>
+        <w:rPr>
+          <w:noProof/>
+        </w:rPr>
+        <w:drawing>
+          <wp:inline distT="0" distB="0" distL="0" distR="0" wp14:anchorId="306CCE84" wp14:editId="25954467">
+            <wp:extent cx="5581015" cy="3568065"/>
+            <wp:effectExtent l="0" t="0" r="635" b="0"/>
+            <wp:docPr id="1" name="Imagen 1" descr="Diagrama&#10;&#10;Descripción generada automáticamente"/>
+            <wp:cNvGraphicFramePr>
+              <a:graphicFrameLocks xmlns:a="http://schemas.openxmlformats.org/drawingml/2006/main" noChangeAspect="1"/>
+            </wp:cNvGraphicFramePr>
+            <a:graphic xmlns:a="http://schemas.openxmlformats.org/drawingml/2006/main">
+              <a:graphicData uri="http://schemas.openxmlformats.org/drawingml/2006/picture">
+                <pic:pic xmlns:pic="http://schemas.openxmlformats.org/drawingml/2006/picture">
+                  <pic:nvPicPr>
+                    <pic:cNvPr id="1" name="Imagen 1" descr="Diagrama&#10;&#10;Descripción generada automáticamente"/>
+                    <pic:cNvPicPr/>
+                  </pic:nvPicPr>
+                  <pic:blipFill>
+                    <a:blip r:embed="rId11"/>
+                    <a:stretch>
+                      <a:fillRect/>
+                    </a:stretch>
+                  </pic:blipFill>
+                  <pic:spPr>
+                    <a:xfrm>
+                      <a:off x="0" y="0"/>
+                      <a:ext cx="5581015" cy="3568065"/>
+                    </a:xfrm>
+                    <a:prstGeom prst="rect">
+                      <a:avLst/>
+                    </a:prstGeom>
+                  </pic:spPr>
+                </pic:pic>
+              </a:graphicData>
+            </a:graphic>
+          </wp:inline>
+        </w:drawing>
+      </w:r>
+    </w:p>
+    <w:p>
+      <w:pPr>
+        <w:pStyle w:val="Descripcin"/>
+      </w:pPr>
+      <w:r>
+        <w:t xml:space="preserve">Ilustración </w:t>
+      </w:r>
+      <w:r>
+        <w:fldChar w:fldCharType="begin"/>
+      </w:r>
+      <w:r>
+        <w:instrText xml:space="preserve"> SEQ Ilustración \* ARABIC </w:instrText>
+      </w:r>
+      <w:r>
+        <w:fldChar w:fldCharType="separate"/>
+      </w:r>
+      <w:r>
+        <w:rPr>
+          <w:noProof/>
+        </w:rPr>
+        <w:t>1</w:t>
+      </w:r>
+      <w:r>
+        <w:fldChar w:fldCharType="end"/>
+      </w:r>
+      <w:r>
+        <w:t xml:space="preserve"> - Diagrama de Componentes / Despliegue</w:t>
+      </w:r>
+    </w:p>
+    <w:p>
+      <w:pPr>
+        <w:pStyle w:val="Ttulo2"/>
+      </w:pPr>
+      <w:bookmarkStart w:id="19" w:name="_Toc75047028"/>
+      <w:r>
+        <w:t>Entregables</w:t>
+      </w:r>
+      <w:bookmarkEnd w:id="19"/>
+    </w:p>
+    <w:p>
+      <w:pPr>
+        <w:pStyle w:val="Prrafodelista"/>
+        <w:numPr>
+          <w:ilvl w:val="0"/>
+          <w:numId w:val="5"/>
+        </w:numPr>
+        <w:rPr>
+          <w:lang w:val="es-ES"/>
+        </w:rPr>
+      </w:pPr>
+      <w:proofErr w:type="spellStart"/>
+      <w:r>
+        <w:rPr>
+          <w:lang w:val="es-ES"/>
+        </w:rPr>
+        <w:t>Xxxx</w:t>
+      </w:r>
+      <w:proofErr w:type="spellEnd"/>
+      <w:r>
+        <w:rPr>
+          <w:lang w:val="es-ES"/>
+        </w:rPr>
+        <w:t xml:space="preserve"> Netbooks</w:t>
+      </w:r>
+    </w:p>
+    <w:p>
+      <w:pPr>
+        <w:pStyle w:val="Prrafodelista"/>
+        <w:numPr>
+          <w:ilvl w:val="0"/>
+          <w:numId w:val="5"/>
+        </w:numPr>
+        <w:rPr>
+          <w:lang w:val="es-ES"/>
+        </w:rPr>
+      </w:pPr>
+      <w:proofErr w:type="spellStart"/>
+      <w:r>
+        <w:rPr>
+          <w:lang w:val="es-ES"/>
+        </w:rPr>
+        <w:t>Xxxx</w:t>
+      </w:r>
+      <w:proofErr w:type="spellEnd"/>
+      <w:r>
+        <w:rPr>
+          <w:lang w:val="es-ES"/>
+        </w:rPr>
+        <w:t xml:space="preserve"> inspectores capacitados en el uso de la aplicación de inspección de empresas.</w:t>
+      </w:r>
+    </w:p>
+    <w:p>
+      <w:pPr>
+        <w:pStyle w:val="Prrafodelista"/>
+        <w:numPr>
+          <w:ilvl w:val="0"/>
+          <w:numId w:val="5"/>
+        </w:numPr>
+        <w:rPr>
+          <w:lang w:val="es-ES"/>
+        </w:rPr>
+      </w:pPr>
+      <w:r>
+        <w:rPr>
+          <w:lang w:val="es-ES"/>
+        </w:rPr>
+        <w:t>Aplicación Inspector Digital.</w:t>
+      </w:r>
+    </w:p>
+    <w:p>
+      <w:pPr>
+        <w:pStyle w:val="Prrafodelista"/>
+        <w:numPr>
+          <w:ilvl w:val="0"/>
+          <w:numId w:val="5"/>
+        </w:numPr>
+        <w:rPr>
+          <w:lang w:val="es-ES"/>
+        </w:rPr>
+      </w:pPr>
+      <w:r>
+        <w:rPr>
+          <w:lang w:val="es-ES"/>
+        </w:rPr>
+        <w:t>M</w:t>
+      </w:r>
+      <w:r>
+        <w:rPr>
+          <w:lang w:val="es-ES"/>
+        </w:rPr>
+        <w:t>ódulo validador de Token</w:t>
+      </w:r>
+    </w:p>
+    <w:p>
+      <w:pPr>
+        <w:pStyle w:val="Prrafodelista"/>
+        <w:numPr>
+          <w:ilvl w:val="0"/>
+          <w:numId w:val="5"/>
+        </w:numPr>
+        <w:rPr>
+          <w:lang w:val="es-ES"/>
+        </w:rPr>
+      </w:pPr>
+      <w:r>
+        <w:rPr>
+          <w:lang w:val="es-ES"/>
+        </w:rPr>
+        <w:t>Base de Datos de Inspector Digital.</w:t>
+      </w:r>
+    </w:p>
+    <w:p>
+      <w:pPr>
+        <w:pStyle w:val="Prrafodelista"/>
+        <w:numPr>
+          <w:ilvl w:val="0"/>
+          <w:numId w:val="5"/>
+        </w:numPr>
+        <w:rPr>
+          <w:lang w:val="es-ES"/>
+        </w:rPr>
+      </w:pPr>
+      <w:r>
+        <w:rPr>
+          <w:lang w:val="es-ES"/>
+        </w:rPr>
+        <w:t>Modulo de Sincronización con el Servidor Principal</w:t>
+      </w:r>
+      <w:r>
+        <w:rPr>
+          <w:lang w:val="es-ES"/>
+        </w:rPr>
+        <w:t xml:space="preserve"> en la Netbook</w:t>
+      </w:r>
+      <w:r>
+        <w:rPr>
+          <w:lang w:val="es-ES"/>
+        </w:rPr>
+        <w:t>.</w:t>
+      </w:r>
+    </w:p>
+    <w:p>
+      <w:pPr>
+        <w:pStyle w:val="Prrafodelista"/>
+        <w:numPr>
+          <w:ilvl w:val="0"/>
+          <w:numId w:val="5"/>
+        </w:numPr>
+        <w:rPr>
+          <w:lang w:val="es-ES"/>
+        </w:rPr>
+      </w:pPr>
+      <w:r>
+        <w:rPr>
+          <w:lang w:val="es-ES"/>
+        </w:rPr>
+        <w:t xml:space="preserve">Actualización de la Pagina Web </w:t>
+      </w:r>
+      <w:r>
+        <w:rPr>
+          <w:lang w:val="es-ES"/>
+        </w:rPr>
+        <w:t xml:space="preserve">del </w:t>
+      </w:r>
+      <w:proofErr w:type="spellStart"/>
+      <w:r>
+        <w:rPr>
+          <w:lang w:val="es-ES"/>
+        </w:rPr>
+        <w:t>MTEySS</w:t>
+      </w:r>
+      <w:proofErr w:type="spellEnd"/>
+      <w:r>
+        <w:rPr>
+          <w:lang w:val="es-ES"/>
+        </w:rPr>
+        <w:t xml:space="preserve"> para integrar el nuevo </w:t>
+      </w:r>
+      <w:r>
+        <w:rPr>
+          <w:lang w:val="es-ES"/>
+        </w:rPr>
+        <w:t>módulo</w:t>
+      </w:r>
+      <w:r>
+        <w:rPr>
+          <w:lang w:val="es-ES"/>
+        </w:rPr>
+        <w:t xml:space="preserve"> de report</w:t>
+      </w:r>
+      <w:r>
+        <w:rPr>
+          <w:lang w:val="es-ES"/>
+        </w:rPr>
+        <w:t>es</w:t>
+      </w:r>
+      <w:r>
+        <w:rPr>
+          <w:lang w:val="es-ES"/>
+        </w:rPr>
+        <w:t>.</w:t>
+      </w:r>
+    </w:p>
+    <w:p>
+      <w:pPr>
+        <w:pStyle w:val="Prrafodelista"/>
+        <w:numPr>
+          <w:ilvl w:val="0"/>
+          <w:numId w:val="5"/>
+        </w:numPr>
+        <w:rPr>
+          <w:lang w:val="es-ES"/>
+        </w:rPr>
+      </w:pPr>
+      <w:r>
+        <w:rPr>
+          <w:lang w:val="es-ES"/>
+        </w:rPr>
+        <w:t xml:space="preserve">Modulo de </w:t>
+      </w:r>
+      <w:r>
+        <w:rPr>
+          <w:lang w:val="es-ES"/>
+        </w:rPr>
+        <w:t>sincronización</w:t>
+      </w:r>
+      <w:r>
+        <w:rPr>
+          <w:lang w:val="es-ES"/>
+        </w:rPr>
+        <w:t xml:space="preserve"> </w:t>
+      </w:r>
+      <w:r>
+        <w:rPr>
+          <w:lang w:val="es-ES"/>
+        </w:rPr>
+        <w:t>del Servidor Principal en el Servidor Principal.</w:t>
+      </w:r>
     </w:p>
     <w:p/>
     <w:sectPr>
-      <w:headerReference w:type="default" r:id="rId11"/>
-      <w:footerReference w:type="default" r:id="rId12"/>
+      <w:headerReference w:type="default" r:id="rId12"/>
+      <w:footerReference w:type="default" r:id="rId13"/>
       <w:pgSz w:w="11906" w:h="16838"/>
       <w:pgMar w:top="1417" w:right="1416" w:bottom="1417" w:left="1701" w:header="708" w:footer="708" w:gutter="0"/>
       <w:cols w:space="708"/>
@@ -1636,6 +2945,232 @@
     </w:lvl>
   </w:abstractNum>
   <w:abstractNum w:abstractNumId="1" w15:restartNumberingAfterBreak="0">
+    <w:nsid w:val="567F0F06"/>
+    <w:multiLevelType w:val="hybridMultilevel"/>
+    <w:tmpl w:val="260AA24E"/>
+    <w:lvl w:ilvl="0" w:tplc="2C0A0001">
+      <w:start w:val="1"/>
+      <w:numFmt w:val="bullet"/>
+      <w:lvlText w:val=""/>
+      <w:lvlJc w:val="left"/>
+      <w:pPr>
+        <w:ind w:left="720" w:hanging="360"/>
+      </w:pPr>
+      <w:rPr>
+        <w:rFonts w:ascii="Symbol" w:hAnsi="Symbol" w:hint="default"/>
+      </w:rPr>
+    </w:lvl>
+    <w:lvl w:ilvl="1" w:tplc="2C0A0003" w:tentative="1">
+      <w:start w:val="1"/>
+      <w:numFmt w:val="bullet"/>
+      <w:lvlText w:val="o"/>
+      <w:lvlJc w:val="left"/>
+      <w:pPr>
+        <w:ind w:left="1440" w:hanging="360"/>
+      </w:pPr>
+      <w:rPr>
+        <w:rFonts w:ascii="Courier New" w:hAnsi="Courier New" w:cs="Courier New" w:hint="default"/>
+      </w:rPr>
+    </w:lvl>
+    <w:lvl w:ilvl="2" w:tplc="2C0A0005" w:tentative="1">
+      <w:start w:val="1"/>
+      <w:numFmt w:val="bullet"/>
+      <w:lvlText w:val=""/>
+      <w:lvlJc w:val="left"/>
+      <w:pPr>
+        <w:ind w:left="2160" w:hanging="360"/>
+      </w:pPr>
+      <w:rPr>
+        <w:rFonts w:ascii="Wingdings" w:hAnsi="Wingdings" w:hint="default"/>
+      </w:rPr>
+    </w:lvl>
+    <w:lvl w:ilvl="3" w:tplc="2C0A0001" w:tentative="1">
+      <w:start w:val="1"/>
+      <w:numFmt w:val="bullet"/>
+      <w:lvlText w:val=""/>
+      <w:lvlJc w:val="left"/>
+      <w:pPr>
+        <w:ind w:left="2880" w:hanging="360"/>
+      </w:pPr>
+      <w:rPr>
+        <w:rFonts w:ascii="Symbol" w:hAnsi="Symbol" w:hint="default"/>
+      </w:rPr>
+    </w:lvl>
+    <w:lvl w:ilvl="4" w:tplc="2C0A0003" w:tentative="1">
+      <w:start w:val="1"/>
+      <w:numFmt w:val="bullet"/>
+      <w:lvlText w:val="o"/>
+      <w:lvlJc w:val="left"/>
+      <w:pPr>
+        <w:ind w:left="3600" w:hanging="360"/>
+      </w:pPr>
+      <w:rPr>
+        <w:rFonts w:ascii="Courier New" w:hAnsi="Courier New" w:cs="Courier New" w:hint="default"/>
+      </w:rPr>
+    </w:lvl>
+    <w:lvl w:ilvl="5" w:tplc="2C0A0005" w:tentative="1">
+      <w:start w:val="1"/>
+      <w:numFmt w:val="bullet"/>
+      <w:lvlText w:val=""/>
+      <w:lvlJc w:val="left"/>
+      <w:pPr>
+        <w:ind w:left="4320" w:hanging="360"/>
+      </w:pPr>
+      <w:rPr>
+        <w:rFonts w:ascii="Wingdings" w:hAnsi="Wingdings" w:hint="default"/>
+      </w:rPr>
+    </w:lvl>
+    <w:lvl w:ilvl="6" w:tplc="2C0A0001" w:tentative="1">
+      <w:start w:val="1"/>
+      <w:numFmt w:val="bullet"/>
+      <w:lvlText w:val=""/>
+      <w:lvlJc w:val="left"/>
+      <w:pPr>
+        <w:ind w:left="5040" w:hanging="360"/>
+      </w:pPr>
+      <w:rPr>
+        <w:rFonts w:ascii="Symbol" w:hAnsi="Symbol" w:hint="default"/>
+      </w:rPr>
+    </w:lvl>
+    <w:lvl w:ilvl="7" w:tplc="2C0A0003" w:tentative="1">
+      <w:start w:val="1"/>
+      <w:numFmt w:val="bullet"/>
+      <w:lvlText w:val="o"/>
+      <w:lvlJc w:val="left"/>
+      <w:pPr>
+        <w:ind w:left="5760" w:hanging="360"/>
+      </w:pPr>
+      <w:rPr>
+        <w:rFonts w:ascii="Courier New" w:hAnsi="Courier New" w:cs="Courier New" w:hint="default"/>
+      </w:rPr>
+    </w:lvl>
+    <w:lvl w:ilvl="8" w:tplc="2C0A0005" w:tentative="1">
+      <w:start w:val="1"/>
+      <w:numFmt w:val="bullet"/>
+      <w:lvlText w:val=""/>
+      <w:lvlJc w:val="left"/>
+      <w:pPr>
+        <w:ind w:left="6480" w:hanging="360"/>
+      </w:pPr>
+      <w:rPr>
+        <w:rFonts w:ascii="Wingdings" w:hAnsi="Wingdings" w:hint="default"/>
+      </w:rPr>
+    </w:lvl>
+  </w:abstractNum>
+  <w:abstractNum w:abstractNumId="2" w15:restartNumberingAfterBreak="0">
+    <w:nsid w:val="68887333"/>
+    <w:multiLevelType w:val="hybridMultilevel"/>
+    <w:tmpl w:val="8ADCA840"/>
+    <w:lvl w:ilvl="0" w:tplc="2C0A0001">
+      <w:start w:val="1"/>
+      <w:numFmt w:val="bullet"/>
+      <w:lvlText w:val=""/>
+      <w:lvlJc w:val="left"/>
+      <w:pPr>
+        <w:ind w:left="720" w:hanging="360"/>
+      </w:pPr>
+      <w:rPr>
+        <w:rFonts w:ascii="Symbol" w:hAnsi="Symbol" w:hint="default"/>
+      </w:rPr>
+    </w:lvl>
+    <w:lvl w:ilvl="1" w:tplc="2C0A0003" w:tentative="1">
+      <w:start w:val="1"/>
+      <w:numFmt w:val="bullet"/>
+      <w:lvlText w:val="o"/>
+      <w:lvlJc w:val="left"/>
+      <w:pPr>
+        <w:ind w:left="1440" w:hanging="360"/>
+      </w:pPr>
+      <w:rPr>
+        <w:rFonts w:ascii="Courier New" w:hAnsi="Courier New" w:cs="Courier New" w:hint="default"/>
+      </w:rPr>
+    </w:lvl>
+    <w:lvl w:ilvl="2" w:tplc="2C0A0005" w:tentative="1">
+      <w:start w:val="1"/>
+      <w:numFmt w:val="bullet"/>
+      <w:lvlText w:val=""/>
+      <w:lvlJc w:val="left"/>
+      <w:pPr>
+        <w:ind w:left="2160" w:hanging="360"/>
+      </w:pPr>
+      <w:rPr>
+        <w:rFonts w:ascii="Wingdings" w:hAnsi="Wingdings" w:hint="default"/>
+      </w:rPr>
+    </w:lvl>
+    <w:lvl w:ilvl="3" w:tplc="2C0A0001" w:tentative="1">
+      <w:start w:val="1"/>
+      <w:numFmt w:val="bullet"/>
+      <w:lvlText w:val=""/>
+      <w:lvlJc w:val="left"/>
+      <w:pPr>
+        <w:ind w:left="2880" w:hanging="360"/>
+      </w:pPr>
+      <w:rPr>
+        <w:rFonts w:ascii="Symbol" w:hAnsi="Symbol" w:hint="default"/>
+      </w:rPr>
+    </w:lvl>
+    <w:lvl w:ilvl="4" w:tplc="2C0A0003" w:tentative="1">
+      <w:start w:val="1"/>
+      <w:numFmt w:val="bullet"/>
+      <w:lvlText w:val="o"/>
+      <w:lvlJc w:val="left"/>
+      <w:pPr>
+        <w:ind w:left="3600" w:hanging="360"/>
+      </w:pPr>
+      <w:rPr>
+        <w:rFonts w:ascii="Courier New" w:hAnsi="Courier New" w:cs="Courier New" w:hint="default"/>
+      </w:rPr>
+    </w:lvl>
+    <w:lvl w:ilvl="5" w:tplc="2C0A0005" w:tentative="1">
+      <w:start w:val="1"/>
+      <w:numFmt w:val="bullet"/>
+      <w:lvlText w:val=""/>
+      <w:lvlJc w:val="left"/>
+      <w:pPr>
+        <w:ind w:left="4320" w:hanging="360"/>
+      </w:pPr>
+      <w:rPr>
+        <w:rFonts w:ascii="Wingdings" w:hAnsi="Wingdings" w:hint="default"/>
+      </w:rPr>
+    </w:lvl>
+    <w:lvl w:ilvl="6" w:tplc="2C0A0001" w:tentative="1">
+      <w:start w:val="1"/>
+      <w:numFmt w:val="bullet"/>
+      <w:lvlText w:val=""/>
+      <w:lvlJc w:val="left"/>
+      <w:pPr>
+        <w:ind w:left="5040" w:hanging="360"/>
+      </w:pPr>
+      <w:rPr>
+        <w:rFonts w:ascii="Symbol" w:hAnsi="Symbol" w:hint="default"/>
+      </w:rPr>
+    </w:lvl>
+    <w:lvl w:ilvl="7" w:tplc="2C0A0003" w:tentative="1">
+      <w:start w:val="1"/>
+      <w:numFmt w:val="bullet"/>
+      <w:lvlText w:val="o"/>
+      <w:lvlJc w:val="left"/>
+      <w:pPr>
+        <w:ind w:left="5760" w:hanging="360"/>
+      </w:pPr>
+      <w:rPr>
+        <w:rFonts w:ascii="Courier New" w:hAnsi="Courier New" w:cs="Courier New" w:hint="default"/>
+      </w:rPr>
+    </w:lvl>
+    <w:lvl w:ilvl="8" w:tplc="2C0A0005" w:tentative="1">
+      <w:start w:val="1"/>
+      <w:numFmt w:val="bullet"/>
+      <w:lvlText w:val=""/>
+      <w:lvlJc w:val="left"/>
+      <w:pPr>
+        <w:ind w:left="6480" w:hanging="360"/>
+      </w:pPr>
+      <w:rPr>
+        <w:rFonts w:ascii="Wingdings" w:hAnsi="Wingdings" w:hint="default"/>
+      </w:rPr>
+    </w:lvl>
+  </w:abstractNum>
+  <w:abstractNum w:abstractNumId="3" w15:restartNumberingAfterBreak="0">
     <w:nsid w:val="7CBF6EDD"/>
     <w:multiLevelType w:val="multilevel"/>
     <w:tmpl w:val="D05ABDEC"/>
@@ -1784,11 +3319,133 @@
       </w:rPr>
     </w:lvl>
   </w:abstractNum>
+  <w:abstractNum w:abstractNumId="4" w15:restartNumberingAfterBreak="0">
+    <w:nsid w:val="7E207692"/>
+    <w:multiLevelType w:val="hybridMultilevel"/>
+    <w:tmpl w:val="04429A38"/>
+    <w:lvl w:ilvl="0" w:tplc="2C0A0001">
+      <w:start w:val="1"/>
+      <w:numFmt w:val="bullet"/>
+      <w:lvlText w:val=""/>
+      <w:lvlJc w:val="left"/>
+      <w:pPr>
+        <w:ind w:left="720" w:hanging="360"/>
+      </w:pPr>
+      <w:rPr>
+        <w:rFonts w:ascii="Symbol" w:hAnsi="Symbol" w:hint="default"/>
+      </w:rPr>
+    </w:lvl>
+    <w:lvl w:ilvl="1" w:tplc="2C0A0003">
+      <w:start w:val="1"/>
+      <w:numFmt w:val="bullet"/>
+      <w:lvlText w:val="o"/>
+      <w:lvlJc w:val="left"/>
+      <w:pPr>
+        <w:ind w:left="1440" w:hanging="360"/>
+      </w:pPr>
+      <w:rPr>
+        <w:rFonts w:ascii="Courier New" w:hAnsi="Courier New" w:cs="Courier New" w:hint="default"/>
+      </w:rPr>
+    </w:lvl>
+    <w:lvl w:ilvl="2" w:tplc="2C0A0005" w:tentative="1">
+      <w:start w:val="1"/>
+      <w:numFmt w:val="bullet"/>
+      <w:lvlText w:val=""/>
+      <w:lvlJc w:val="left"/>
+      <w:pPr>
+        <w:ind w:left="2160" w:hanging="360"/>
+      </w:pPr>
+      <w:rPr>
+        <w:rFonts w:ascii="Wingdings" w:hAnsi="Wingdings" w:hint="default"/>
+      </w:rPr>
+    </w:lvl>
+    <w:lvl w:ilvl="3" w:tplc="2C0A0001" w:tentative="1">
+      <w:start w:val="1"/>
+      <w:numFmt w:val="bullet"/>
+      <w:lvlText w:val=""/>
+      <w:lvlJc w:val="left"/>
+      <w:pPr>
+        <w:ind w:left="2880" w:hanging="360"/>
+      </w:pPr>
+      <w:rPr>
+        <w:rFonts w:ascii="Symbol" w:hAnsi="Symbol" w:hint="default"/>
+      </w:rPr>
+    </w:lvl>
+    <w:lvl w:ilvl="4" w:tplc="2C0A0003" w:tentative="1">
+      <w:start w:val="1"/>
+      <w:numFmt w:val="bullet"/>
+      <w:lvlText w:val="o"/>
+      <w:lvlJc w:val="left"/>
+      <w:pPr>
+        <w:ind w:left="3600" w:hanging="360"/>
+      </w:pPr>
+      <w:rPr>
+        <w:rFonts w:ascii="Courier New" w:hAnsi="Courier New" w:cs="Courier New" w:hint="default"/>
+      </w:rPr>
+    </w:lvl>
+    <w:lvl w:ilvl="5" w:tplc="2C0A0005" w:tentative="1">
+      <w:start w:val="1"/>
+      <w:numFmt w:val="bullet"/>
+      <w:lvlText w:val=""/>
+      <w:lvlJc w:val="left"/>
+      <w:pPr>
+        <w:ind w:left="4320" w:hanging="360"/>
+      </w:pPr>
+      <w:rPr>
+        <w:rFonts w:ascii="Wingdings" w:hAnsi="Wingdings" w:hint="default"/>
+      </w:rPr>
+    </w:lvl>
+    <w:lvl w:ilvl="6" w:tplc="2C0A0001" w:tentative="1">
+      <w:start w:val="1"/>
+      <w:numFmt w:val="bullet"/>
+      <w:lvlText w:val=""/>
+      <w:lvlJc w:val="left"/>
+      <w:pPr>
+        <w:ind w:left="5040" w:hanging="360"/>
+      </w:pPr>
+      <w:rPr>
+        <w:rFonts w:ascii="Symbol" w:hAnsi="Symbol" w:hint="default"/>
+      </w:rPr>
+    </w:lvl>
+    <w:lvl w:ilvl="7" w:tplc="2C0A0003" w:tentative="1">
+      <w:start w:val="1"/>
+      <w:numFmt w:val="bullet"/>
+      <w:lvlText w:val="o"/>
+      <w:lvlJc w:val="left"/>
+      <w:pPr>
+        <w:ind w:left="5760" w:hanging="360"/>
+      </w:pPr>
+      <w:rPr>
+        <w:rFonts w:ascii="Courier New" w:hAnsi="Courier New" w:cs="Courier New" w:hint="default"/>
+      </w:rPr>
+    </w:lvl>
+    <w:lvl w:ilvl="8" w:tplc="2C0A0005" w:tentative="1">
+      <w:start w:val="1"/>
+      <w:numFmt w:val="bullet"/>
+      <w:lvlText w:val=""/>
+      <w:lvlJc w:val="left"/>
+      <w:pPr>
+        <w:ind w:left="6480" w:hanging="360"/>
+      </w:pPr>
+      <w:rPr>
+        <w:rFonts w:ascii="Wingdings" w:hAnsi="Wingdings" w:hint="default"/>
+      </w:rPr>
+    </w:lvl>
+  </w:abstractNum>
   <w:num w:numId="1">
-    <w:abstractNumId w:val="1"/>
+    <w:abstractNumId w:val="3"/>
   </w:num>
   <w:num w:numId="2">
     <w:abstractNumId w:val="0"/>
+  </w:num>
+  <w:num w:numId="3">
+    <w:abstractNumId w:val="4"/>
+  </w:num>
+  <w:num w:numId="4">
+    <w:abstractNumId w:val="2"/>
+  </w:num>
+  <w:num w:numId="5">
+    <w:abstractNumId w:val="1"/>
   </w:num>
 </w:numbering>
 </file>
@@ -2241,6 +3898,28 @@
       <w:lang w:val="es-ES"/>
     </w:rPr>
   </w:style>
+  <w:style w:type="paragraph" w:styleId="Ttulo3">
+    <w:name w:val="heading 3"/>
+    <w:basedOn w:val="Normal"/>
+    <w:next w:val="Normal"/>
+    <w:link w:val="Ttulo3Car"/>
+    <w:uiPriority w:val="9"/>
+    <w:unhideWhenUsed/>
+    <w:qFormat/>
+    <w:rsid w:val="006E3AB5"/>
+    <w:pPr>
+      <w:keepNext/>
+      <w:keepLines/>
+      <w:spacing w:before="40" w:after="0"/>
+      <w:outlineLvl w:val="2"/>
+    </w:pPr>
+    <w:rPr>
+      <w:rFonts w:asciiTheme="majorHAnsi" w:eastAsiaTheme="majorEastAsia" w:hAnsiTheme="majorHAnsi" w:cstheme="majorBidi"/>
+      <w:color w:val="1F3763" w:themeColor="accent1" w:themeShade="7F"/>
+      <w:sz w:val="24"/>
+      <w:szCs w:val="24"/>
+    </w:rPr>
+  </w:style>
   <w:style w:type="character" w:default="1" w:styleId="Fuentedeprrafopredeter">
     <w:name w:val="Default Paragraph Font"/>
     <w:uiPriority w:val="1"/>
@@ -2470,6 +4149,50 @@
       <w:sz w:val="24"/>
       <w:szCs w:val="24"/>
       <w:lang w:eastAsia="es-AR"/>
+    </w:rPr>
+  </w:style>
+  <w:style w:type="character" w:customStyle="1" w:styleId="Ttulo3Car">
+    <w:name w:val="Título 3 Car"/>
+    <w:basedOn w:val="Fuentedeprrafopredeter"/>
+    <w:link w:val="Ttulo3"/>
+    <w:uiPriority w:val="9"/>
+    <w:rsid w:val="006E3AB5"/>
+    <w:rPr>
+      <w:rFonts w:asciiTheme="majorHAnsi" w:eastAsiaTheme="majorEastAsia" w:hAnsiTheme="majorHAnsi" w:cstheme="majorBidi"/>
+      <w:color w:val="1F3763" w:themeColor="accent1" w:themeShade="7F"/>
+      <w:sz w:val="24"/>
+      <w:szCs w:val="24"/>
+      <w:lang w:val="es-AR"/>
+    </w:rPr>
+  </w:style>
+  <w:style w:type="paragraph" w:styleId="Prrafodelista">
+    <w:name w:val="List Paragraph"/>
+    <w:basedOn w:val="Normal"/>
+    <w:uiPriority w:val="34"/>
+    <w:qFormat/>
+    <w:rsid w:val="00827D44"/>
+    <w:pPr>
+      <w:ind w:left="720"/>
+      <w:contextualSpacing/>
+    </w:pPr>
+  </w:style>
+  <w:style w:type="paragraph" w:styleId="Descripcin">
+    <w:name w:val="caption"/>
+    <w:basedOn w:val="Normal"/>
+    <w:next w:val="Normal"/>
+    <w:uiPriority w:val="35"/>
+    <w:unhideWhenUsed/>
+    <w:qFormat/>
+    <w:rsid w:val="003D1E7E"/>
+    <w:pPr>
+      <w:spacing w:after="200" w:line="240" w:lineRule="auto"/>
+    </w:pPr>
+    <w:rPr>
+      <w:i/>
+      <w:iCs/>
+      <w:color w:val="44546A" w:themeColor="text2"/>
+      <w:sz w:val="18"/>
+      <w:szCs w:val="18"/>
     </w:rPr>
   </w:style>
 </w:styles>

</xml_diff>

<commit_message>
trabajos practicos de ejemplo (eliseo)
</commit_message>
<xml_diff>
--- a/TP Integrador - Inspector Digital.docx
+++ b/TP Integrador - Inspector Digital.docx
@@ -12,7 +12,7 @@
         </w:rPr>
       </w:pPr>
       <w:bookmarkStart w:id="0" w:name="_Toc75038919"/>
-      <w:bookmarkStart w:id="1" w:name="_Toc75047016"/>
+      <w:bookmarkStart w:id="1" w:name="_Toc75187999"/>
       <w:r>
         <w:rPr>
           <w:sz w:val="28"/>
@@ -62,7 +62,7 @@
         </w:rPr>
       </w:pPr>
       <w:bookmarkStart w:id="2" w:name="_Toc75038920"/>
-      <w:bookmarkStart w:id="3" w:name="_Toc75047017"/>
+      <w:bookmarkStart w:id="3" w:name="_Toc75188000"/>
       <w:r>
         <w:rPr>
           <w:sz w:val="24"/>
@@ -101,7 +101,7 @@
         </w:rPr>
       </w:pPr>
       <w:bookmarkStart w:id="4" w:name="_Toc75038921"/>
-      <w:bookmarkStart w:id="5" w:name="_Toc75047018"/>
+      <w:bookmarkStart w:id="5" w:name="_Toc75188001"/>
       <w:r>
         <w:rPr>
           <w:sz w:val="24"/>
@@ -124,7 +124,7 @@
         </w:rPr>
       </w:pPr>
       <w:bookmarkStart w:id="6" w:name="_Toc75038922"/>
-      <w:bookmarkStart w:id="7" w:name="_Toc75047019"/>
+      <w:bookmarkStart w:id="7" w:name="_Toc75188002"/>
       <w:r>
         <w:rPr>
           <w:sz w:val="24"/>
@@ -231,7 +231,11 @@
     <w:sdt>
       <w:sdtPr>
         <w:rPr>
-          <w:lang w:val="es-ES"/>
+          <w:rFonts w:asciiTheme="minorHAnsi" w:eastAsiaTheme="minorHAnsi" w:hAnsiTheme="minorHAnsi" w:cstheme="minorBidi"/>
+          <w:color w:val="auto"/>
+          <w:sz w:val="22"/>
+          <w:szCs w:val="22"/>
+          <w:lang w:val="es-ES" w:eastAsia="en-US"/>
         </w:rPr>
         <w:id w:val="-662624036"/>
         <w:docPartObj>
@@ -241,13 +245,8 @@
       </w:sdtPr>
       <w:sdtEndPr>
         <w:rPr>
-          <w:rFonts w:asciiTheme="minorHAnsi" w:eastAsiaTheme="minorHAnsi" w:hAnsiTheme="minorHAnsi" w:cstheme="minorBidi"/>
           <w:b/>
           <w:bCs/>
-          <w:color w:val="auto"/>
-          <w:sz w:val="22"/>
-          <w:szCs w:val="22"/>
-          <w:lang w:eastAsia="en-US"/>
         </w:rPr>
       </w:sdtEndPr>
       <w:sdtContent>
@@ -282,7 +281,7 @@
           <w:r>
             <w:fldChar w:fldCharType="separate"/>
           </w:r>
-          <w:hyperlink w:anchor="_Toc75047016" w:history="1">
+          <w:hyperlink w:anchor="_Toc75187999" w:history="1">
             <w:r>
               <w:rPr>
                 <w:rStyle w:val="Hipervnculo"/>
@@ -309,7 +308,7 @@
                 <w:noProof/>
                 <w:webHidden/>
               </w:rPr>
-              <w:instrText xml:space="preserve"> PAGEREF _Toc75047016 \h </w:instrText>
+              <w:instrText xml:space="preserve"> PAGEREF _Toc75187999 \h </w:instrText>
             </w:r>
             <w:r>
               <w:rPr>
@@ -351,7 +350,7 @@
               <w:noProof/>
             </w:rPr>
           </w:pPr>
-          <w:hyperlink w:anchor="_Toc75047017" w:history="1">
+          <w:hyperlink w:anchor="_Toc75188000" w:history="1">
             <w:r>
               <w:rPr>
                 <w:rStyle w:val="Hipervnculo"/>
@@ -379,7 +378,7 @@
                 <w:noProof/>
                 <w:webHidden/>
               </w:rPr>
-              <w:instrText xml:space="preserve"> PAGEREF _Toc75047017 \h </w:instrText>
+              <w:instrText xml:space="preserve"> PAGEREF _Toc75188000 \h </w:instrText>
             </w:r>
             <w:r>
               <w:rPr>
@@ -421,7 +420,7 @@
               <w:noProof/>
             </w:rPr>
           </w:pPr>
-          <w:hyperlink w:anchor="_Toc75047018" w:history="1">
+          <w:hyperlink w:anchor="_Toc75188001" w:history="1">
             <w:r>
               <w:rPr>
                 <w:rStyle w:val="Hipervnculo"/>
@@ -449,7 +448,7 @@
                 <w:noProof/>
                 <w:webHidden/>
               </w:rPr>
-              <w:instrText xml:space="preserve"> PAGEREF _Toc75047018 \h </w:instrText>
+              <w:instrText xml:space="preserve"> PAGEREF _Toc75188001 \h </w:instrText>
             </w:r>
             <w:r>
               <w:rPr>
@@ -491,7 +490,7 @@
               <w:noProof/>
             </w:rPr>
           </w:pPr>
-          <w:hyperlink w:anchor="_Toc75047019" w:history="1">
+          <w:hyperlink w:anchor="_Toc75188002" w:history="1">
             <w:r>
               <w:rPr>
                 <w:rStyle w:val="Hipervnculo"/>
@@ -526,7 +525,7 @@
                 <w:noProof/>
                 <w:webHidden/>
               </w:rPr>
-              <w:instrText xml:space="preserve"> PAGEREF _Toc75047019 \h </w:instrText>
+              <w:instrText xml:space="preserve"> PAGEREF _Toc75188002 \h </w:instrText>
             </w:r>
             <w:r>
               <w:rPr>
@@ -568,7 +567,7 @@
               <w:noProof/>
             </w:rPr>
           </w:pPr>
-          <w:hyperlink w:anchor="_Toc75047020" w:history="1">
+          <w:hyperlink w:anchor="_Toc75188003" w:history="1">
             <w:r>
               <w:rPr>
                 <w:rStyle w:val="Hipervnculo"/>
@@ -595,7 +594,7 @@
                 <w:noProof/>
                 <w:webHidden/>
               </w:rPr>
-              <w:instrText xml:space="preserve"> PAGEREF _Toc75047020 \h </w:instrText>
+              <w:instrText xml:space="preserve"> PAGEREF _Toc75188003 \h </w:instrText>
             </w:r>
             <w:r>
               <w:rPr>
@@ -637,7 +636,7 @@
               <w:noProof/>
             </w:rPr>
           </w:pPr>
-          <w:hyperlink w:anchor="_Toc75047021" w:history="1">
+          <w:hyperlink w:anchor="_Toc75188004" w:history="1">
             <w:r>
               <w:rPr>
                 <w:rStyle w:val="Hipervnculo"/>
@@ -664,7 +663,7 @@
                 <w:noProof/>
                 <w:webHidden/>
               </w:rPr>
-              <w:instrText xml:space="preserve"> PAGEREF _Toc75047021 \h </w:instrText>
+              <w:instrText xml:space="preserve"> PAGEREF _Toc75188004 \h </w:instrText>
             </w:r>
             <w:r>
               <w:rPr>
@@ -706,7 +705,7 @@
               <w:noProof/>
             </w:rPr>
           </w:pPr>
-          <w:hyperlink w:anchor="_Toc75047022" w:history="1">
+          <w:hyperlink w:anchor="_Toc75188005" w:history="1">
             <w:r>
               <w:rPr>
                 <w:rStyle w:val="Hipervnculo"/>
@@ -733,7 +732,7 @@
                 <w:noProof/>
                 <w:webHidden/>
               </w:rPr>
-              <w:instrText xml:space="preserve"> PAGEREF _Toc75047022 \h </w:instrText>
+              <w:instrText xml:space="preserve"> PAGEREF _Toc75188005 \h </w:instrText>
             </w:r>
             <w:r>
               <w:rPr>
@@ -775,7 +774,7 @@
               <w:noProof/>
             </w:rPr>
           </w:pPr>
-          <w:hyperlink w:anchor="_Toc75047023" w:history="1">
+          <w:hyperlink w:anchor="_Toc75188006" w:history="1">
             <w:r>
               <w:rPr>
                 <w:rStyle w:val="Hipervnculo"/>
@@ -802,7 +801,7 @@
                 <w:noProof/>
                 <w:webHidden/>
               </w:rPr>
-              <w:instrText xml:space="preserve"> PAGEREF _Toc75047023 \h </w:instrText>
+              <w:instrText xml:space="preserve"> PAGEREF _Toc75188006 \h </w:instrText>
             </w:r>
             <w:r>
               <w:rPr>
@@ -844,7 +843,7 @@
               <w:noProof/>
             </w:rPr>
           </w:pPr>
-          <w:hyperlink w:anchor="_Toc75047024" w:history="1">
+          <w:hyperlink w:anchor="_Toc75188007" w:history="1">
             <w:r>
               <w:rPr>
                 <w:rStyle w:val="Hipervnculo"/>
@@ -871,7 +870,7 @@
                 <w:noProof/>
                 <w:webHidden/>
               </w:rPr>
-              <w:instrText xml:space="preserve"> PAGEREF _Toc75047024 \h </w:instrText>
+              <w:instrText xml:space="preserve"> PAGEREF _Toc75188007 \h </w:instrText>
             </w:r>
             <w:r>
               <w:rPr>
@@ -913,7 +912,7 @@
               <w:noProof/>
             </w:rPr>
           </w:pPr>
-          <w:hyperlink w:anchor="_Toc75047025" w:history="1">
+          <w:hyperlink w:anchor="_Toc75188008" w:history="1">
             <w:r>
               <w:rPr>
                 <w:rStyle w:val="Hipervnculo"/>
@@ -940,7 +939,7 @@
                 <w:noProof/>
                 <w:webHidden/>
               </w:rPr>
-              <w:instrText xml:space="preserve"> PAGEREF _Toc75047025 \h </w:instrText>
+              <w:instrText xml:space="preserve"> PAGEREF _Toc75188008 \h </w:instrText>
             </w:r>
             <w:r>
               <w:rPr>
@@ -982,7 +981,7 @@
               <w:noProof/>
             </w:rPr>
           </w:pPr>
-          <w:hyperlink w:anchor="_Toc75047026" w:history="1">
+          <w:hyperlink w:anchor="_Toc75188009" w:history="1">
             <w:r>
               <w:rPr>
                 <w:rStyle w:val="Hipervnculo"/>
@@ -1009,7 +1008,7 @@
                 <w:noProof/>
                 <w:webHidden/>
               </w:rPr>
-              <w:instrText xml:space="preserve"> PAGEREF _Toc75047026 \h </w:instrText>
+              <w:instrText xml:space="preserve"> PAGEREF _Toc75188009 \h </w:instrText>
             </w:r>
             <w:r>
               <w:rPr>
@@ -1051,7 +1050,7 @@
               <w:noProof/>
             </w:rPr>
           </w:pPr>
-          <w:hyperlink w:anchor="_Toc75047027" w:history="1">
+          <w:hyperlink w:anchor="_Toc75188010" w:history="1">
             <w:r>
               <w:rPr>
                 <w:rStyle w:val="Hipervnculo"/>
@@ -1078,7 +1077,7 @@
                 <w:noProof/>
                 <w:webHidden/>
               </w:rPr>
-              <w:instrText xml:space="preserve"> PAGEREF _Toc75047027 \h </w:instrText>
+              <w:instrText xml:space="preserve"> PAGEREF _Toc75188010 \h </w:instrText>
             </w:r>
             <w:r>
               <w:rPr>
@@ -1120,7 +1119,7 @@
               <w:noProof/>
             </w:rPr>
           </w:pPr>
-          <w:hyperlink w:anchor="_Toc75047028" w:history="1">
+          <w:hyperlink w:anchor="_Toc75188011" w:history="1">
             <w:r>
               <w:rPr>
                 <w:rStyle w:val="Hipervnculo"/>
@@ -1147,7 +1146,7 @@
                 <w:noProof/>
                 <w:webHidden/>
               </w:rPr>
-              <w:instrText xml:space="preserve"> PAGEREF _Toc75047028 \h </w:instrText>
+              <w:instrText xml:space="preserve"> PAGEREF _Toc75188011 \h </w:instrText>
             </w:r>
             <w:r>
               <w:rPr>
@@ -1209,7 +1208,7 @@
       <w:pPr>
         <w:pStyle w:val="Ttulo1"/>
       </w:pPr>
-      <w:bookmarkStart w:id="9" w:name="_Toc75047020"/>
+      <w:bookmarkStart w:id="9" w:name="_Toc75188003"/>
       <w:r>
         <w:lastRenderedPageBreak/>
         <w:t>Gestión del Alcance</w:t>
@@ -1222,7 +1221,7 @@
         <w:pStyle w:val="Ttulo2"/>
       </w:pPr>
       <w:bookmarkStart w:id="10" w:name="_Toc75038924"/>
-      <w:bookmarkStart w:id="11" w:name="_Toc75047021"/>
+      <w:bookmarkStart w:id="11" w:name="_Toc75188004"/>
       <w:r>
         <w:t>Introducción</w:t>
       </w:r>
@@ -1415,7 +1414,7 @@
       <w:pPr>
         <w:pStyle w:val="Ttulo2"/>
       </w:pPr>
-      <w:bookmarkStart w:id="13" w:name="_Toc75047022"/>
+      <w:bookmarkStart w:id="13" w:name="_Toc75188005"/>
       <w:r>
         <w:t>Objetivo</w:t>
       </w:r>
@@ -1476,7 +1475,7 @@
       <w:pPr>
         <w:pStyle w:val="Ttulo2"/>
       </w:pPr>
-      <w:bookmarkStart w:id="14" w:name="_Toc75047023"/>
+      <w:bookmarkStart w:id="14" w:name="_Toc75188006"/>
       <w:r>
         <w:t>Alcance</w:t>
       </w:r>
@@ -1698,7 +1697,7 @@
           <w:lang w:val="es-ES"/>
         </w:rPr>
       </w:pPr>
-      <w:bookmarkStart w:id="15" w:name="_Toc75047024"/>
+      <w:bookmarkStart w:id="15" w:name="_Toc75188007"/>
       <w:r>
         <w:rPr>
           <w:rStyle w:val="Ttulo3Car"/>
@@ -1962,7 +1961,7 @@
           <w:lang w:val="es-ES"/>
         </w:rPr>
       </w:pPr>
-      <w:bookmarkStart w:id="16" w:name="_Toc75047025"/>
+      <w:bookmarkStart w:id="16" w:name="_Toc75188008"/>
       <w:r>
         <w:rPr>
           <w:rStyle w:val="Ttulo3Car"/>
@@ -2029,7 +2028,7 @@
       <w:pPr>
         <w:pStyle w:val="Ttulo2"/>
       </w:pPr>
-      <w:bookmarkStart w:id="17" w:name="_Toc75047026"/>
+      <w:bookmarkStart w:id="17" w:name="_Toc75188009"/>
       <w:r>
         <w:t>Descripción General del Producto</w:t>
       </w:r>
@@ -2039,7 +2038,7 @@
       <w:pPr>
         <w:pStyle w:val="Ttulo2"/>
       </w:pPr>
-      <w:bookmarkStart w:id="18" w:name="_Toc75047027"/>
+      <w:bookmarkStart w:id="18" w:name="_Toc75188010"/>
       <w:r>
         <w:t>De</w:t>
       </w:r>
@@ -2074,9 +2073,9 @@
           <w:noProof/>
         </w:rPr>
         <w:drawing>
-          <wp:inline distT="0" distB="0" distL="0" distR="0" wp14:anchorId="306CCE84" wp14:editId="25954467">
-            <wp:extent cx="5581015" cy="3568065"/>
-            <wp:effectExtent l="0" t="0" r="635" b="0"/>
+          <wp:inline distT="0" distB="0" distL="0" distR="0" wp14:anchorId="7C339FF8" wp14:editId="093C3D70">
+            <wp:extent cx="5581015" cy="3573145"/>
+            <wp:effectExtent l="0" t="0" r="635" b="8255"/>
             <wp:docPr id="1" name="Imagen 1" descr="Diagrama&#10;&#10;Descripción generada automáticamente"/>
             <wp:cNvGraphicFramePr>
               <a:graphicFrameLocks xmlns:a="http://schemas.openxmlformats.org/drawingml/2006/main" noChangeAspect="1"/>
@@ -2097,7 +2096,7 @@
                   <pic:spPr>
                     <a:xfrm>
                       <a:off x="0" y="0"/>
-                      <a:ext cx="5581015" cy="3568065"/>
+                      <a:ext cx="5581015" cy="3573145"/>
                     </a:xfrm>
                     <a:prstGeom prst="rect">
                       <a:avLst/>
@@ -2143,7 +2142,7 @@
       <w:pPr>
         <w:pStyle w:val="Ttulo2"/>
       </w:pPr>
-      <w:bookmarkStart w:id="19" w:name="_Toc75047028"/>
+      <w:bookmarkStart w:id="19" w:name="_Toc75188011"/>
       <w:r>
         <w:t>Entregables</w:t>
       </w:r>
@@ -2160,19 +2159,53 @@
           <w:lang w:val="es-ES"/>
         </w:rPr>
       </w:pPr>
-      <w:proofErr w:type="spellStart"/>
-      <w:r>
-        <w:rPr>
-          <w:lang w:val="es-ES"/>
-        </w:rPr>
-        <w:t>Xxxx</w:t>
-      </w:r>
-      <w:proofErr w:type="spellEnd"/>
+      <w:r>
+        <w:rPr>
+          <w:lang w:val="es-ES"/>
+        </w:rPr>
+        <w:t>230</w:t>
+      </w:r>
+      <w:r>
+        <w:rPr>
+          <w:lang w:val="es-ES"/>
+        </w:rPr>
+        <w:t xml:space="preserve"> (+Riesgo)</w:t>
+      </w:r>
       <w:r>
         <w:rPr>
           <w:lang w:val="es-ES"/>
         </w:rPr>
         <w:t xml:space="preserve"> Netbooks</w:t>
+      </w:r>
+      <w:r>
+        <w:rPr>
+          <w:lang w:val="es-ES"/>
+        </w:rPr>
+        <w:t xml:space="preserve"> </w:t>
+      </w:r>
+      <w:r>
+        <w:rPr>
+          <w:lang w:val="es-ES"/>
+        </w:rPr>
+        <w:t>con software instalado (SO</w:t>
+      </w:r>
+      <w:r>
+        <w:rPr>
+          <w:lang w:val="es-ES"/>
+        </w:rPr>
+        <w:t xml:space="preserve"> con Disco Cifrado</w:t>
+      </w:r>
+      <w:r>
+        <w:rPr>
+          <w:lang w:val="es-ES"/>
+        </w:rPr>
+        <w:t xml:space="preserve"> + Aplicación)</w:t>
+      </w:r>
+      <w:r>
+        <w:rPr>
+          <w:lang w:val="es-ES"/>
+        </w:rPr>
+        <w:t>.</w:t>
       </w:r>
     </w:p>
     <w:p>
@@ -2186,19 +2219,29 @@
           <w:lang w:val="es-ES"/>
         </w:rPr>
       </w:pPr>
-      <w:proofErr w:type="spellStart"/>
-      <w:r>
-        <w:rPr>
-          <w:lang w:val="es-ES"/>
-        </w:rPr>
-        <w:t>Xxxx</w:t>
-      </w:r>
-      <w:proofErr w:type="spellEnd"/>
-      <w:r>
-        <w:rPr>
-          <w:lang w:val="es-ES"/>
-        </w:rPr>
-        <w:t xml:space="preserve"> inspectores capacitados en el uso de la aplicación de inspección de empresas.</w:t>
+      <w:r>
+        <w:rPr>
+          <w:lang w:val="es-ES"/>
+        </w:rPr>
+        <w:t>230</w:t>
+      </w:r>
+      <w:r>
+        <w:rPr>
+          <w:lang w:val="es-ES"/>
+        </w:rPr>
+        <w:t xml:space="preserve"> (+Riesgo)</w:t>
+      </w:r>
+      <w:r>
+        <w:rPr>
+          <w:lang w:val="es-ES"/>
+        </w:rPr>
+        <w:t xml:space="preserve"> Celulares</w:t>
+      </w:r>
+      <w:r>
+        <w:rPr>
+          <w:lang w:val="es-ES"/>
+        </w:rPr>
+        <w:t>.</w:t>
       </w:r>
     </w:p>
     <w:p>
@@ -2216,7 +2259,19 @@
         <w:rPr>
           <w:lang w:val="es-ES"/>
         </w:rPr>
-        <w:t>Aplicación Inspector Digital.</w:t>
+        <w:t xml:space="preserve">230 </w:t>
+      </w:r>
+      <w:r>
+        <w:rPr>
+          <w:lang w:val="es-ES"/>
+        </w:rPr>
+        <w:t>inspectores</w:t>
+      </w:r>
+      <w:r>
+        <w:rPr>
+          <w:lang w:val="es-ES"/>
+        </w:rPr>
+        <w:t xml:space="preserve"> capacitados en el uso de la aplicación de inspección de empresas.</w:t>
       </w:r>
     </w:p>
     <w:p>
@@ -2234,13 +2289,37 @@
         <w:rPr>
           <w:lang w:val="es-ES"/>
         </w:rPr>
-        <w:t>M</w:t>
-      </w:r>
-      <w:r>
-        <w:rPr>
-          <w:lang w:val="es-ES"/>
-        </w:rPr>
-        <w:t>ódulo validador de Token</w:t>
+        <w:t xml:space="preserve">Aplicación </w:t>
+      </w:r>
+      <w:r>
+        <w:rPr>
+          <w:lang w:val="es-ES"/>
+        </w:rPr>
+        <w:t>“</w:t>
+      </w:r>
+      <w:r>
+        <w:rPr>
+          <w:lang w:val="es-ES"/>
+        </w:rPr>
+        <w:t>Inspector Digital</w:t>
+      </w:r>
+      <w:r>
+        <w:rPr>
+          <w:lang w:val="es-ES"/>
+        </w:rPr>
+        <w:t xml:space="preserve"> MT</w:t>
+      </w:r>
+      <w:r>
+        <w:rPr>
+          <w:lang w:val="es-ES"/>
+        </w:rPr>
+        <w:t>”</w:t>
+      </w:r>
+      <w:r>
+        <w:rPr>
+          <w:lang w:val="es-ES"/>
+        </w:rPr>
+        <w:t>.</w:t>
       </w:r>
     </w:p>
     <w:p>
@@ -2258,7 +2337,19 @@
         <w:rPr>
           <w:lang w:val="es-ES"/>
         </w:rPr>
-        <w:t>Base de Datos de Inspector Digital.</w:t>
+        <w:t>M</w:t>
+      </w:r>
+      <w:r>
+        <w:rPr>
+          <w:lang w:val="es-ES"/>
+        </w:rPr>
+        <w:t>ódulo validador de Token</w:t>
+      </w:r>
+      <w:r>
+        <w:rPr>
+          <w:lang w:val="es-ES"/>
+        </w:rPr>
+        <w:t>.</w:t>
       </w:r>
     </w:p>
     <w:p>
@@ -2276,19 +2367,7 @@
         <w:rPr>
           <w:lang w:val="es-ES"/>
         </w:rPr>
-        <w:t>Modulo de Sincronización con el Servidor Principal</w:t>
-      </w:r>
-      <w:r>
-        <w:rPr>
-          <w:lang w:val="es-ES"/>
-        </w:rPr>
-        <w:t xml:space="preserve"> en la Netbook</w:t>
-      </w:r>
-      <w:r>
-        <w:rPr>
-          <w:lang w:val="es-ES"/>
-        </w:rPr>
-        <w:t>.</w:t>
+        <w:t>Base de Datos de Inspector Digital.</w:t>
       </w:r>
     </w:p>
     <w:p>
@@ -2306,45 +2385,13 @@
         <w:rPr>
           <w:lang w:val="es-ES"/>
         </w:rPr>
-        <w:t xml:space="preserve">Actualización de la Pagina Web </w:t>
-      </w:r>
-      <w:r>
-        <w:rPr>
-          <w:lang w:val="es-ES"/>
-        </w:rPr>
-        <w:t xml:space="preserve">del </w:t>
-      </w:r>
-      <w:proofErr w:type="spellStart"/>
-      <w:r>
-        <w:rPr>
-          <w:lang w:val="es-ES"/>
-        </w:rPr>
-        <w:t>MTEySS</w:t>
-      </w:r>
-      <w:proofErr w:type="spellEnd"/>
-      <w:r>
-        <w:rPr>
-          <w:lang w:val="es-ES"/>
-        </w:rPr>
-        <w:t xml:space="preserve"> para integrar el nuevo </w:t>
-      </w:r>
-      <w:r>
-        <w:rPr>
-          <w:lang w:val="es-ES"/>
-        </w:rPr>
-        <w:t>módulo</w:t>
-      </w:r>
-      <w:r>
-        <w:rPr>
-          <w:lang w:val="es-ES"/>
-        </w:rPr>
-        <w:t xml:space="preserve"> de report</w:t>
-      </w:r>
-      <w:r>
-        <w:rPr>
-          <w:lang w:val="es-ES"/>
-        </w:rPr>
-        <w:t>es</w:t>
+        <w:t>Modulo de Sincronización con el Servidor Principal</w:t>
+      </w:r>
+      <w:r>
+        <w:rPr>
+          <w:lang w:val="es-ES"/>
+        </w:rPr>
+        <w:t xml:space="preserve"> en la Netbook</w:t>
       </w:r>
       <w:r>
         <w:rPr>
@@ -2368,13 +2415,40 @@
         <w:rPr>
           <w:lang w:val="es-ES"/>
         </w:rPr>
-        <w:t xml:space="preserve">Modulo de </w:t>
-      </w:r>
-      <w:r>
-        <w:rPr>
-          <w:lang w:val="es-ES"/>
-        </w:rPr>
-        <w:t>sincronización</w:t>
+        <w:t>Módulo de sincronización del Servidor Principal en el Servidor Principal.</w:t>
+      </w:r>
+    </w:p>
+    <w:p>
+      <w:pPr>
+        <w:pStyle w:val="Prrafodelista"/>
+        <w:numPr>
+          <w:ilvl w:val="0"/>
+          <w:numId w:val="5"/>
+        </w:numPr>
+      </w:pPr>
+      <w:r>
+        <w:rPr>
+          <w:lang w:val="es-ES"/>
+        </w:rPr>
+        <w:t>M</w:t>
+      </w:r>
+      <w:r>
+        <w:rPr>
+          <w:lang w:val="es-ES"/>
+        </w:rPr>
+        <w:t>ódulo</w:t>
+      </w:r>
+      <w:r>
+        <w:rPr>
+          <w:lang w:val="es-ES"/>
+        </w:rPr>
+        <w:t xml:space="preserve"> de report</w:t>
+      </w:r>
+      <w:r>
+        <w:rPr>
+          <w:lang w:val="es-ES"/>
+        </w:rPr>
+        <w:t>es</w:t>
       </w:r>
       <w:r>
         <w:rPr>
@@ -2386,10 +2460,100 @@
         <w:rPr>
           <w:lang w:val="es-ES"/>
         </w:rPr>
-        <w:t>del Servidor Principal en el Servidor Principal.</w:t>
-      </w:r>
-    </w:p>
-    <w:p/>
+        <w:t xml:space="preserve">integrado </w:t>
+      </w:r>
+      <w:r>
+        <w:rPr>
+          <w:lang w:val="es-ES"/>
+        </w:rPr>
+        <w:t xml:space="preserve">a la </w:t>
+      </w:r>
+      <w:r>
+        <w:rPr>
+          <w:lang w:val="es-ES"/>
+        </w:rPr>
+        <w:t>página</w:t>
+      </w:r>
+      <w:r>
+        <w:rPr>
+          <w:lang w:val="es-ES"/>
+        </w:rPr>
+        <w:t xml:space="preserve"> Web del Ministerio de Trabajo.</w:t>
+      </w:r>
+    </w:p>
+    <w:p>
+      <w:pPr>
+        <w:pStyle w:val="Prrafodelista"/>
+        <w:numPr>
+          <w:ilvl w:val="0"/>
+          <w:numId w:val="5"/>
+        </w:numPr>
+      </w:pPr>
+      <w:r>
+        <w:lastRenderedPageBreak/>
+        <w:t>Do</w:t>
+      </w:r>
+      <w:r>
+        <w:t xml:space="preserve">cumentación </w:t>
+      </w:r>
+      <w:r>
+        <w:t xml:space="preserve">técnica </w:t>
+      </w:r>
+      <w:r>
+        <w:t>de</w:t>
+      </w:r>
+      <w:r>
+        <w:t>l producto final</w:t>
+      </w:r>
+      <w:r>
+        <w:t>.</w:t>
+      </w:r>
+    </w:p>
+    <w:p>
+      <w:pPr>
+        <w:pStyle w:val="Prrafodelista"/>
+        <w:numPr>
+          <w:ilvl w:val="1"/>
+          <w:numId w:val="5"/>
+        </w:numPr>
+      </w:pPr>
+      <w:r>
+        <w:t xml:space="preserve">Aplicación </w:t>
+      </w:r>
+      <w:r>
+        <w:t>instalada en las netbooks</w:t>
+      </w:r>
+      <w:r>
+        <w:t>.</w:t>
+      </w:r>
+    </w:p>
+    <w:p>
+      <w:pPr>
+        <w:pStyle w:val="Prrafodelista"/>
+        <w:numPr>
+          <w:ilvl w:val="1"/>
+          <w:numId w:val="5"/>
+        </w:numPr>
+      </w:pPr>
+      <w:r>
+        <w:t>Módulo de reportes de la página web del ministerio.</w:t>
+      </w:r>
+    </w:p>
+    <w:p>
+      <w:pPr>
+        <w:pStyle w:val="Prrafodelista"/>
+        <w:numPr>
+          <w:ilvl w:val="0"/>
+          <w:numId w:val="5"/>
+        </w:numPr>
+      </w:pPr>
+      <w:r>
+        <w:t xml:space="preserve">Manual de usuario de la </w:t>
+      </w:r>
+      <w:r>
+        <w:t>aplicación “Inspector Digital MT”.</w:t>
+      </w:r>
+    </w:p>
     <w:sectPr>
       <w:headerReference w:type="default" r:id="rId12"/>
       <w:footerReference w:type="default" r:id="rId13"/>
@@ -2424,6 +2588,13 @@
       </w:r>
     </w:p>
   </w:endnote>
+  <w:endnote w:type="continuationNotice" w:id="1">
+    <w:p>
+      <w:pPr>
+        <w:spacing w:after="0" w:line="240" w:lineRule="auto"/>
+      </w:pPr>
+    </w:p>
+  </w:endnote>
 </w:endnotes>
 </file>
 
@@ -2544,6 +2715,13 @@
       </w:r>
     </w:p>
   </w:footnote>
+  <w:footnote w:type="continuationNotice" w:id="1">
+    <w:p>
+      <w:pPr>
+        <w:spacing w:after="0" w:line="240" w:lineRule="auto"/>
+      </w:pPr>
+    </w:p>
+  </w:footnote>
 </w:footnotes>
 </file>
 
@@ -2552,8 +2730,8 @@
   <w:tbl>
     <w:tblPr>
       <w:tblStyle w:val="Tablaconcuadrcula"/>
-      <w:tblW w:w="10525" w:type="dxa"/>
-      <w:tblInd w:w="-998" w:type="dxa"/>
+      <w:tblW w:w="8789" w:type="dxa"/>
+      <w:tblInd w:w="-147" w:type="dxa"/>
       <w:tblBorders>
         <w:top w:val="none" w:sz="0" w:space="0" w:color="auto"/>
         <w:left w:val="none" w:sz="0" w:space="0" w:color="auto"/>
@@ -2565,25 +2743,47 @@
       <w:tblLook w:val="04A0" w:firstRow="1" w:lastRow="0" w:firstColumn="1" w:lastColumn="0" w:noHBand="0" w:noVBand="1"/>
     </w:tblPr>
     <w:tblGrid>
-      <w:gridCol w:w="851"/>
-      <w:gridCol w:w="2977"/>
-      <w:gridCol w:w="3544"/>
-      <w:gridCol w:w="3153"/>
+      <w:gridCol w:w="3403"/>
+      <w:gridCol w:w="1706"/>
+      <w:gridCol w:w="3680"/>
     </w:tblGrid>
     <w:tr>
       <w:trPr>
-        <w:trHeight w:val="472"/>
+        <w:trHeight w:val="274"/>
       </w:trPr>
       <w:tc>
         <w:tcPr>
-          <w:tcW w:w="851" w:type="dxa"/>
+          <w:tcW w:w="3403" w:type="dxa"/>
         </w:tcPr>
         <w:p>
           <w:pPr>
             <w:pStyle w:val="Encabezado"/>
             <w:rPr>
+              <w:sz w:val="18"/>
+              <w:szCs w:val="18"/>
+            </w:rPr>
+          </w:pPr>
+          <w:r>
+            <w:rPr>
               <w:b/>
               <w:bCs/>
+              <w:sz w:val="18"/>
+              <w:szCs w:val="18"/>
+            </w:rPr>
+            <w:t>Gestión Organizacional / Administración II</w:t>
+          </w:r>
+        </w:p>
+      </w:tc>
+      <w:tc>
+        <w:tcPr>
+          <w:tcW w:w="1706" w:type="dxa"/>
+        </w:tcPr>
+        <w:p>
+          <w:pPr>
+            <w:pStyle w:val="Encabezado"/>
+            <w:rPr>
+              <w:sz w:val="18"/>
+              <w:szCs w:val="18"/>
             </w:rPr>
           </w:pPr>
           <w:r>
@@ -2593,16 +2793,16 @@
               <w:noProof/>
             </w:rPr>
             <w:drawing>
-              <wp:anchor distT="0" distB="0" distL="114300" distR="114300" simplePos="0" relativeHeight="251665408" behindDoc="1" locked="0" layoutInCell="1" allowOverlap="1" wp14:anchorId="185E3C3D" wp14:editId="2E773235">
+              <wp:anchor distT="0" distB="0" distL="114300" distR="114300" simplePos="0" relativeHeight="251658240" behindDoc="1" locked="0" layoutInCell="1" allowOverlap="1" wp14:anchorId="185E3C3D" wp14:editId="54E15FC6">
                 <wp:simplePos x="0" y="0"/>
                 <wp:positionH relativeFrom="column">
-                  <wp:posOffset>-190356</wp:posOffset>
+                  <wp:posOffset>191902</wp:posOffset>
                 </wp:positionH>
                 <wp:positionV relativeFrom="paragraph">
-                  <wp:posOffset>-292028</wp:posOffset>
+                  <wp:posOffset>-247263</wp:posOffset>
                 </wp:positionV>
-                <wp:extent cx="622899" cy="622899"/>
-                <wp:effectExtent l="0" t="0" r="0" b="6350"/>
+                <wp:extent cx="522514" cy="522514"/>
+                <wp:effectExtent l="0" t="0" r="0" b="0"/>
                 <wp:wrapNone/>
                 <wp:docPr id="8" name="Imagen 8" descr="Icono&#10;&#10;Descripción generada automáticamente"/>
                 <wp:cNvGraphicFramePr>
@@ -2633,7 +2833,7 @@
                       <pic:spPr bwMode="auto">
                         <a:xfrm>
                           <a:off x="0" y="0"/>
-                          <a:ext cx="625414" cy="625414"/>
+                          <a:ext cx="522514" cy="522514"/>
                         </a:xfrm>
                         <a:prstGeom prst="rect">
                           <a:avLst/>
@@ -2659,12 +2859,15 @@
       </w:tc>
       <w:tc>
         <w:tcPr>
-          <w:tcW w:w="2977" w:type="dxa"/>
+          <w:tcW w:w="3680" w:type="dxa"/>
         </w:tcPr>
         <w:p>
           <w:pPr>
             <w:pStyle w:val="Encabezado"/>
             <w:rPr>
+              <w:b/>
+              <w:bCs/>
+              <w:noProof/>
               <w:sz w:val="18"/>
               <w:szCs w:val="18"/>
             </w:rPr>
@@ -2673,112 +2876,11 @@
             <w:rPr>
               <w:b/>
               <w:bCs/>
+              <w:noProof/>
               <w:sz w:val="18"/>
               <w:szCs w:val="18"/>
             </w:rPr>
-            <w:t>Universidad Nacional de La Matanza</w:t>
-          </w:r>
-        </w:p>
-      </w:tc>
-      <w:tc>
-        <w:tcPr>
-          <w:tcW w:w="3544" w:type="dxa"/>
-        </w:tcPr>
-        <w:p>
-          <w:pPr>
-            <w:pStyle w:val="Encabezado"/>
-            <w:rPr>
-              <w:sz w:val="18"/>
-              <w:szCs w:val="18"/>
-            </w:rPr>
-          </w:pPr>
-          <w:r>
-            <w:rPr>
-              <w:b/>
-              <w:bCs/>
-              <w:sz w:val="18"/>
-              <w:szCs w:val="18"/>
-            </w:rPr>
-            <w:t>Gestión Organizacional / Administración II</w:t>
-          </w:r>
-        </w:p>
-      </w:tc>
-      <w:tc>
-        <w:tcPr>
-          <w:tcW w:w="3153" w:type="dxa"/>
-        </w:tcPr>
-        <w:p>
-          <w:pPr>
-            <w:pStyle w:val="Encabezado"/>
-          </w:pPr>
-          <w:r>
-            <w:rPr>
-              <w:b/>
-              <w:bCs/>
-              <w:noProof/>
-            </w:rPr>
-            <w:drawing>
-              <wp:anchor distT="0" distB="0" distL="114300" distR="114300" simplePos="0" relativeHeight="251667456" behindDoc="1" locked="0" layoutInCell="1" allowOverlap="1" wp14:anchorId="750E0850" wp14:editId="42C4EC2A">
-                <wp:simplePos x="0" y="0"/>
-                <wp:positionH relativeFrom="column">
-                  <wp:posOffset>1185545</wp:posOffset>
-                </wp:positionH>
-                <wp:positionV relativeFrom="paragraph">
-                  <wp:posOffset>-245110</wp:posOffset>
-                </wp:positionV>
-                <wp:extent cx="784390" cy="578072"/>
-                <wp:effectExtent l="0" t="0" r="0" b="0"/>
-                <wp:wrapNone/>
-                <wp:docPr id="7" name="Imagen 7"/>
-                <wp:cNvGraphicFramePr>
-                  <a:graphicFrameLocks xmlns:a="http://schemas.openxmlformats.org/drawingml/2006/main" noChangeAspect="1"/>
-                </wp:cNvGraphicFramePr>
-                <a:graphic xmlns:a="http://schemas.openxmlformats.org/drawingml/2006/main">
-                  <a:graphicData uri="http://schemas.openxmlformats.org/drawingml/2006/picture">
-                    <pic:pic xmlns:pic="http://schemas.openxmlformats.org/drawingml/2006/picture">
-                      <pic:nvPicPr>
-                        <pic:cNvPr id="0" name="Picture 1"/>
-                        <pic:cNvPicPr>
-                          <a:picLocks noChangeAspect="1" noChangeArrowheads="1"/>
-                        </pic:cNvPicPr>
-                      </pic:nvPicPr>
-                      <pic:blipFill>
-                        <a:blip r:embed="rId2">
-                          <a:extLst>
-                            <a:ext uri="{28A0092B-C50C-407E-A947-70E740481C1C}">
-                              <a14:useLocalDpi xmlns:a14="http://schemas.microsoft.com/office/drawing/2010/main" val="0"/>
-                            </a:ext>
-                          </a:extLst>
-                        </a:blip>
-                        <a:srcRect/>
-                        <a:stretch>
-                          <a:fillRect/>
-                        </a:stretch>
-                      </pic:blipFill>
-                      <pic:spPr bwMode="auto">
-                        <a:xfrm>
-                          <a:off x="0" y="0"/>
-                          <a:ext cx="784390" cy="578072"/>
-                        </a:xfrm>
-                        <a:prstGeom prst="rect">
-                          <a:avLst/>
-                        </a:prstGeom>
-                        <a:noFill/>
-                        <a:ln>
-                          <a:noFill/>
-                        </a:ln>
-                      </pic:spPr>
-                    </pic:pic>
-                  </a:graphicData>
-                </a:graphic>
-                <wp14:sizeRelH relativeFrom="margin">
-                  <wp14:pctWidth>0</wp14:pctWidth>
-                </wp14:sizeRelH>
-                <wp14:sizeRelV relativeFrom="margin">
-                  <wp14:pctHeight>0</wp14:pctHeight>
-                </wp14:sizeRelV>
-              </wp:anchor>
-            </w:drawing>
+            <w:t>TP Integrador: Inspector Digital</w:t>
           </w:r>
         </w:p>
       </w:tc>
@@ -2960,7 +3062,7 @@
         <w:rFonts w:ascii="Symbol" w:hAnsi="Symbol" w:hint="default"/>
       </w:rPr>
     </w:lvl>
-    <w:lvl w:ilvl="1" w:tplc="2C0A0003" w:tentative="1">
+    <w:lvl w:ilvl="1" w:tplc="2C0A0003">
       <w:start w:val="1"/>
       <w:numFmt w:val="bullet"/>
       <w:lvlText w:val="o"/>

</xml_diff>

<commit_message>
alguna doc encontrada en internet sobre el ministerio
</commit_message>
<xml_diff>
--- a/TP Integrador - Inspector Digital.docx
+++ b/TP Integrador - Inspector Digital.docx
@@ -12,7 +12,7 @@
         </w:rPr>
       </w:pPr>
       <w:bookmarkStart w:id="0" w:name="_Toc75038919"/>
-      <w:bookmarkStart w:id="1" w:name="_Toc75187999"/>
+      <w:bookmarkStart w:id="1" w:name="_Toc75281746"/>
       <w:r>
         <w:rPr>
           <w:sz w:val="28"/>
@@ -62,7 +62,7 @@
         </w:rPr>
       </w:pPr>
       <w:bookmarkStart w:id="2" w:name="_Toc75038920"/>
-      <w:bookmarkStart w:id="3" w:name="_Toc75188000"/>
+      <w:bookmarkStart w:id="3" w:name="_Toc75281747"/>
       <w:r>
         <w:rPr>
           <w:sz w:val="24"/>
@@ -101,7 +101,7 @@
         </w:rPr>
       </w:pPr>
       <w:bookmarkStart w:id="4" w:name="_Toc75038921"/>
-      <w:bookmarkStart w:id="5" w:name="_Toc75188001"/>
+      <w:bookmarkStart w:id="5" w:name="_Toc75281748"/>
       <w:r>
         <w:rPr>
           <w:sz w:val="24"/>
@@ -124,7 +124,7 @@
         </w:rPr>
       </w:pPr>
       <w:bookmarkStart w:id="6" w:name="_Toc75038922"/>
-      <w:bookmarkStart w:id="7" w:name="_Toc75188002"/>
+      <w:bookmarkStart w:id="7" w:name="_Toc75281749"/>
       <w:r>
         <w:rPr>
           <w:sz w:val="24"/>
@@ -281,7 +281,7 @@
           <w:r>
             <w:fldChar w:fldCharType="separate"/>
           </w:r>
-          <w:hyperlink w:anchor="_Toc75187999" w:history="1">
+          <w:hyperlink w:anchor="_Toc75281746" w:history="1">
             <w:r>
               <w:rPr>
                 <w:rStyle w:val="Hipervnculo"/>
@@ -308,7 +308,7 @@
                 <w:noProof/>
                 <w:webHidden/>
               </w:rPr>
-              <w:instrText xml:space="preserve"> PAGEREF _Toc75187999 \h </w:instrText>
+              <w:instrText xml:space="preserve"> PAGEREF _Toc75281746 \h </w:instrText>
             </w:r>
             <w:r>
               <w:rPr>
@@ -350,7 +350,7 @@
               <w:noProof/>
             </w:rPr>
           </w:pPr>
-          <w:hyperlink w:anchor="_Toc75188000" w:history="1">
+          <w:hyperlink w:anchor="_Toc75281747" w:history="1">
             <w:r>
               <w:rPr>
                 <w:rStyle w:val="Hipervnculo"/>
@@ -378,7 +378,7 @@
                 <w:noProof/>
                 <w:webHidden/>
               </w:rPr>
-              <w:instrText xml:space="preserve"> PAGEREF _Toc75188000 \h </w:instrText>
+              <w:instrText xml:space="preserve"> PAGEREF _Toc75281747 \h </w:instrText>
             </w:r>
             <w:r>
               <w:rPr>
@@ -420,7 +420,7 @@
               <w:noProof/>
             </w:rPr>
           </w:pPr>
-          <w:hyperlink w:anchor="_Toc75188001" w:history="1">
+          <w:hyperlink w:anchor="_Toc75281748" w:history="1">
             <w:r>
               <w:rPr>
                 <w:rStyle w:val="Hipervnculo"/>
@@ -448,7 +448,7 @@
                 <w:noProof/>
                 <w:webHidden/>
               </w:rPr>
-              <w:instrText xml:space="preserve"> PAGEREF _Toc75188001 \h </w:instrText>
+              <w:instrText xml:space="preserve"> PAGEREF _Toc75281748 \h </w:instrText>
             </w:r>
             <w:r>
               <w:rPr>
@@ -490,7 +490,7 @@
               <w:noProof/>
             </w:rPr>
           </w:pPr>
-          <w:hyperlink w:anchor="_Toc75188002" w:history="1">
+          <w:hyperlink w:anchor="_Toc75281749" w:history="1">
             <w:r>
               <w:rPr>
                 <w:rStyle w:val="Hipervnculo"/>
@@ -525,7 +525,7 @@
                 <w:noProof/>
                 <w:webHidden/>
               </w:rPr>
-              <w:instrText xml:space="preserve"> PAGEREF _Toc75188002 \h </w:instrText>
+              <w:instrText xml:space="preserve"> PAGEREF _Toc75281749 \h </w:instrText>
             </w:r>
             <w:r>
               <w:rPr>
@@ -567,7 +567,7 @@
               <w:noProof/>
             </w:rPr>
           </w:pPr>
-          <w:hyperlink w:anchor="_Toc75188003" w:history="1">
+          <w:hyperlink w:anchor="_Toc75281750" w:history="1">
             <w:r>
               <w:rPr>
                 <w:rStyle w:val="Hipervnculo"/>
@@ -594,7 +594,7 @@
                 <w:noProof/>
                 <w:webHidden/>
               </w:rPr>
-              <w:instrText xml:space="preserve"> PAGEREF _Toc75188003 \h </w:instrText>
+              <w:instrText xml:space="preserve"> PAGEREF _Toc75281750 \h </w:instrText>
             </w:r>
             <w:r>
               <w:rPr>
@@ -636,7 +636,7 @@
               <w:noProof/>
             </w:rPr>
           </w:pPr>
-          <w:hyperlink w:anchor="_Toc75188004" w:history="1">
+          <w:hyperlink w:anchor="_Toc75281751" w:history="1">
             <w:r>
               <w:rPr>
                 <w:rStyle w:val="Hipervnculo"/>
@@ -663,7 +663,7 @@
                 <w:noProof/>
                 <w:webHidden/>
               </w:rPr>
-              <w:instrText xml:space="preserve"> PAGEREF _Toc75188004 \h </w:instrText>
+              <w:instrText xml:space="preserve"> PAGEREF _Toc75281751 \h </w:instrText>
             </w:r>
             <w:r>
               <w:rPr>
@@ -705,7 +705,7 @@
               <w:noProof/>
             </w:rPr>
           </w:pPr>
-          <w:hyperlink w:anchor="_Toc75188005" w:history="1">
+          <w:hyperlink w:anchor="_Toc75281752" w:history="1">
             <w:r>
               <w:rPr>
                 <w:rStyle w:val="Hipervnculo"/>
@@ -732,7 +732,7 @@
                 <w:noProof/>
                 <w:webHidden/>
               </w:rPr>
-              <w:instrText xml:space="preserve"> PAGEREF _Toc75188005 \h </w:instrText>
+              <w:instrText xml:space="preserve"> PAGEREF _Toc75281752 \h </w:instrText>
             </w:r>
             <w:r>
               <w:rPr>
@@ -774,7 +774,7 @@
               <w:noProof/>
             </w:rPr>
           </w:pPr>
-          <w:hyperlink w:anchor="_Toc75188006" w:history="1">
+          <w:hyperlink w:anchor="_Toc75281753" w:history="1">
             <w:r>
               <w:rPr>
                 <w:rStyle w:val="Hipervnculo"/>
@@ -801,7 +801,7 @@
                 <w:noProof/>
                 <w:webHidden/>
               </w:rPr>
-              <w:instrText xml:space="preserve"> PAGEREF _Toc75188006 \h </w:instrText>
+              <w:instrText xml:space="preserve"> PAGEREF _Toc75281753 \h </w:instrText>
             </w:r>
             <w:r>
               <w:rPr>
@@ -843,7 +843,7 @@
               <w:noProof/>
             </w:rPr>
           </w:pPr>
-          <w:hyperlink w:anchor="_Toc75188007" w:history="1">
+          <w:hyperlink w:anchor="_Toc75281754" w:history="1">
             <w:r>
               <w:rPr>
                 <w:rStyle w:val="Hipervnculo"/>
@@ -870,7 +870,7 @@
                 <w:noProof/>
                 <w:webHidden/>
               </w:rPr>
-              <w:instrText xml:space="preserve"> PAGEREF _Toc75188007 \h </w:instrText>
+              <w:instrText xml:space="preserve"> PAGEREF _Toc75281754 \h </w:instrText>
             </w:r>
             <w:r>
               <w:rPr>
@@ -890,7 +890,7 @@
                 <w:noProof/>
                 <w:webHidden/>
               </w:rPr>
-              <w:t>2</w:t>
+              <w:t>3</w:t>
             </w:r>
             <w:r>
               <w:rPr>
@@ -912,7 +912,7 @@
               <w:noProof/>
             </w:rPr>
           </w:pPr>
-          <w:hyperlink w:anchor="_Toc75188008" w:history="1">
+          <w:hyperlink w:anchor="_Toc75281755" w:history="1">
             <w:r>
               <w:rPr>
                 <w:rStyle w:val="Hipervnculo"/>
@@ -939,7 +939,7 @@
                 <w:noProof/>
                 <w:webHidden/>
               </w:rPr>
-              <w:instrText xml:space="preserve"> PAGEREF _Toc75188008 \h </w:instrText>
+              <w:instrText xml:space="preserve"> PAGEREF _Toc75281755 \h </w:instrText>
             </w:r>
             <w:r>
               <w:rPr>
@@ -981,7 +981,7 @@
               <w:noProof/>
             </w:rPr>
           </w:pPr>
-          <w:hyperlink w:anchor="_Toc75188009" w:history="1">
+          <w:hyperlink w:anchor="_Toc75281756" w:history="1">
             <w:r>
               <w:rPr>
                 <w:rStyle w:val="Hipervnculo"/>
@@ -1008,7 +1008,7 @@
                 <w:noProof/>
                 <w:webHidden/>
               </w:rPr>
-              <w:instrText xml:space="preserve"> PAGEREF _Toc75188009 \h </w:instrText>
+              <w:instrText xml:space="preserve"> PAGEREF _Toc75281756 \h </w:instrText>
             </w:r>
             <w:r>
               <w:rPr>
@@ -1050,7 +1050,7 @@
               <w:noProof/>
             </w:rPr>
           </w:pPr>
-          <w:hyperlink w:anchor="_Toc75188010" w:history="1">
+          <w:hyperlink w:anchor="_Toc75281757" w:history="1">
             <w:r>
               <w:rPr>
                 <w:rStyle w:val="Hipervnculo"/>
@@ -1077,7 +1077,7 @@
                 <w:noProof/>
                 <w:webHidden/>
               </w:rPr>
-              <w:instrText xml:space="preserve"> PAGEREF _Toc75188010 \h </w:instrText>
+              <w:instrText xml:space="preserve"> PAGEREF _Toc75281757 \h </w:instrText>
             </w:r>
             <w:r>
               <w:rPr>
@@ -1119,7 +1119,7 @@
               <w:noProof/>
             </w:rPr>
           </w:pPr>
-          <w:hyperlink w:anchor="_Toc75188011" w:history="1">
+          <w:hyperlink w:anchor="_Toc75281758" w:history="1">
             <w:r>
               <w:rPr>
                 <w:rStyle w:val="Hipervnculo"/>
@@ -1146,7 +1146,7 @@
                 <w:noProof/>
                 <w:webHidden/>
               </w:rPr>
-              <w:instrText xml:space="preserve"> PAGEREF _Toc75188011 \h </w:instrText>
+              <w:instrText xml:space="preserve"> PAGEREF _Toc75281758 \h </w:instrText>
             </w:r>
             <w:r>
               <w:rPr>
@@ -1166,7 +1166,7 @@
                 <w:noProof/>
                 <w:webHidden/>
               </w:rPr>
-              <w:t>3</w:t>
+              <w:t>4</w:t>
             </w:r>
             <w:r>
               <w:rPr>
@@ -1208,7 +1208,7 @@
       <w:pPr>
         <w:pStyle w:val="Ttulo1"/>
       </w:pPr>
-      <w:bookmarkStart w:id="9" w:name="_Toc75188003"/>
+      <w:bookmarkStart w:id="9" w:name="_Toc75281750"/>
       <w:r>
         <w:lastRenderedPageBreak/>
         <w:t>Gestión del Alcance</w:t>
@@ -1221,7 +1221,7 @@
         <w:pStyle w:val="Ttulo2"/>
       </w:pPr>
       <w:bookmarkStart w:id="10" w:name="_Toc75038924"/>
-      <w:bookmarkStart w:id="11" w:name="_Toc75188004"/>
+      <w:bookmarkStart w:id="11" w:name="_Toc75281751"/>
       <w:r>
         <w:t>Introducción</w:t>
       </w:r>
@@ -1389,7 +1389,19 @@
         <w:rPr>
           <w:lang w:val="es-ES"/>
         </w:rPr>
-        <w:t>• Gestionar las adquisiciones de las netbooks y módems, para luego distribuirlas en las</w:t>
+        <w:t xml:space="preserve">• Gestionar las adquisiciones de las netbooks y </w:t>
+      </w:r>
+      <w:r>
+        <w:rPr>
+          <w:lang w:val="es-ES"/>
+        </w:rPr>
+        <w:t>celulares</w:t>
+      </w:r>
+      <w:r>
+        <w:rPr>
+          <w:lang w:val="es-ES"/>
+        </w:rPr>
+        <w:t>, para luego distribuirlas en las</w:t>
       </w:r>
       <w:r>
         <w:rPr>
@@ -1414,7 +1426,7 @@
       <w:pPr>
         <w:pStyle w:val="Ttulo2"/>
       </w:pPr>
-      <w:bookmarkStart w:id="13" w:name="_Toc75188005"/>
+      <w:bookmarkStart w:id="13" w:name="_Toc75281752"/>
       <w:r>
         <w:t>Objetivo</w:t>
       </w:r>
@@ -1475,7 +1487,7 @@
       <w:pPr>
         <w:pStyle w:val="Ttulo2"/>
       </w:pPr>
-      <w:bookmarkStart w:id="14" w:name="_Toc75188006"/>
+      <w:bookmarkStart w:id="14" w:name="_Toc75281753"/>
       <w:r>
         <w:t>Alcance</w:t>
       </w:r>
@@ -1544,6 +1556,282 @@
     </w:p>
     <w:p>
       <w:pPr>
+        <w:spacing w:line="257" w:lineRule="auto"/>
+      </w:pPr>
+      <w:r>
+        <w:rPr>
+          <w:rFonts w:ascii="Calibri" w:eastAsia="Calibri" w:hAnsi="Calibri" w:cs="Calibri"/>
+        </w:rPr>
+        <w:t xml:space="preserve">Se trabajará con Scrum, aplicando al proyecto un enfoque ágil dividido en 3 </w:t>
+      </w:r>
+      <w:proofErr w:type="spellStart"/>
+      <w:r>
+        <w:rPr>
+          <w:rFonts w:ascii="Calibri" w:eastAsia="Calibri" w:hAnsi="Calibri" w:cs="Calibri"/>
+        </w:rPr>
+        <w:t>sprints</w:t>
+      </w:r>
+      <w:proofErr w:type="spellEnd"/>
+      <w:r>
+        <w:rPr>
+          <w:rFonts w:ascii="Calibri" w:eastAsia="Calibri" w:hAnsi="Calibri" w:cs="Calibri"/>
+        </w:rPr>
+        <w:t xml:space="preserve">. En el sprint 0, los miembros del equipo Scrum se reunirán con el </w:t>
+      </w:r>
+      <w:proofErr w:type="spellStart"/>
+      <w:r>
+        <w:rPr>
+          <w:rFonts w:ascii="Calibri" w:eastAsia="Calibri" w:hAnsi="Calibri" w:cs="Calibri"/>
+        </w:rPr>
+        <w:t>Product</w:t>
+      </w:r>
+      <w:proofErr w:type="spellEnd"/>
+      <w:r>
+        <w:rPr>
+          <w:rFonts w:ascii="Calibri" w:eastAsia="Calibri" w:hAnsi="Calibri" w:cs="Calibri"/>
+        </w:rPr>
+        <w:t xml:space="preserve"> </w:t>
+      </w:r>
+      <w:proofErr w:type="spellStart"/>
+      <w:r>
+        <w:rPr>
+          <w:rFonts w:ascii="Calibri" w:eastAsia="Calibri" w:hAnsi="Calibri" w:cs="Calibri"/>
+        </w:rPr>
+        <w:t>Owner</w:t>
+      </w:r>
+      <w:proofErr w:type="spellEnd"/>
+      <w:r>
+        <w:rPr>
+          <w:rFonts w:ascii="Calibri" w:eastAsia="Calibri" w:hAnsi="Calibri" w:cs="Calibri"/>
+        </w:rPr>
+        <w:t xml:space="preserve"> y equipo UX del </w:t>
+      </w:r>
+      <w:proofErr w:type="spellStart"/>
+      <w:r>
+        <w:rPr>
+          <w:rFonts w:ascii="Calibri" w:eastAsia="Calibri" w:hAnsi="Calibri" w:cs="Calibri"/>
+        </w:rPr>
+        <w:t>MTEySS</w:t>
+      </w:r>
+      <w:proofErr w:type="spellEnd"/>
+      <w:r>
+        <w:rPr>
+          <w:rFonts w:ascii="Calibri" w:eastAsia="Calibri" w:hAnsi="Calibri" w:cs="Calibri"/>
+        </w:rPr>
+        <w:t xml:space="preserve"> para definir los requerimientos de la aplicación y dichos requerimientos se documentarán en las </w:t>
+      </w:r>
+      <w:proofErr w:type="spellStart"/>
+      <w:r>
+        <w:rPr>
+          <w:rFonts w:ascii="Calibri" w:eastAsia="Calibri" w:hAnsi="Calibri" w:cs="Calibri"/>
+        </w:rPr>
+        <w:t>User</w:t>
+      </w:r>
+      <w:proofErr w:type="spellEnd"/>
+      <w:r>
+        <w:rPr>
+          <w:rFonts w:ascii="Calibri" w:eastAsia="Calibri" w:hAnsi="Calibri" w:cs="Calibri"/>
+        </w:rPr>
+        <w:t xml:space="preserve"> </w:t>
+      </w:r>
+      <w:proofErr w:type="spellStart"/>
+      <w:r>
+        <w:rPr>
+          <w:rFonts w:ascii="Calibri" w:eastAsia="Calibri" w:hAnsi="Calibri" w:cs="Calibri"/>
+        </w:rPr>
+        <w:t>Stories</w:t>
+      </w:r>
+      <w:proofErr w:type="spellEnd"/>
+      <w:r>
+        <w:rPr>
+          <w:rFonts w:ascii="Calibri" w:eastAsia="Calibri" w:hAnsi="Calibri" w:cs="Calibri"/>
+        </w:rPr>
+        <w:t xml:space="preserve">. Al mismo tiempo, se comenzará con la licitación de proveedores y gestión de adquisiciones del hardware, los cuales incluyen las netbooks y celulares. </w:t>
+      </w:r>
+    </w:p>
+    <w:p>
+      <w:pPr>
+        <w:spacing w:line="257" w:lineRule="auto"/>
+      </w:pPr>
+      <w:r>
+        <w:rPr>
+          <w:rFonts w:ascii="Calibri" w:eastAsia="Calibri" w:hAnsi="Calibri" w:cs="Calibri"/>
+        </w:rPr>
+        <w:t xml:space="preserve">En el sprint 1, el equipo de </w:t>
+      </w:r>
+      <w:proofErr w:type="spellStart"/>
+      <w:r>
+        <w:rPr>
+          <w:rFonts w:ascii="Calibri" w:eastAsia="Calibri" w:hAnsi="Calibri" w:cs="Calibri"/>
+        </w:rPr>
+        <w:t>dev</w:t>
+      </w:r>
+      <w:proofErr w:type="spellEnd"/>
+      <w:r>
+        <w:rPr>
+          <w:rFonts w:ascii="Calibri" w:eastAsia="Calibri" w:hAnsi="Calibri" w:cs="Calibri"/>
+        </w:rPr>
+        <w:t xml:space="preserve"> comenzará a trabajar en el desarrollo del módulo de validación y la aplicación de Inspector Digital MT, junto con el diseño de la base de datos local. A mediados del sprint ya se habrán decidido los proveedores y se procederá a hacer la compra de netbooks y celulares. El equipo de </w:t>
+      </w:r>
+      <w:proofErr w:type="spellStart"/>
+      <w:r>
+        <w:rPr>
+          <w:rFonts w:ascii="Calibri" w:eastAsia="Calibri" w:hAnsi="Calibri" w:cs="Calibri"/>
+        </w:rPr>
+        <w:t>testing</w:t>
+      </w:r>
+      <w:proofErr w:type="spellEnd"/>
+      <w:r>
+        <w:rPr>
+          <w:rFonts w:ascii="Calibri" w:eastAsia="Calibri" w:hAnsi="Calibri" w:cs="Calibri"/>
+        </w:rPr>
+        <w:t xml:space="preserve"> planteará los </w:t>
+      </w:r>
+      <w:proofErr w:type="spellStart"/>
+      <w:r>
+        <w:rPr>
+          <w:rFonts w:ascii="Calibri" w:eastAsia="Calibri" w:hAnsi="Calibri" w:cs="Calibri"/>
+        </w:rPr>
+        <w:t>tests</w:t>
+      </w:r>
+      <w:proofErr w:type="spellEnd"/>
+      <w:r>
+        <w:rPr>
+          <w:rFonts w:ascii="Calibri" w:eastAsia="Calibri" w:hAnsi="Calibri" w:cs="Calibri"/>
+        </w:rPr>
+        <w:t xml:space="preserve"> cases a probar.</w:t>
+      </w:r>
+    </w:p>
+    <w:p>
+      <w:pPr>
+        <w:spacing w:line="257" w:lineRule="auto"/>
+      </w:pPr>
+      <w:r>
+        <w:rPr>
+          <w:rFonts w:ascii="Calibri" w:eastAsia="Calibri" w:hAnsi="Calibri" w:cs="Calibri"/>
+        </w:rPr>
+        <w:t xml:space="preserve">En el sprint 2, ya se habrán recibido las netbooks, por lo que se comenzará con la configuración y encriptación de </w:t>
+      </w:r>
+      <w:proofErr w:type="gramStart"/>
+      <w:r>
+        <w:rPr>
+          <w:rFonts w:ascii="Calibri" w:eastAsia="Calibri" w:hAnsi="Calibri" w:cs="Calibri"/>
+        </w:rPr>
+        <w:t>la misma</w:t>
+      </w:r>
+      <w:proofErr w:type="gramEnd"/>
+      <w:r>
+        <w:rPr>
+          <w:rFonts w:ascii="Calibri" w:eastAsia="Calibri" w:hAnsi="Calibri" w:cs="Calibri"/>
+        </w:rPr>
+        <w:t xml:space="preserve">. El equipo de </w:t>
+      </w:r>
+      <w:proofErr w:type="spellStart"/>
+      <w:r>
+        <w:rPr>
+          <w:rFonts w:ascii="Calibri" w:eastAsia="Calibri" w:hAnsi="Calibri" w:cs="Calibri"/>
+        </w:rPr>
+        <w:t>dev</w:t>
+      </w:r>
+      <w:proofErr w:type="spellEnd"/>
+      <w:r>
+        <w:rPr>
+          <w:rFonts w:ascii="Calibri" w:eastAsia="Calibri" w:hAnsi="Calibri" w:cs="Calibri"/>
+        </w:rPr>
+        <w:t xml:space="preserve"> desarrollará el módulo de sincronización y comenzará la integración de la aplicación a la web del Ministerio de Trabajo. El equipo de </w:t>
+      </w:r>
+      <w:proofErr w:type="spellStart"/>
+      <w:r>
+        <w:rPr>
+          <w:rFonts w:ascii="Calibri" w:eastAsia="Calibri" w:hAnsi="Calibri" w:cs="Calibri"/>
+        </w:rPr>
+        <w:t>testing</w:t>
+      </w:r>
+      <w:proofErr w:type="spellEnd"/>
+      <w:r>
+        <w:rPr>
+          <w:rFonts w:ascii="Calibri" w:eastAsia="Calibri" w:hAnsi="Calibri" w:cs="Calibri"/>
+        </w:rPr>
+        <w:t xml:space="preserve"> procederá a </w:t>
+      </w:r>
+      <w:proofErr w:type="spellStart"/>
+      <w:r>
+        <w:rPr>
+          <w:rFonts w:ascii="Calibri" w:eastAsia="Calibri" w:hAnsi="Calibri" w:cs="Calibri"/>
+        </w:rPr>
+        <w:t>tester</w:t>
+      </w:r>
+      <w:proofErr w:type="spellEnd"/>
+      <w:r>
+        <w:rPr>
+          <w:rFonts w:ascii="Calibri" w:eastAsia="Calibri" w:hAnsi="Calibri" w:cs="Calibri"/>
+        </w:rPr>
+        <w:t xml:space="preserve"> los módulos y aplicación desarrollados en el sprint 1. Se realizará el manual de usuario y documentación técnica.</w:t>
+      </w:r>
+    </w:p>
+    <w:p>
+      <w:pPr>
+        <w:spacing w:line="257" w:lineRule="auto"/>
+      </w:pPr>
+      <w:r>
+        <w:rPr>
+          <w:rFonts w:ascii="Calibri" w:eastAsia="Calibri" w:hAnsi="Calibri" w:cs="Calibri"/>
+        </w:rPr>
+        <w:lastRenderedPageBreak/>
+        <w:t xml:space="preserve">Finalmente, en el sprint 3 el equipo de </w:t>
+      </w:r>
+      <w:proofErr w:type="spellStart"/>
+      <w:r>
+        <w:rPr>
+          <w:rFonts w:ascii="Calibri" w:eastAsia="Calibri" w:hAnsi="Calibri" w:cs="Calibri"/>
+        </w:rPr>
+        <w:t>testing</w:t>
+      </w:r>
+      <w:proofErr w:type="spellEnd"/>
+      <w:r>
+        <w:rPr>
+          <w:rFonts w:ascii="Calibri" w:eastAsia="Calibri" w:hAnsi="Calibri" w:cs="Calibri"/>
+        </w:rPr>
+        <w:t xml:space="preserve"> hará </w:t>
+      </w:r>
+      <w:proofErr w:type="spellStart"/>
+      <w:r>
+        <w:rPr>
+          <w:rFonts w:ascii="Calibri" w:eastAsia="Calibri" w:hAnsi="Calibri" w:cs="Calibri"/>
+        </w:rPr>
+        <w:t>regression</w:t>
+      </w:r>
+      <w:proofErr w:type="spellEnd"/>
+      <w:r>
+        <w:rPr>
+          <w:rFonts w:ascii="Calibri" w:eastAsia="Calibri" w:hAnsi="Calibri" w:cs="Calibri"/>
+        </w:rPr>
+        <w:t xml:space="preserve"> e </w:t>
+      </w:r>
+      <w:proofErr w:type="spellStart"/>
+      <w:r>
+        <w:rPr>
+          <w:rFonts w:ascii="Calibri" w:eastAsia="Calibri" w:hAnsi="Calibri" w:cs="Calibri"/>
+        </w:rPr>
+        <w:t>integration</w:t>
+      </w:r>
+      <w:proofErr w:type="spellEnd"/>
+      <w:r>
+        <w:rPr>
+          <w:rFonts w:ascii="Calibri" w:eastAsia="Calibri" w:hAnsi="Calibri" w:cs="Calibri"/>
+        </w:rPr>
+        <w:t xml:space="preserve"> test de todos los módulos finalizados, mientras el resto del equipo capacitará a los inspectores y les hará entrega del manual de usuario de la aplicación Inspector Digital junto con la netbook y celular ya configurados para cada usuario. Se entregará la documentación técnica.</w:t>
+      </w:r>
+    </w:p>
+    <w:p>
+      <w:pPr>
+        <w:rPr>
+          <w:lang w:val="es-ES"/>
+        </w:rPr>
+      </w:pPr>
+    </w:p>
+    <w:p>
+      <w:pPr>
         <w:rPr>
           <w:color w:val="FF0000"/>
           <w:lang w:val="es-ES"/>
@@ -1697,7 +1985,7 @@
           <w:lang w:val="es-ES"/>
         </w:rPr>
       </w:pPr>
-      <w:bookmarkStart w:id="15" w:name="_Toc75188007"/>
+      <w:bookmarkStart w:id="15" w:name="_Toc75281754"/>
       <w:r>
         <w:rPr>
           <w:rStyle w:val="Ttulo3Car"/>
@@ -1883,7 +2171,6 @@
         <w:rPr>
           <w:lang w:val="es-ES"/>
         </w:rPr>
-        <w:lastRenderedPageBreak/>
         <w:t>Adquisición</w:t>
       </w:r>
       <w:r>
@@ -1961,7 +2248,7 @@
           <w:lang w:val="es-ES"/>
         </w:rPr>
       </w:pPr>
-      <w:bookmarkStart w:id="16" w:name="_Toc75188008"/>
+      <w:bookmarkStart w:id="16" w:name="_Toc75281755"/>
       <w:r>
         <w:rPr>
           <w:rStyle w:val="Ttulo3Car"/>
@@ -2028,7 +2315,7 @@
       <w:pPr>
         <w:pStyle w:val="Ttulo2"/>
       </w:pPr>
-      <w:bookmarkStart w:id="17" w:name="_Toc75188009"/>
+      <w:bookmarkStart w:id="17" w:name="_Toc75281756"/>
       <w:r>
         <w:t>Descripción General del Producto</w:t>
       </w:r>
@@ -2038,7 +2325,7 @@
       <w:pPr>
         <w:pStyle w:val="Ttulo2"/>
       </w:pPr>
-      <w:bookmarkStart w:id="18" w:name="_Toc75188010"/>
+      <w:bookmarkStart w:id="18" w:name="_Toc75281757"/>
       <w:r>
         <w:t>De</w:t>
       </w:r>
@@ -2072,9 +2359,10 @@
         <w:rPr>
           <w:noProof/>
         </w:rPr>
+        <w:lastRenderedPageBreak/>
         <w:drawing>
-          <wp:inline distT="0" distB="0" distL="0" distR="0" wp14:anchorId="7C339FF8" wp14:editId="093C3D70">
-            <wp:extent cx="5581015" cy="3573145"/>
+          <wp:inline distT="0" distB="0" distL="0" distR="0" wp14:anchorId="7C339FF8" wp14:editId="4158561B">
+            <wp:extent cx="5581013" cy="3573145"/>
             <wp:effectExtent l="0" t="0" r="635" b="8255"/>
             <wp:docPr id="1" name="Imagen 1" descr="Diagrama&#10;&#10;Descripción generada automáticamente"/>
             <wp:cNvGraphicFramePr>
@@ -2084,11 +2372,17 @@
               <a:graphicData uri="http://schemas.openxmlformats.org/drawingml/2006/picture">
                 <pic:pic xmlns:pic="http://schemas.openxmlformats.org/drawingml/2006/picture">
                   <pic:nvPicPr>
-                    <pic:cNvPr id="1" name="Imagen 1" descr="Diagrama&#10;&#10;Descripción generada automáticamente"/>
+                    <pic:cNvPr id="0" name="Imagen 1"/>
                     <pic:cNvPicPr/>
                   </pic:nvPicPr>
                   <pic:blipFill>
-                    <a:blip r:embed="rId11"/>
+                    <a:blip r:embed="rId11">
+                      <a:extLst>
+                        <a:ext uri="{28A0092B-C50C-407E-A947-70E740481C1C}">
+                          <a14:useLocalDpi xmlns:a14="http://schemas.microsoft.com/office/drawing/2010/main" val="0"/>
+                        </a:ext>
+                      </a:extLst>
+                    </a:blip>
                     <a:stretch>
                       <a:fillRect/>
                     </a:stretch>
@@ -2096,7 +2390,7 @@
                   <pic:spPr>
                     <a:xfrm>
                       <a:off x="0" y="0"/>
-                      <a:ext cx="5581015" cy="3573145"/>
+                      <a:ext cx="5581013" cy="3573145"/>
                     </a:xfrm>
                     <a:prstGeom prst="rect">
                       <a:avLst/>
@@ -2142,7 +2436,795 @@
       <w:pPr>
         <w:pStyle w:val="Ttulo2"/>
       </w:pPr>
-      <w:bookmarkStart w:id="19" w:name="_Toc75188011"/>
+      <w:bookmarkStart w:id="19" w:name="_Toc75281758"/>
+    </w:p>
+    <w:p>
+      <w:pPr>
+        <w:pStyle w:val="Ttulo3"/>
+        <w:rPr>
+          <w:lang w:val="es-ES"/>
+        </w:rPr>
+      </w:pPr>
+      <w:r>
+        <w:rPr>
+          <w:lang w:val="es-ES"/>
+        </w:rPr>
+        <w:t>Aplicación: “Inspector Digital”</w:t>
+      </w:r>
+    </w:p>
+    <w:p>
+      <w:pPr>
+        <w:rPr>
+          <w:lang w:val="es-ES"/>
+        </w:rPr>
+      </w:pPr>
+      <w:r>
+        <w:rPr>
+          <w:lang w:val="es-ES"/>
+        </w:rPr>
+        <w:t>Es</w:t>
+      </w:r>
+      <w:r>
+        <w:rPr>
+          <w:lang w:val="es-ES"/>
+        </w:rPr>
+        <w:t xml:space="preserve"> una aplicación de escritorio desarrollada con </w:t>
+      </w:r>
+      <w:r>
+        <w:rPr>
+          <w:lang w:val="es-ES"/>
+        </w:rPr>
+        <w:t>las siguientes tecnologías:</w:t>
+      </w:r>
+    </w:p>
+    <w:p>
+      <w:pPr>
+        <w:rPr>
+          <w:lang w:val="es-ES"/>
+        </w:rPr>
+      </w:pPr>
+      <w:r>
+        <w:rPr>
+          <w:lang w:val="es-ES"/>
+        </w:rPr>
+        <w:t xml:space="preserve">- </w:t>
+      </w:r>
+      <w:r>
+        <w:rPr>
+          <w:lang w:val="es-ES"/>
+        </w:rPr>
+        <w:t>Framework</w:t>
+      </w:r>
+      <w:r>
+        <w:rPr>
+          <w:lang w:val="es-ES"/>
+        </w:rPr>
+        <w:t xml:space="preserve"> .Net Core</w:t>
+      </w:r>
+      <w:r>
+        <w:rPr>
+          <w:lang w:val="es-ES"/>
+        </w:rPr>
+        <w:t xml:space="preserve"> 3.1</w:t>
+      </w:r>
+    </w:p>
+    <w:p>
+      <w:pPr>
+        <w:rPr>
+          <w:lang w:val="es-ES"/>
+        </w:rPr>
+      </w:pPr>
+      <w:r>
+        <w:rPr>
+          <w:lang w:val="es-ES"/>
+        </w:rPr>
+        <w:t>- Lenguaje: C#</w:t>
+      </w:r>
+    </w:p>
+    <w:p>
+      <w:pPr>
+        <w:rPr>
+          <w:lang w:val="es-ES"/>
+        </w:rPr>
+      </w:pPr>
+      <w:r>
+        <w:rPr>
+          <w:lang w:val="es-ES"/>
+        </w:rPr>
+        <w:t>- Base de Datos: SQL Server (local)</w:t>
+      </w:r>
+    </w:p>
+    <w:p>
+      <w:pPr>
+        <w:rPr>
+          <w:lang w:val="es-ES"/>
+        </w:rPr>
+      </w:pPr>
+      <w:r>
+        <w:rPr>
+          <w:lang w:val="es-ES"/>
+        </w:rPr>
+        <w:t>Esta se instala en las notebooks y permite el ingreso de la información recolectada por los inspectores</w:t>
+      </w:r>
+      <w:r>
+        <w:rPr>
+          <w:lang w:val="es-ES"/>
+        </w:rPr>
+        <w:t>.</w:t>
+      </w:r>
+    </w:p>
+    <w:p>
+      <w:pPr>
+        <w:rPr>
+          <w:lang w:val="es-ES"/>
+        </w:rPr>
+      </w:pPr>
+      <w:r>
+        <w:rPr>
+          <w:lang w:val="es-ES"/>
+        </w:rPr>
+        <w:t xml:space="preserve">Para acceder a la aplicación es necesario contar con un dispositivo </w:t>
+      </w:r>
+      <w:r>
+        <w:rPr>
+          <w:lang w:val="es-ES"/>
+        </w:rPr>
+        <w:t>móvil</w:t>
+      </w:r>
+      <w:r>
+        <w:rPr>
+          <w:lang w:val="es-ES"/>
+        </w:rPr>
+        <w:t xml:space="preserve"> con sistema operativo Android, que deberá contar con la App de Google </w:t>
+      </w:r>
+      <w:proofErr w:type="spellStart"/>
+      <w:r>
+        <w:rPr>
+          <w:lang w:val="es-ES"/>
+        </w:rPr>
+        <w:t>Authenticator</w:t>
+      </w:r>
+      <w:proofErr w:type="spellEnd"/>
+      <w:r>
+        <w:rPr>
+          <w:lang w:val="es-ES"/>
+        </w:rPr>
+        <w:t xml:space="preserve">, con esta App se obtiene un Token (Numero Aleatorio) que </w:t>
+      </w:r>
+      <w:r>
+        <w:rPr>
+          <w:lang w:val="es-ES"/>
+        </w:rPr>
+        <w:t>dará</w:t>
+      </w:r>
+      <w:r>
+        <w:rPr>
+          <w:lang w:val="es-ES"/>
+        </w:rPr>
+        <w:t xml:space="preserve"> acceso a la aplicación.</w:t>
+      </w:r>
+    </w:p>
+    <w:p>
+      <w:pPr>
+        <w:pStyle w:val="Ttulo3"/>
+        <w:rPr>
+          <w:lang w:val="es-ES"/>
+        </w:rPr>
+      </w:pPr>
+      <w:r>
+        <w:rPr>
+          <w:lang w:val="es-ES"/>
+        </w:rPr>
+        <w:t>Módulo</w:t>
+      </w:r>
+      <w:r>
+        <w:rPr>
+          <w:lang w:val="es-ES"/>
+        </w:rPr>
+        <w:t>: “</w:t>
+      </w:r>
+      <w:proofErr w:type="spellStart"/>
+      <w:r>
+        <w:rPr>
+          <w:lang w:val="es-ES"/>
+        </w:rPr>
+        <w:t>TokenValidator</w:t>
+      </w:r>
+      <w:proofErr w:type="spellEnd"/>
+      <w:r>
+        <w:rPr>
+          <w:lang w:val="es-ES"/>
+        </w:rPr>
+        <w:t>”</w:t>
+      </w:r>
+    </w:p>
+    <w:p>
+      <w:pPr>
+        <w:rPr>
+          <w:lang w:val="es-ES"/>
+        </w:rPr>
+      </w:pPr>
+      <w:r>
+        <w:rPr>
+          <w:lang w:val="es-ES"/>
+        </w:rPr>
+        <w:t xml:space="preserve">Este modulo </w:t>
+      </w:r>
+      <w:r>
+        <w:rPr>
+          <w:lang w:val="es-ES"/>
+        </w:rPr>
+        <w:t xml:space="preserve">forma parte de la aplicación “Inspector Digital” y es el encargado de validar la </w:t>
+      </w:r>
+      <w:r>
+        <w:rPr>
+          <w:lang w:val="es-ES"/>
+        </w:rPr>
+        <w:t xml:space="preserve">autenticación de los usuarios al ingresar al programa. </w:t>
+      </w:r>
+      <w:r>
+        <w:rPr>
+          <w:lang w:val="es-ES"/>
+        </w:rPr>
+        <w:t>Este hace uso de una biblioteca</w:t>
+      </w:r>
+      <w:r>
+        <w:rPr>
+          <w:lang w:val="es-ES"/>
+        </w:rPr>
+        <w:t xml:space="preserve"> libre que permite el uso de </w:t>
+      </w:r>
+      <w:r>
+        <w:rPr>
+          <w:lang w:val="es-ES"/>
+        </w:rPr>
+        <w:t>autenticación</w:t>
+      </w:r>
+      <w:r>
+        <w:rPr>
+          <w:lang w:val="es-ES"/>
+        </w:rPr>
+        <w:t xml:space="preserve"> a </w:t>
+      </w:r>
+      <w:r>
+        <w:rPr>
+          <w:lang w:val="es-ES"/>
+        </w:rPr>
+        <w:t>través</w:t>
+      </w:r>
+      <w:r>
+        <w:rPr>
+          <w:lang w:val="es-ES"/>
+        </w:rPr>
+        <w:t xml:space="preserve"> de la aplicación </w:t>
+      </w:r>
+      <w:r>
+        <w:rPr>
+          <w:lang w:val="es-ES"/>
+        </w:rPr>
+        <w:t xml:space="preserve">Google </w:t>
+      </w:r>
+      <w:proofErr w:type="spellStart"/>
+      <w:r>
+        <w:rPr>
+          <w:lang w:val="es-ES"/>
+        </w:rPr>
+        <w:t>Authenticator</w:t>
+      </w:r>
+      <w:proofErr w:type="spellEnd"/>
+      <w:r>
+        <w:rPr>
+          <w:lang w:val="es-ES"/>
+        </w:rPr>
+        <w:t>.</w:t>
+      </w:r>
+    </w:p>
+    <w:p>
+      <w:pPr>
+        <w:pStyle w:val="Ttulo3"/>
+        <w:rPr>
+          <w:lang w:val="es-ES"/>
+        </w:rPr>
+      </w:pPr>
+      <w:r>
+        <w:rPr>
+          <w:lang w:val="es-ES"/>
+        </w:rPr>
+        <w:t>Base de Datos</w:t>
+      </w:r>
+      <w:r>
+        <w:rPr>
+          <w:lang w:val="es-ES"/>
+        </w:rPr>
+        <w:t>: “Inspector Digital”</w:t>
+      </w:r>
+    </w:p>
+    <w:p>
+      <w:pPr>
+        <w:rPr>
+          <w:lang w:val="es-ES"/>
+        </w:rPr>
+      </w:pPr>
+      <w:r>
+        <w:rPr>
+          <w:lang w:val="es-ES"/>
+        </w:rPr>
+        <w:t>Esta Base de datos</w:t>
+      </w:r>
+      <w:r>
+        <w:rPr>
+          <w:lang w:val="es-ES"/>
+        </w:rPr>
+        <w:t xml:space="preserve"> (BBDD)</w:t>
+      </w:r>
+      <w:r>
+        <w:rPr>
+          <w:lang w:val="es-ES"/>
+        </w:rPr>
+        <w:t xml:space="preserve"> se </w:t>
+      </w:r>
+      <w:r>
+        <w:rPr>
+          <w:lang w:val="es-ES"/>
+        </w:rPr>
+        <w:t>diseñará</w:t>
+      </w:r>
+      <w:r>
+        <w:rPr>
+          <w:lang w:val="es-ES"/>
+        </w:rPr>
+        <w:t xml:space="preserve"> y se integra a la aplicación Inspector Digital</w:t>
+      </w:r>
+      <w:r>
+        <w:rPr>
+          <w:lang w:val="es-ES"/>
+        </w:rPr>
+        <w:t xml:space="preserve"> para cada instalación dentro de las netbooks. Esta BBDD sirve para </w:t>
+      </w:r>
+      <w:r>
+        <w:rPr>
+          <w:lang w:val="es-ES"/>
+        </w:rPr>
+        <w:t>almacenar</w:t>
+      </w:r>
+      <w:r>
+        <w:rPr>
+          <w:lang w:val="es-ES"/>
+        </w:rPr>
+        <w:t xml:space="preserve"> el ingreso de la </w:t>
+      </w:r>
+      <w:r>
+        <w:rPr>
+          <w:lang w:val="es-ES"/>
+        </w:rPr>
+        <w:t>información</w:t>
+      </w:r>
+      <w:r>
+        <w:rPr>
+          <w:lang w:val="es-ES"/>
+        </w:rPr>
+        <w:t xml:space="preserve"> capturada por los inspectores </w:t>
+      </w:r>
+      <w:r>
+        <w:rPr>
+          <w:lang w:val="es-ES"/>
+        </w:rPr>
+        <w:t>sin necesidad de conexión con internet.</w:t>
+      </w:r>
+      <w:r>
+        <w:rPr>
+          <w:lang w:val="es-ES"/>
+        </w:rPr>
+        <w:t xml:space="preserve"> Luego se </w:t>
+      </w:r>
+      <w:proofErr w:type="gramStart"/>
+      <w:r>
+        <w:rPr>
+          <w:lang w:val="es-ES"/>
+        </w:rPr>
+        <w:t>sincronizara</w:t>
+      </w:r>
+      <w:proofErr w:type="gramEnd"/>
+      <w:r>
+        <w:rPr>
+          <w:lang w:val="es-ES"/>
+        </w:rPr>
+        <w:t xml:space="preserve"> con la BBDD principal</w:t>
+      </w:r>
+      <w:r>
+        <w:rPr>
+          <w:lang w:val="es-ES"/>
+        </w:rPr>
+        <w:t xml:space="preserve"> una vez </w:t>
+      </w:r>
+      <w:r>
+        <w:rPr>
+          <w:lang w:val="es-ES"/>
+        </w:rPr>
+        <w:t>esté</w:t>
+      </w:r>
+      <w:r>
+        <w:rPr>
+          <w:lang w:val="es-ES"/>
+        </w:rPr>
+        <w:t xml:space="preserve"> disponible la </w:t>
+      </w:r>
+      <w:r>
+        <w:rPr>
+          <w:lang w:val="es-ES"/>
+        </w:rPr>
+        <w:t>conexión</w:t>
+      </w:r>
+      <w:r>
+        <w:rPr>
+          <w:lang w:val="es-ES"/>
+        </w:rPr>
+        <w:t>.</w:t>
+      </w:r>
+    </w:p>
+    <w:p>
+      <w:pPr>
+        <w:rPr>
+          <w:lang w:val="es-ES"/>
+        </w:rPr>
+      </w:pPr>
+    </w:p>
+    <w:p>
+      <w:pPr>
+        <w:pStyle w:val="Ttulo3"/>
+        <w:rPr>
+          <w:lang w:val="es-ES"/>
+        </w:rPr>
+      </w:pPr>
+      <w:r>
+        <w:rPr>
+          <w:lang w:val="es-ES"/>
+        </w:rPr>
+        <w:lastRenderedPageBreak/>
+        <w:t>Modulo</w:t>
+      </w:r>
+      <w:r>
+        <w:rPr>
+          <w:lang w:val="es-ES"/>
+        </w:rPr>
+        <w:t>: “</w:t>
+      </w:r>
+      <w:proofErr w:type="spellStart"/>
+      <w:r>
+        <w:rPr>
+          <w:lang w:val="es-ES"/>
+        </w:rPr>
+        <w:t>SyncModule</w:t>
+      </w:r>
+      <w:proofErr w:type="spellEnd"/>
+      <w:r>
+        <w:rPr>
+          <w:lang w:val="es-ES"/>
+        </w:rPr>
+        <w:t>”</w:t>
+      </w:r>
+      <w:r>
+        <w:rPr>
+          <w:lang w:val="es-ES"/>
+        </w:rPr>
+        <w:t xml:space="preserve"> (Inspector Digital)</w:t>
+      </w:r>
+    </w:p>
+    <w:p>
+      <w:pPr>
+        <w:rPr>
+          <w:lang w:val="es-ES"/>
+        </w:rPr>
+      </w:pPr>
+      <w:r>
+        <w:rPr>
+          <w:lang w:val="es-ES"/>
+        </w:rPr>
+        <w:t>Este modulo permite la sincronización con el servidor principal</w:t>
+      </w:r>
+      <w:r>
+        <w:rPr>
+          <w:lang w:val="es-ES"/>
+        </w:rPr>
+        <w:t xml:space="preserve"> en </w:t>
+      </w:r>
+      <w:r>
+        <w:rPr>
+          <w:lang w:val="es-ES"/>
+        </w:rPr>
+        <w:t>referido</w:t>
+      </w:r>
+      <w:r>
+        <w:rPr>
+          <w:lang w:val="es-ES"/>
+        </w:rPr>
+        <w:t xml:space="preserve"> a los datos guardados en la BBDD local de cada notebook</w:t>
+      </w:r>
+      <w:r>
+        <w:rPr>
+          <w:lang w:val="es-ES"/>
+        </w:rPr>
+        <w:t>. El proceso de sincronización se ejecutará de manera automática en cuanto la netbook cuenta con conexión a internet.</w:t>
+      </w:r>
+    </w:p>
+    <w:p>
+      <w:pPr>
+        <w:pStyle w:val="Ttulo3"/>
+        <w:rPr>
+          <w:lang w:val="es-ES"/>
+        </w:rPr>
+      </w:pPr>
+      <w:r>
+        <w:rPr>
+          <w:lang w:val="es-ES"/>
+        </w:rPr>
+        <w:t>Modulo: “</w:t>
+      </w:r>
+      <w:proofErr w:type="spellStart"/>
+      <w:r>
+        <w:rPr>
+          <w:lang w:val="es-ES"/>
+        </w:rPr>
+        <w:t>SyncModule</w:t>
+      </w:r>
+      <w:proofErr w:type="spellEnd"/>
+      <w:r>
+        <w:rPr>
+          <w:lang w:val="es-ES"/>
+        </w:rPr>
+        <w:t>” (</w:t>
+      </w:r>
+      <w:r>
+        <w:rPr>
+          <w:lang w:val="es-ES"/>
+        </w:rPr>
+        <w:t>Servidor Principal</w:t>
+      </w:r>
+      <w:r>
+        <w:rPr>
+          <w:lang w:val="es-ES"/>
+        </w:rPr>
+        <w:t>)</w:t>
+      </w:r>
+    </w:p>
+    <w:p>
+      <w:pPr>
+        <w:rPr>
+          <w:lang w:val="es-ES"/>
+        </w:rPr>
+      </w:pPr>
+      <w:r>
+        <w:rPr>
+          <w:lang w:val="es-ES"/>
+        </w:rPr>
+        <w:t xml:space="preserve">Este </w:t>
+      </w:r>
+      <w:r>
+        <w:rPr>
+          <w:lang w:val="es-ES"/>
+        </w:rPr>
+        <w:t>módulo</w:t>
+      </w:r>
+      <w:r>
+        <w:rPr>
+          <w:lang w:val="es-ES"/>
+        </w:rPr>
+        <w:t xml:space="preserve"> permite la sincronización con </w:t>
+      </w:r>
+      <w:r>
+        <w:rPr>
+          <w:lang w:val="es-ES"/>
+        </w:rPr>
+        <w:t xml:space="preserve">la aplicación </w:t>
+      </w:r>
+      <w:r>
+        <w:rPr>
+          <w:lang w:val="es-ES"/>
+        </w:rPr>
+        <w:t>Inspector Digital, instalada en las netbooks de los inspectores,</w:t>
+      </w:r>
+      <w:r>
+        <w:rPr>
+          <w:lang w:val="es-ES"/>
+        </w:rPr>
+        <w:t xml:space="preserve"> en referido a los datos guardados en la BBDD local de cada notebook. </w:t>
+      </w:r>
+      <w:r>
+        <w:rPr>
+          <w:lang w:val="es-ES"/>
+        </w:rPr>
+        <w:t>E</w:t>
+      </w:r>
+      <w:r>
+        <w:rPr>
+          <w:lang w:val="es-ES"/>
+        </w:rPr>
+        <w:t xml:space="preserve">n cuanto </w:t>
+      </w:r>
+      <w:r>
+        <w:rPr>
+          <w:lang w:val="es-ES"/>
+        </w:rPr>
+        <w:t>una</w:t>
+      </w:r>
+      <w:r>
+        <w:rPr>
+          <w:lang w:val="es-ES"/>
+        </w:rPr>
+        <w:t xml:space="preserve"> netbook cuenta con conexión a internet</w:t>
+      </w:r>
+      <w:r>
+        <w:rPr>
+          <w:lang w:val="es-ES"/>
+        </w:rPr>
+        <w:t>, este modulo recibe una petición que es encolada pa</w:t>
+      </w:r>
+      <w:r>
+        <w:rPr>
+          <w:lang w:val="es-ES"/>
+        </w:rPr>
+        <w:t>ra poder atender a todas las sincronizaciones solicitadas por cada netbook conectada.</w:t>
+      </w:r>
+    </w:p>
+    <w:p>
+      <w:pPr>
+        <w:pStyle w:val="Ttulo3"/>
+        <w:rPr>
+          <w:lang w:val="es-ES"/>
+        </w:rPr>
+      </w:pPr>
+      <w:r>
+        <w:rPr>
+          <w:lang w:val="es-ES"/>
+        </w:rPr>
+        <w:t>Modulo: “</w:t>
+      </w:r>
+      <w:proofErr w:type="spellStart"/>
+      <w:r>
+        <w:rPr>
+          <w:lang w:val="es-ES"/>
+        </w:rPr>
+        <w:t>R</w:t>
+      </w:r>
+      <w:r>
+        <w:rPr>
+          <w:lang w:val="es-ES"/>
+        </w:rPr>
+        <w:t>e</w:t>
+      </w:r>
+      <w:r>
+        <w:rPr>
+          <w:lang w:val="es-ES"/>
+        </w:rPr>
+        <w:t>portMng</w:t>
+      </w:r>
+      <w:proofErr w:type="spellEnd"/>
+      <w:r>
+        <w:rPr>
+          <w:lang w:val="es-ES"/>
+        </w:rPr>
+        <w:t>” (Servidor Principal)</w:t>
+      </w:r>
+    </w:p>
+    <w:p>
+      <w:pPr>
+        <w:rPr>
+          <w:lang w:val="es-ES"/>
+        </w:rPr>
+      </w:pPr>
+      <w:r>
+        <w:rPr>
+          <w:lang w:val="es-ES"/>
+        </w:rPr>
+        <w:t xml:space="preserve">Este modulo se </w:t>
+      </w:r>
+      <w:proofErr w:type="gramStart"/>
+      <w:r>
+        <w:rPr>
+          <w:lang w:val="es-ES"/>
+        </w:rPr>
+        <w:t>desarrollara</w:t>
+      </w:r>
+      <w:proofErr w:type="gramEnd"/>
+      <w:r>
+        <w:rPr>
+          <w:lang w:val="es-ES"/>
+        </w:rPr>
+        <w:t xml:space="preserve"> con </w:t>
+      </w:r>
+      <w:r>
+        <w:rPr>
+          <w:lang w:val="es-ES"/>
+        </w:rPr>
+        <w:t xml:space="preserve">la herramienta </w:t>
+      </w:r>
+      <w:proofErr w:type="spellStart"/>
+      <w:r>
+        <w:rPr>
+          <w:lang w:val="es-ES"/>
+        </w:rPr>
+        <w:t>Power</w:t>
+      </w:r>
+      <w:proofErr w:type="spellEnd"/>
+      <w:r>
+        <w:rPr>
+          <w:lang w:val="es-ES"/>
+        </w:rPr>
+        <w:t xml:space="preserve"> BI (</w:t>
+      </w:r>
+      <w:proofErr w:type="spellStart"/>
+      <w:r>
+        <w:rPr>
+          <w:lang w:val="es-ES"/>
+        </w:rPr>
+        <w:t>Bussiness</w:t>
+      </w:r>
+      <w:proofErr w:type="spellEnd"/>
+      <w:r>
+        <w:rPr>
+          <w:lang w:val="es-ES"/>
+        </w:rPr>
+        <w:t xml:space="preserve"> </w:t>
+      </w:r>
+      <w:proofErr w:type="spellStart"/>
+      <w:r>
+        <w:rPr>
+          <w:lang w:val="es-ES"/>
+        </w:rPr>
+        <w:t>Intelligence</w:t>
+      </w:r>
+      <w:proofErr w:type="spellEnd"/>
+      <w:r>
+        <w:rPr>
+          <w:lang w:val="es-ES"/>
+        </w:rPr>
+        <w:t xml:space="preserve">) de Microsoft, que permite la </w:t>
+      </w:r>
+      <w:proofErr w:type="spellStart"/>
+      <w:r>
+        <w:rPr>
+          <w:lang w:val="es-ES"/>
+        </w:rPr>
+        <w:t>conexion</w:t>
+      </w:r>
+      <w:proofErr w:type="spellEnd"/>
+      <w:r>
+        <w:rPr>
+          <w:lang w:val="es-ES"/>
+        </w:rPr>
+        <w:t xml:space="preserve"> con la base de datos principal par</w:t>
+      </w:r>
+      <w:r>
+        <w:rPr>
+          <w:lang w:val="es-ES"/>
+        </w:rPr>
+        <w:t xml:space="preserve">a diseñar y obtener los reportes, informes </w:t>
+      </w:r>
+      <w:r>
+        <w:rPr>
+          <w:lang w:val="es-ES"/>
+        </w:rPr>
+        <w:t>y estadísticas solicitadas.</w:t>
+      </w:r>
+    </w:p>
+    <w:p>
+      <w:pPr>
+        <w:rPr>
+          <w:lang w:val="es-ES"/>
+        </w:rPr>
+      </w:pPr>
+    </w:p>
+    <w:p>
+      <w:pPr>
+        <w:rPr>
+          <w:lang w:val="es-ES"/>
+        </w:rPr>
+      </w:pPr>
+    </w:p>
+    <w:p>
+      <w:pPr>
+        <w:pStyle w:val="Ttulo2"/>
+      </w:pPr>
       <w:r>
         <w:t>Entregables</w:t>
       </w:r>
@@ -2490,7 +3572,6 @@
         </w:numPr>
       </w:pPr>
       <w:r>
-        <w:lastRenderedPageBreak/>
         <w:t>Do</w:t>
       </w:r>
       <w:r>

</xml_diff>